<commit_message>
Exercises 10 for Initio.
</commit_message>
<xml_diff>
--- a/resources/initio_sim/AnswersWS10-InitioSimulator.docx
+++ b/resources/initio_sim/AnswersWS10-InitioSimulator.docx
@@ -20,7 +20,25 @@
           <w:sz w:val="40"/>
           <w:szCs w:val="40"/>
         </w:rPr>
-        <w:t xml:space="preserve">Virtual Pi2Go Programming: </w:t>
+        <w:t xml:space="preserve">Virtual </w:t>
+      </w:r>
+      <w:r>
+        <w:rPr>
+          <w:rFonts w:ascii="Calibri" w:eastAsia="Calibri" w:hAnsi="Calibri" w:cs="Calibri"/>
+          <w:b/>
+          <w:sz w:val="40"/>
+          <w:szCs w:val="40"/>
+        </w:rPr>
+        <w:t>Initio</w:t>
+      </w:r>
+      <w:r>
+        <w:rPr>
+          <w:rFonts w:ascii="Calibri" w:eastAsia="Calibri" w:hAnsi="Calibri" w:cs="Calibri"/>
+          <w:b/>
+          <w:sz w:val="40"/>
+          <w:szCs w:val="40"/>
+        </w:rPr>
+        <w:t xml:space="preserve"> Programming: </w:t>
       </w:r>
       <w:r>
         <w:rPr>
@@ -144,7 +162,19 @@
         <w:rPr>
           <w:rFonts w:ascii="Calibri" w:eastAsia="Calibri" w:hAnsi="Calibri" w:cs="Calibri"/>
         </w:rPr>
-        <w:t>The program prints “Waiting” until the switch is pressed.  Then it flashes its LEDs.</w:t>
+        <w:t xml:space="preserve">The program prints “Waiting” until the switch is pressed.  Then it </w:t>
+      </w:r>
+      <w:r>
+        <w:rPr>
+          <w:rFonts w:ascii="Calibri" w:eastAsia="Calibri" w:hAnsi="Calibri" w:cs="Calibri"/>
+        </w:rPr>
+        <w:t>“waves its head”</w:t>
+      </w:r>
+      <w:r>
+        <w:rPr>
+          <w:rFonts w:ascii="Calibri" w:eastAsia="Calibri" w:hAnsi="Calibri" w:cs="Calibri"/>
+        </w:rPr>
+        <w:t>.</w:t>
       </w:r>
     </w:p>
     <w:p>
@@ -171,7 +201,43 @@
         <w:rPr>
           <w:rFonts w:ascii="Calibri" w:eastAsia="Calibri" w:hAnsi="Calibri" w:cs="Calibri"/>
         </w:rPr>
-        <w:t>Notice that three while loops are needed - wait for the switch to be switched on, wait for the switch to be switched off and then wait for the switch to be switched on again.  Students may need some help thinking through this.</w:t>
+        <w:t>Notice that three while loops are needed - wait for the</w:t>
+      </w:r>
+      <w:r>
+        <w:rPr>
+          <w:rFonts w:ascii="Calibri" w:eastAsia="Calibri" w:hAnsi="Calibri" w:cs="Calibri"/>
+        </w:rPr>
+        <w:t xml:space="preserve"> distance to be less than 50</w:t>
+      </w:r>
+      <w:r>
+        <w:rPr>
+          <w:rFonts w:ascii="Calibri" w:eastAsia="Calibri" w:hAnsi="Calibri" w:cs="Calibri"/>
+        </w:rPr>
+        <w:t xml:space="preserve">, wait for the </w:t>
+      </w:r>
+      <w:r>
+        <w:rPr>
+          <w:rFonts w:ascii="Calibri" w:eastAsia="Calibri" w:hAnsi="Calibri" w:cs="Calibri"/>
+        </w:rPr>
+        <w:t>distance to be greater than 50</w:t>
+      </w:r>
+      <w:r>
+        <w:rPr>
+          <w:rFonts w:ascii="Calibri" w:eastAsia="Calibri" w:hAnsi="Calibri" w:cs="Calibri"/>
+        </w:rPr>
+        <w:t xml:space="preserve"> and then wait for the </w:t>
+      </w:r>
+      <w:r>
+        <w:rPr>
+          <w:rFonts w:ascii="Calibri" w:eastAsia="Calibri" w:hAnsi="Calibri" w:cs="Calibri"/>
+        </w:rPr>
+        <w:t>distance to be less than 50</w:t>
+      </w:r>
+      <w:r>
+        <w:rPr>
+          <w:rFonts w:ascii="Calibri" w:eastAsia="Calibri" w:hAnsi="Calibri" w:cs="Calibri"/>
+        </w:rPr>
+        <w:t xml:space="preserve"> again.  Students may need some help thinking through this.</w:t>
       </w:r>
     </w:p>
     <w:p>
@@ -214,7 +280,7 @@
         <w:rPr>
           <w:rFonts w:ascii="Courier" w:eastAsia="Courier" w:hAnsi="Courier" w:cs="Courier"/>
         </w:rPr>
-        <w:t xml:space="preserve"> as pi2go, time</w:t>
+        <w:t xml:space="preserve"> as initio, time</w:t>
       </w:r>
     </w:p>
     <w:p>
@@ -229,11 +295,21 @@
           <w:rFonts w:ascii="Courier" w:eastAsia="Courier" w:hAnsi="Courier" w:cs="Courier"/>
         </w:rPr>
       </w:pPr>
-      <w:r>
-        <w:rPr>
-          <w:rFonts w:ascii="Courier" w:eastAsia="Courier" w:hAnsi="Courier" w:cs="Courier"/>
-        </w:rPr>
-        <w:t>pi2go.init()</w:t>
+      <w:proofErr w:type="spellStart"/>
+      <w:proofErr w:type="gramStart"/>
+      <w:r>
+        <w:rPr>
+          <w:rFonts w:ascii="Courier" w:eastAsia="Courier" w:hAnsi="Courier" w:cs="Courier"/>
+        </w:rPr>
+        <w:t>initio.init</w:t>
+      </w:r>
+      <w:proofErr w:type="spellEnd"/>
+      <w:proofErr w:type="gramEnd"/>
+      <w:r>
+        <w:rPr>
+          <w:rFonts w:ascii="Courier" w:eastAsia="Courier" w:hAnsi="Courier" w:cs="Courier"/>
+        </w:rPr>
+        <w:t>()</w:t>
       </w:r>
     </w:p>
     <w:p>
@@ -271,7 +347,23 @@
         <w:rPr>
           <w:rFonts w:ascii="Courier" w:eastAsia="Courier" w:hAnsi="Courier" w:cs="Courier"/>
         </w:rPr>
-        <w:t>while not (pi2go.getSwitch()):</w:t>
+        <w:t>while (</w:t>
+      </w:r>
+      <w:proofErr w:type="spellStart"/>
+      <w:proofErr w:type="gramStart"/>
+      <w:r>
+        <w:rPr>
+          <w:rFonts w:ascii="Courier" w:eastAsia="Courier" w:hAnsi="Courier" w:cs="Courier"/>
+        </w:rPr>
+        <w:t>initio.getDistance</w:t>
+      </w:r>
+      <w:proofErr w:type="spellEnd"/>
+      <w:proofErr w:type="gramEnd"/>
+      <w:r>
+        <w:rPr>
+          <w:rFonts w:ascii="Courier" w:eastAsia="Courier" w:hAnsi="Courier" w:cs="Courier"/>
+        </w:rPr>
+        <w:t>() &gt; 50):</w:t>
       </w:r>
     </w:p>
     <w:p>
@@ -290,14 +382,7 @@
         <w:rPr>
           <w:rFonts w:ascii="Courier" w:eastAsia="Courier" w:hAnsi="Courier" w:cs="Courier"/>
         </w:rPr>
-        <w:t xml:space="preserve">   </w:t>
-      </w:r>
-      <w:r>
-        <w:rPr>
-          <w:rFonts w:ascii="Courier" w:eastAsia="Courier" w:hAnsi="Courier" w:cs="Courier"/>
-        </w:rPr>
-        <w:tab/>
-        <w:t>print("Waiting")</w:t>
+        <w:t xml:space="preserve">   print(“Waiting”)</w:t>
       </w:r>
     </w:p>
     <w:p>
@@ -312,12 +397,6 @@
           <w:rFonts w:ascii="Courier" w:eastAsia="Courier" w:hAnsi="Courier" w:cs="Courier"/>
         </w:rPr>
       </w:pPr>
-      <w:r>
-        <w:rPr>
-          <w:rFonts w:ascii="Courier" w:eastAsia="Courier" w:hAnsi="Courier" w:cs="Courier"/>
-        </w:rPr>
-        <w:t xml:space="preserve"> </w:t>
-      </w:r>
     </w:p>
     <w:p>
       <w:pPr>
@@ -331,11 +410,21 @@
           <w:rFonts w:ascii="Courier" w:eastAsia="Courier" w:hAnsi="Courier" w:cs="Courier"/>
         </w:rPr>
       </w:pPr>
-      <w:r>
-        <w:rPr>
-          <w:rFonts w:ascii="Courier" w:eastAsia="Courier" w:hAnsi="Courier" w:cs="Courier"/>
-        </w:rPr>
-        <w:t>pi2go.setAllLEDs(4095, 4095, 4095)</w:t>
+      <w:proofErr w:type="spellStart"/>
+      <w:proofErr w:type="gramStart"/>
+      <w:r>
+        <w:rPr>
+          <w:rFonts w:ascii="Courier" w:eastAsia="Courier" w:hAnsi="Courier" w:cs="Courier"/>
+        </w:rPr>
+        <w:t>initio.setServo</w:t>
+      </w:r>
+      <w:proofErr w:type="spellEnd"/>
+      <w:proofErr w:type="gramEnd"/>
+      <w:r>
+        <w:rPr>
+          <w:rFonts w:ascii="Courier" w:eastAsia="Courier" w:hAnsi="Courier" w:cs="Courier"/>
+        </w:rPr>
+        <w:t>(1, 20)</w:t>
       </w:r>
     </w:p>
     <w:p>
@@ -367,7 +456,23 @@
         <w:rPr>
           <w:rFonts w:ascii="Courier" w:eastAsia="Courier" w:hAnsi="Courier" w:cs="Courier"/>
         </w:rPr>
-        <w:t>while (pi2go.getSwitch()):</w:t>
+        <w:t>while not (</w:t>
+      </w:r>
+      <w:proofErr w:type="spellStart"/>
+      <w:proofErr w:type="gramStart"/>
+      <w:r>
+        <w:rPr>
+          <w:rFonts w:ascii="Courier" w:eastAsia="Courier" w:hAnsi="Courier" w:cs="Courier"/>
+        </w:rPr>
+        <w:t>initio.getDistance</w:t>
+      </w:r>
+      <w:proofErr w:type="spellEnd"/>
+      <w:proofErr w:type="gramEnd"/>
+      <w:r>
+        <w:rPr>
+          <w:rFonts w:ascii="Courier" w:eastAsia="Courier" w:hAnsi="Courier" w:cs="Courier"/>
+        </w:rPr>
+        <w:t>() &gt; 50):</w:t>
       </w:r>
     </w:p>
     <w:p>
@@ -400,7 +505,7 @@
         <w:rPr>
           <w:rFonts w:ascii="Courier" w:eastAsia="Courier" w:hAnsi="Courier" w:cs="Courier"/>
         </w:rPr>
-        <w:t>“Waiting for Switch Off”)</w:t>
+        <w:t>“Waiting for Obstacle to Move”)</w:t>
       </w:r>
     </w:p>
     <w:p>
@@ -432,7 +537,23 @@
         <w:rPr>
           <w:rFonts w:ascii="Courier" w:eastAsia="Courier" w:hAnsi="Courier" w:cs="Courier"/>
         </w:rPr>
-        <w:t>while not (pi2go.getSwitch()):</w:t>
+        <w:t>while (</w:t>
+      </w:r>
+      <w:proofErr w:type="spellStart"/>
+      <w:proofErr w:type="gramStart"/>
+      <w:r>
+        <w:rPr>
+          <w:rFonts w:ascii="Courier" w:eastAsia="Courier" w:hAnsi="Courier" w:cs="Courier"/>
+        </w:rPr>
+        <w:t>initio.getDistance</w:t>
+      </w:r>
+      <w:proofErr w:type="spellEnd"/>
+      <w:proofErr w:type="gramEnd"/>
+      <w:r>
+        <w:rPr>
+          <w:rFonts w:ascii="Courier" w:eastAsia="Courier" w:hAnsi="Courier" w:cs="Courier"/>
+        </w:rPr>
+        <w:t>() &gt; 50):</w:t>
       </w:r>
     </w:p>
     <w:p>
@@ -493,11 +614,21 @@
           <w:rFonts w:ascii="Courier" w:eastAsia="Courier" w:hAnsi="Courier" w:cs="Courier"/>
         </w:rPr>
       </w:pPr>
-      <w:r>
-        <w:rPr>
-          <w:rFonts w:ascii="Courier" w:eastAsia="Courier" w:hAnsi="Courier" w:cs="Courier"/>
-        </w:rPr>
-        <w:t>pi2go.setAllLEDs(0, 0, 0)</w:t>
+      <w:proofErr w:type="spellStart"/>
+      <w:proofErr w:type="gramStart"/>
+      <w:r>
+        <w:rPr>
+          <w:rFonts w:ascii="Courier" w:eastAsia="Courier" w:hAnsi="Courier" w:cs="Courier"/>
+        </w:rPr>
+        <w:t>initio.setServo</w:t>
+      </w:r>
+      <w:proofErr w:type="spellEnd"/>
+      <w:proofErr w:type="gramEnd"/>
+      <w:r>
+        <w:rPr>
+          <w:rFonts w:ascii="Courier" w:eastAsia="Courier" w:hAnsi="Courier" w:cs="Courier"/>
+        </w:rPr>
+        <w:t>(1, 0)</w:t>
       </w:r>
     </w:p>
     <w:p>
@@ -524,7 +655,23 @@
         <w:rPr>
           <w:rFonts w:ascii="Courier" w:eastAsia="Courier" w:hAnsi="Courier" w:cs="Courier"/>
         </w:rPr>
-        <w:t>pi2go.getSwitch() or pi2go.irCentre()</w:t>
+        <w:t>not (</w:t>
+      </w:r>
+      <w:proofErr w:type="spellStart"/>
+      <w:proofErr w:type="gramStart"/>
+      <w:r>
+        <w:rPr>
+          <w:rFonts w:ascii="Courier" w:eastAsia="Courier" w:hAnsi="Courier" w:cs="Courier"/>
+        </w:rPr>
+        <w:t>initio.getDistance</w:t>
+      </w:r>
+      <w:proofErr w:type="spellEnd"/>
+      <w:proofErr w:type="gramEnd"/>
+      <w:r>
+        <w:rPr>
+          <w:rFonts w:ascii="Courier" w:eastAsia="Courier" w:hAnsi="Courier" w:cs="Courier"/>
+        </w:rPr>
+        <w:t>() &gt; 5)</w:t>
       </w:r>
     </w:p>
     <w:p>
@@ -596,7 +743,7 @@
         <w:rPr>
           <w:rFonts w:ascii="Courier" w:eastAsia="Courier" w:hAnsi="Courier" w:cs="Courier"/>
         </w:rPr>
-        <w:t xml:space="preserve"> as pi2go, time</w:t>
+        <w:t xml:space="preserve"> as initio, time</w:t>
       </w:r>
     </w:p>
     <w:p>
@@ -611,11 +758,21 @@
           <w:rFonts w:ascii="Courier" w:eastAsia="Courier" w:hAnsi="Courier" w:cs="Courier"/>
         </w:rPr>
       </w:pPr>
-      <w:r>
-        <w:rPr>
-          <w:rFonts w:ascii="Courier" w:eastAsia="Courier" w:hAnsi="Courier" w:cs="Courier"/>
-        </w:rPr>
-        <w:t>pi2go.init()</w:t>
+      <w:proofErr w:type="spellStart"/>
+      <w:proofErr w:type="gramStart"/>
+      <w:r>
+        <w:rPr>
+          <w:rFonts w:ascii="Courier" w:eastAsia="Courier" w:hAnsi="Courier" w:cs="Courier"/>
+        </w:rPr>
+        <w:t>initio.init</w:t>
+      </w:r>
+      <w:proofErr w:type="spellEnd"/>
+      <w:proofErr w:type="gramEnd"/>
+      <w:r>
+        <w:rPr>
+          <w:rFonts w:ascii="Courier" w:eastAsia="Courier" w:hAnsi="Courier" w:cs="Courier"/>
+        </w:rPr>
+        <w:t>()</w:t>
       </w:r>
     </w:p>
     <w:p>
@@ -653,7 +810,23 @@
         <w:rPr>
           <w:rFonts w:ascii="Courier" w:eastAsia="Courier" w:hAnsi="Courier" w:cs="Courier"/>
         </w:rPr>
-        <w:t>if (pi2go.getSwitch() or pi2go.irCentre()):</w:t>
+        <w:t>if not (</w:t>
+      </w:r>
+      <w:proofErr w:type="spellStart"/>
+      <w:proofErr w:type="gramStart"/>
+      <w:r>
+        <w:rPr>
+          <w:rFonts w:ascii="Courier" w:eastAsia="Courier" w:hAnsi="Courier" w:cs="Courier"/>
+        </w:rPr>
+        <w:t>initio.getDistance</w:t>
+      </w:r>
+      <w:proofErr w:type="spellEnd"/>
+      <w:proofErr w:type="gramEnd"/>
+      <w:r>
+        <w:rPr>
+          <w:rFonts w:ascii="Courier" w:eastAsia="Courier" w:hAnsi="Courier" w:cs="Courier"/>
+        </w:rPr>
+        <w:t>() &gt; 50):</w:t>
       </w:r>
     </w:p>
     <w:p>
@@ -674,12 +847,33 @@
         </w:rPr>
         <w:t xml:space="preserve">   </w:t>
       </w:r>
-      <w:r>
-        <w:rPr>
-          <w:rFonts w:ascii="Courier" w:eastAsia="Courier" w:hAnsi="Courier" w:cs="Courier"/>
-        </w:rPr>
-        <w:tab/>
-        <w:t>pi2go.reverse(10)</w:t>
+      <w:proofErr w:type="spellStart"/>
+      <w:r>
+        <w:rPr>
+          <w:rFonts w:ascii="Courier" w:eastAsia="Courier" w:hAnsi="Courier" w:cs="Courier"/>
+        </w:rPr>
+        <w:t>initio.</w:t>
+      </w:r>
+      <w:proofErr w:type="gramStart"/>
+      <w:r>
+        <w:rPr>
+          <w:rFonts w:ascii="Courier" w:eastAsia="Courier" w:hAnsi="Courier" w:cs="Courier"/>
+        </w:rPr>
+        <w:t>forward</w:t>
+      </w:r>
+      <w:proofErr w:type="spellEnd"/>
+      <w:r>
+        <w:rPr>
+          <w:rFonts w:ascii="Courier" w:eastAsia="Courier" w:hAnsi="Courier" w:cs="Courier"/>
+        </w:rPr>
+        <w:t>(</w:t>
+      </w:r>
+      <w:proofErr w:type="gramEnd"/>
+      <w:r>
+        <w:rPr>
+          <w:rFonts w:ascii="Courier" w:eastAsia="Courier" w:hAnsi="Courier" w:cs="Courier"/>
+        </w:rPr>
+        <w:t>10)</w:t>
       </w:r>
     </w:p>
     <w:p>
@@ -694,12 +888,6 @@
           <w:rFonts w:ascii="Courier" w:eastAsia="Courier" w:hAnsi="Courier" w:cs="Courier"/>
         </w:rPr>
       </w:pPr>
-      <w:r>
-        <w:rPr>
-          <w:rFonts w:ascii="Courier" w:eastAsia="Courier" w:hAnsi="Courier" w:cs="Courier"/>
-        </w:rPr>
-        <w:t xml:space="preserve"> </w:t>
-      </w:r>
     </w:p>
     <w:p>
       <w:pPr>
@@ -717,7 +905,23 @@
         <w:rPr>
           <w:rFonts w:ascii="Courier" w:eastAsia="Courier" w:hAnsi="Courier" w:cs="Courier"/>
         </w:rPr>
-        <w:t>while (pi2go.getSwitch()):</w:t>
+        <w:t>while (</w:t>
+      </w:r>
+      <w:proofErr w:type="spellStart"/>
+      <w:proofErr w:type="gramStart"/>
+      <w:r>
+        <w:rPr>
+          <w:rFonts w:ascii="Courier" w:eastAsia="Courier" w:hAnsi="Courier" w:cs="Courier"/>
+        </w:rPr>
+        <w:t>initio.getDistance</w:t>
+      </w:r>
+      <w:proofErr w:type="spellEnd"/>
+      <w:proofErr w:type="gramEnd"/>
+      <w:r>
+        <w:rPr>
+          <w:rFonts w:ascii="Courier" w:eastAsia="Courier" w:hAnsi="Courier" w:cs="Courier"/>
+        </w:rPr>
+        <w:t>() &gt; 50):</w:t>
       </w:r>
     </w:p>
     <w:p>
@@ -750,7 +954,7 @@
         <w:rPr>
           <w:rFonts w:ascii="Courier" w:eastAsia="Courier" w:hAnsi="Courier" w:cs="Courier"/>
         </w:rPr>
-        <w:t>“Waiting for Switch Off”)</w:t>
+        <w:t>“Waiting for Obstacle”)</w:t>
       </w:r>
     </w:p>
     <w:p>
@@ -778,12 +982,176 @@
           <w:rFonts w:ascii="Courier" w:eastAsia="Courier" w:hAnsi="Courier" w:cs="Courier"/>
         </w:rPr>
       </w:pPr>
-      <w:r>
-        <w:rPr>
-          <w:rFonts w:ascii="Courier" w:eastAsia="Courier" w:hAnsi="Courier" w:cs="Courier"/>
-        </w:rPr>
-        <w:t>while not (pi2go.getSwitch()):</w:t>
-      </w:r>
+      <w:proofErr w:type="spellStart"/>
+      <w:proofErr w:type="gramStart"/>
+      <w:r>
+        <w:rPr>
+          <w:rFonts w:ascii="Courier" w:eastAsia="Courier" w:hAnsi="Courier" w:cs="Courier"/>
+        </w:rPr>
+        <w:t>initio.stop</w:t>
+      </w:r>
+      <w:proofErr w:type="spellEnd"/>
+      <w:proofErr w:type="gramEnd"/>
+      <w:r>
+        <w:rPr>
+          <w:rFonts w:ascii="Courier" w:eastAsia="Courier" w:hAnsi="Courier" w:cs="Courier"/>
+        </w:rPr>
+        <w:t>()</w:t>
+      </w:r>
+    </w:p>
+    <w:p>
+      <w:pPr>
+        <w:rPr>
+          <w:rFonts w:ascii="Courier" w:eastAsia="Courier" w:hAnsi="Courier" w:cs="Courier"/>
+        </w:rPr>
+      </w:pPr>
+    </w:p>
+    <w:p>
+      <w:pPr>
+        <w:rPr>
+          <w:rFonts w:ascii="Calibri" w:eastAsia="Calibri" w:hAnsi="Calibri" w:cs="Calibri"/>
+          <w:b/>
+        </w:rPr>
+      </w:pPr>
+    </w:p>
+    <w:p>
+      <w:pPr>
+        <w:rPr>
+          <w:rFonts w:ascii="Calibri" w:eastAsia="Calibri" w:hAnsi="Calibri" w:cs="Calibri"/>
+          <w:b/>
+        </w:rPr>
+      </w:pPr>
+    </w:p>
+    <w:p>
+      <w:pPr>
+        <w:rPr>
+          <w:rFonts w:ascii="Courier" w:eastAsia="Courier" w:hAnsi="Courier" w:cs="Courier"/>
+        </w:rPr>
+      </w:pPr>
+      <w:r>
+        <w:rPr>
+          <w:rFonts w:ascii="Calibri" w:eastAsia="Calibri" w:hAnsi="Calibri" w:cs="Calibri"/>
+          <w:b/>
+        </w:rPr>
+        <w:lastRenderedPageBreak/>
+        <w:t xml:space="preserve">Sample Answer 4:  </w:t>
+      </w:r>
+      <w:r>
+        <w:rPr>
+          <w:rFonts w:ascii="Courier" w:eastAsia="Courier" w:hAnsi="Courier" w:cs="Courier"/>
+        </w:rPr>
+        <w:t>not (</w:t>
+      </w:r>
+      <w:proofErr w:type="spellStart"/>
+      <w:proofErr w:type="gramStart"/>
+      <w:r>
+        <w:rPr>
+          <w:rFonts w:ascii="Courier" w:eastAsia="Courier" w:hAnsi="Courier" w:cs="Courier"/>
+        </w:rPr>
+        <w:t>initio.irLeft</w:t>
+      </w:r>
+      <w:proofErr w:type="spellEnd"/>
+      <w:proofErr w:type="gramEnd"/>
+      <w:r>
+        <w:rPr>
+          <w:rFonts w:ascii="Courier" w:eastAsia="Courier" w:hAnsi="Courier" w:cs="Courier"/>
+        </w:rPr>
+        <w:t xml:space="preserve">() or </w:t>
+      </w:r>
+      <w:proofErr w:type="spellStart"/>
+      <w:r>
+        <w:rPr>
+          <w:rFonts w:ascii="Courier" w:eastAsia="Courier" w:hAnsi="Courier" w:cs="Courier"/>
+        </w:rPr>
+        <w:t>initio.irRight</w:t>
+      </w:r>
+      <w:proofErr w:type="spellEnd"/>
+      <w:r>
+        <w:rPr>
+          <w:rFonts w:ascii="Courier" w:eastAsia="Courier" w:hAnsi="Courier" w:cs="Courier"/>
+        </w:rPr>
+        <w:t>())</w:t>
+      </w:r>
+    </w:p>
+    <w:p>
+      <w:pPr>
+        <w:rPr>
+          <w:rFonts w:ascii="Courier" w:eastAsia="Courier" w:hAnsi="Courier" w:cs="Courier"/>
+        </w:rPr>
+      </w:pPr>
+      <w:r>
+        <w:rPr>
+          <w:rFonts w:ascii="Calibri" w:eastAsia="Calibri" w:hAnsi="Calibri" w:cs="Calibri"/>
+        </w:rPr>
+        <w:t xml:space="preserve">or alternatively </w:t>
+      </w:r>
+      <w:r>
+        <w:rPr>
+          <w:rFonts w:ascii="Courier" w:eastAsia="Courier" w:hAnsi="Courier" w:cs="Courier"/>
+        </w:rPr>
+        <w:t>(not (</w:t>
+      </w:r>
+      <w:proofErr w:type="spellStart"/>
+      <w:proofErr w:type="gramStart"/>
+      <w:r>
+        <w:rPr>
+          <w:rFonts w:ascii="Courier" w:eastAsia="Courier" w:hAnsi="Courier" w:cs="Courier"/>
+        </w:rPr>
+        <w:t>initio.irLeft</w:t>
+      </w:r>
+      <w:proofErr w:type="spellEnd"/>
+      <w:proofErr w:type="gramEnd"/>
+      <w:r>
+        <w:rPr>
+          <w:rFonts w:ascii="Courier" w:eastAsia="Courier" w:hAnsi="Courier" w:cs="Courier"/>
+        </w:rPr>
+        <w:t>()) and not (</w:t>
+      </w:r>
+      <w:proofErr w:type="spellStart"/>
+      <w:r>
+        <w:rPr>
+          <w:rFonts w:ascii="Courier" w:eastAsia="Courier" w:hAnsi="Courier" w:cs="Courier"/>
+        </w:rPr>
+        <w:t>initio.irRight</w:t>
+      </w:r>
+      <w:proofErr w:type="spellEnd"/>
+      <w:r>
+        <w:rPr>
+          <w:rFonts w:ascii="Courier" w:eastAsia="Courier" w:hAnsi="Courier" w:cs="Courier"/>
+        </w:rPr>
+        <w:t>())</w:t>
+      </w:r>
+    </w:p>
+    <w:p>
+      <w:pPr>
+        <w:rPr>
+          <w:rFonts w:ascii="Calibri" w:eastAsia="Calibri" w:hAnsi="Calibri" w:cs="Calibri"/>
+          <w:b/>
+        </w:rPr>
+      </w:pPr>
+    </w:p>
+    <w:p>
+      <w:pPr>
+        <w:rPr>
+          <w:rFonts w:ascii="Calibri" w:eastAsia="Calibri" w:hAnsi="Calibri" w:cs="Calibri"/>
+          <w:b/>
+        </w:rPr>
+      </w:pPr>
+      <w:r>
+        <w:rPr>
+          <w:rFonts w:ascii="Calibri" w:eastAsia="Calibri" w:hAnsi="Calibri" w:cs="Calibri"/>
+          <w:b/>
+        </w:rPr>
+        <w:t>Program:</w:t>
+      </w:r>
+    </w:p>
+    <w:p>
+      <w:pPr>
+        <w:rPr>
+          <w:rFonts w:ascii="Calibri" w:eastAsia="Calibri" w:hAnsi="Calibri" w:cs="Calibri"/>
+          <w:b/>
+        </w:rPr>
+      </w:pPr>
     </w:p>
     <w:p>
       <w:pPr>
@@ -801,21 +1169,23 @@
         <w:rPr>
           <w:rFonts w:ascii="Courier" w:eastAsia="Courier" w:hAnsi="Courier" w:cs="Courier"/>
         </w:rPr>
-        <w:tab/>
-      </w:r>
-      <w:proofErr w:type="gramStart"/>
-      <w:r>
-        <w:rPr>
-          <w:rFonts w:ascii="Courier" w:eastAsia="Courier" w:hAnsi="Courier" w:cs="Courier"/>
-        </w:rPr>
-        <w:t>print(</w:t>
-      </w:r>
-      <w:proofErr w:type="gramEnd"/>
-      <w:r>
-        <w:rPr>
-          <w:rFonts w:ascii="Courier" w:eastAsia="Courier" w:hAnsi="Courier" w:cs="Courier"/>
-        </w:rPr>
-        <w:t>“Still Waiting”)</w:t>
+        <w:t xml:space="preserve">import </w:t>
+      </w:r>
+      <w:proofErr w:type="spellStart"/>
+      <w:proofErr w:type="gramStart"/>
+      <w:r>
+        <w:rPr>
+          <w:rFonts w:ascii="Courier" w:eastAsia="Courier" w:hAnsi="Courier" w:cs="Courier"/>
+        </w:rPr>
+        <w:t>simclient.simrobot</w:t>
+      </w:r>
+      <w:proofErr w:type="spellEnd"/>
+      <w:proofErr w:type="gramEnd"/>
+      <w:r>
+        <w:rPr>
+          <w:rFonts w:ascii="Courier" w:eastAsia="Courier" w:hAnsi="Courier" w:cs="Courier"/>
+        </w:rPr>
+        <w:t xml:space="preserve"> as initio, time</w:t>
       </w:r>
     </w:p>
     <w:p>
@@ -830,6 +1200,22 @@
           <w:rFonts w:ascii="Courier" w:eastAsia="Courier" w:hAnsi="Courier" w:cs="Courier"/>
         </w:rPr>
       </w:pPr>
+      <w:proofErr w:type="spellStart"/>
+      <w:proofErr w:type="gramStart"/>
+      <w:r>
+        <w:rPr>
+          <w:rFonts w:ascii="Courier" w:eastAsia="Courier" w:hAnsi="Courier" w:cs="Courier"/>
+        </w:rPr>
+        <w:t>initio.init</w:t>
+      </w:r>
+      <w:proofErr w:type="spellEnd"/>
+      <w:proofErr w:type="gramEnd"/>
+      <w:r>
+        <w:rPr>
+          <w:rFonts w:ascii="Courier" w:eastAsia="Courier" w:hAnsi="Courier" w:cs="Courier"/>
+        </w:rPr>
+        <w:t>()</w:t>
+      </w:r>
     </w:p>
     <w:p>
       <w:pPr>
@@ -847,66 +1233,8 @@
         <w:rPr>
           <w:rFonts w:ascii="Courier" w:eastAsia="Courier" w:hAnsi="Courier" w:cs="Courier"/>
         </w:rPr>
-        <w:t>pi2go.stop()</w:t>
-      </w:r>
-    </w:p>
-    <w:p>
-      <w:pPr>
-        <w:rPr>
-          <w:rFonts w:ascii="Courier" w:eastAsia="Courier" w:hAnsi="Courier" w:cs="Courier"/>
-        </w:rPr>
-      </w:pPr>
-    </w:p>
-    <w:p>
-      <w:pPr>
-        <w:rPr>
-          <w:rFonts w:ascii="Courier" w:eastAsia="Courier" w:hAnsi="Courier" w:cs="Courier"/>
-        </w:rPr>
-      </w:pPr>
-      <w:r>
-        <w:rPr>
-          <w:rFonts w:ascii="Calibri" w:eastAsia="Calibri" w:hAnsi="Calibri" w:cs="Calibri"/>
-          <w:b/>
-        </w:rPr>
-        <w:lastRenderedPageBreak/>
-        <w:t xml:space="preserve">Sample Answer 4:  </w:t>
-      </w:r>
-      <w:r>
-        <w:rPr>
-          <w:rFonts w:ascii="Courier" w:eastAsia="Courier" w:hAnsi="Courier" w:cs="Courier"/>
-        </w:rPr>
-        <w:t>pi2go.getSwitch() and not (pi2go.irCentre())</w:t>
-      </w:r>
-    </w:p>
-    <w:p>
-      <w:pPr>
-        <w:rPr>
-          <w:rFonts w:ascii="Courier" w:eastAsia="Courier" w:hAnsi="Courier" w:cs="Courier"/>
-        </w:rPr>
-      </w:pPr>
-    </w:p>
-    <w:p>
-      <w:pPr>
-        <w:rPr>
-          <w:rFonts w:ascii="Calibri" w:eastAsia="Calibri" w:hAnsi="Calibri" w:cs="Calibri"/>
-          <w:b/>
-        </w:rPr>
-      </w:pPr>
-      <w:r>
-        <w:rPr>
-          <w:rFonts w:ascii="Calibri" w:eastAsia="Calibri" w:hAnsi="Calibri" w:cs="Calibri"/>
-          <w:b/>
-        </w:rPr>
-        <w:t>Program:</w:t>
-      </w:r>
-    </w:p>
-    <w:p>
-      <w:pPr>
-        <w:rPr>
-          <w:rFonts w:ascii="Calibri" w:eastAsia="Calibri" w:hAnsi="Calibri" w:cs="Calibri"/>
-          <w:b/>
-        </w:rPr>
-      </w:pPr>
+        <w:t xml:space="preserve"> </w:t>
+      </w:r>
     </w:p>
     <w:p>
       <w:pPr>
@@ -924,23 +1252,37 @@
         <w:rPr>
           <w:rFonts w:ascii="Courier" w:eastAsia="Courier" w:hAnsi="Courier" w:cs="Courier"/>
         </w:rPr>
-        <w:t xml:space="preserve">import </w:t>
-      </w:r>
-      <w:proofErr w:type="spellStart"/>
-      <w:proofErr w:type="gramStart"/>
-      <w:r>
-        <w:rPr>
-          <w:rFonts w:ascii="Courier" w:eastAsia="Courier" w:hAnsi="Courier" w:cs="Courier"/>
-        </w:rPr>
-        <w:t>simclient.simrobot</w:t>
-      </w:r>
-      <w:proofErr w:type="spellEnd"/>
-      <w:proofErr w:type="gramEnd"/>
-      <w:r>
-        <w:rPr>
-          <w:rFonts w:ascii="Courier" w:eastAsia="Courier" w:hAnsi="Courier" w:cs="Courier"/>
-        </w:rPr>
-        <w:t xml:space="preserve"> as pi2go, time</w:t>
+        <w:t>if (not (</w:t>
+      </w:r>
+      <w:proofErr w:type="spellStart"/>
+      <w:proofErr w:type="gramStart"/>
+      <w:r>
+        <w:rPr>
+          <w:rFonts w:ascii="Courier" w:eastAsia="Courier" w:hAnsi="Courier" w:cs="Courier"/>
+        </w:rPr>
+        <w:t>initio.irLeft</w:t>
+      </w:r>
+      <w:proofErr w:type="spellEnd"/>
+      <w:proofErr w:type="gramEnd"/>
+      <w:r>
+        <w:rPr>
+          <w:rFonts w:ascii="Courier" w:eastAsia="Courier" w:hAnsi="Courier" w:cs="Courier"/>
+        </w:rPr>
+        <w:t xml:space="preserve">() or </w:t>
+      </w:r>
+      <w:proofErr w:type="spellStart"/>
+      <w:r>
+        <w:rPr>
+          <w:rFonts w:ascii="Courier" w:eastAsia="Courier" w:hAnsi="Courier" w:cs="Courier"/>
+        </w:rPr>
+        <w:t>initio.irRight</w:t>
+      </w:r>
+      <w:proofErr w:type="spellEnd"/>
+      <w:r>
+        <w:rPr>
+          <w:rFonts w:ascii="Courier" w:eastAsia="Courier" w:hAnsi="Courier" w:cs="Courier"/>
+        </w:rPr>
+        <w:t>())):</w:t>
       </w:r>
     </w:p>
     <w:p>
@@ -959,7 +1301,35 @@
         <w:rPr>
           <w:rFonts w:ascii="Courier" w:eastAsia="Courier" w:hAnsi="Courier" w:cs="Courier"/>
         </w:rPr>
-        <w:t>pi2go.init()</w:t>
+        <w:t xml:space="preserve">   </w:t>
+      </w:r>
+      <w:proofErr w:type="spellStart"/>
+      <w:r>
+        <w:rPr>
+          <w:rFonts w:ascii="Courier" w:eastAsia="Courier" w:hAnsi="Courier" w:cs="Courier"/>
+        </w:rPr>
+        <w:t>initio.</w:t>
+      </w:r>
+      <w:proofErr w:type="gramStart"/>
+      <w:r>
+        <w:rPr>
+          <w:rFonts w:ascii="Courier" w:eastAsia="Courier" w:hAnsi="Courier" w:cs="Courier"/>
+        </w:rPr>
+        <w:t>forward</w:t>
+      </w:r>
+      <w:proofErr w:type="spellEnd"/>
+      <w:r>
+        <w:rPr>
+          <w:rFonts w:ascii="Courier" w:eastAsia="Courier" w:hAnsi="Courier" w:cs="Courier"/>
+        </w:rPr>
+        <w:t>(</w:t>
+      </w:r>
+      <w:proofErr w:type="gramEnd"/>
+      <w:r>
+        <w:rPr>
+          <w:rFonts w:ascii="Courier" w:eastAsia="Courier" w:hAnsi="Courier" w:cs="Courier"/>
+        </w:rPr>
+        <w:t>10)</w:t>
       </w:r>
     </w:p>
     <w:p>
@@ -974,12 +1344,6 @@
           <w:rFonts w:ascii="Courier" w:eastAsia="Courier" w:hAnsi="Courier" w:cs="Courier"/>
         </w:rPr>
       </w:pPr>
-      <w:r>
-        <w:rPr>
-          <w:rFonts w:ascii="Courier" w:eastAsia="Courier" w:hAnsi="Courier" w:cs="Courier"/>
-        </w:rPr>
-        <w:t xml:space="preserve"> </w:t>
-      </w:r>
     </w:p>
     <w:p>
       <w:pPr>
@@ -997,7 +1361,37 @@
         <w:rPr>
           <w:rFonts w:ascii="Courier" w:eastAsia="Courier" w:hAnsi="Courier" w:cs="Courier"/>
         </w:rPr>
-        <w:t>if (pi2go.getSwitch() and not (pi2go.irCentre())):</w:t>
+        <w:t>while (not (</w:t>
+      </w:r>
+      <w:proofErr w:type="spellStart"/>
+      <w:proofErr w:type="gramStart"/>
+      <w:r>
+        <w:rPr>
+          <w:rFonts w:ascii="Courier" w:eastAsia="Courier" w:hAnsi="Courier" w:cs="Courier"/>
+        </w:rPr>
+        <w:t>initio.irLeft</w:t>
+      </w:r>
+      <w:proofErr w:type="spellEnd"/>
+      <w:proofErr w:type="gramEnd"/>
+      <w:r>
+        <w:rPr>
+          <w:rFonts w:ascii="Courier" w:eastAsia="Courier" w:hAnsi="Courier" w:cs="Courier"/>
+        </w:rPr>
+        <w:t xml:space="preserve">() or </w:t>
+      </w:r>
+      <w:proofErr w:type="spellStart"/>
+      <w:r>
+        <w:rPr>
+          <w:rFonts w:ascii="Courier" w:eastAsia="Courier" w:hAnsi="Courier" w:cs="Courier"/>
+        </w:rPr>
+        <w:t>initio.irRight</w:t>
+      </w:r>
+      <w:proofErr w:type="spellEnd"/>
+      <w:r>
+        <w:rPr>
+          <w:rFonts w:ascii="Courier" w:eastAsia="Courier" w:hAnsi="Courier" w:cs="Courier"/>
+        </w:rPr>
+        <w:t>())):</w:t>
       </w:r>
     </w:p>
     <w:p>
@@ -1016,14 +1410,21 @@
         <w:rPr>
           <w:rFonts w:ascii="Courier" w:eastAsia="Courier" w:hAnsi="Courier" w:cs="Courier"/>
         </w:rPr>
-        <w:t xml:space="preserve">   </w:t>
-      </w:r>
-      <w:r>
-        <w:rPr>
-          <w:rFonts w:ascii="Courier" w:eastAsia="Courier" w:hAnsi="Courier" w:cs="Courier"/>
-        </w:rPr>
         <w:tab/>
-        <w:t>pi2go.forward(10)</w:t>
+      </w:r>
+      <w:proofErr w:type="gramStart"/>
+      <w:r>
+        <w:rPr>
+          <w:rFonts w:ascii="Courier" w:eastAsia="Courier" w:hAnsi="Courier" w:cs="Courier"/>
+        </w:rPr>
+        <w:t>print(</w:t>
+      </w:r>
+      <w:proofErr w:type="gramEnd"/>
+      <w:r>
+        <w:rPr>
+          <w:rFonts w:ascii="Courier" w:eastAsia="Courier" w:hAnsi="Courier" w:cs="Courier"/>
+        </w:rPr>
+        <w:t>“Still Advancing”)</w:t>
       </w:r>
     </w:p>
     <w:p>
@@ -1038,12 +1439,6 @@
           <w:rFonts w:ascii="Courier" w:eastAsia="Courier" w:hAnsi="Courier" w:cs="Courier"/>
         </w:rPr>
       </w:pPr>
-      <w:r>
-        <w:rPr>
-          <w:rFonts w:ascii="Courier" w:eastAsia="Courier" w:hAnsi="Courier" w:cs="Courier"/>
-        </w:rPr>
-        <w:t xml:space="preserve"> </w:t>
-      </w:r>
     </w:p>
     <w:p>
       <w:pPr>
@@ -1057,141 +1452,21 @@
           <w:rFonts w:ascii="Courier" w:eastAsia="Courier" w:hAnsi="Courier" w:cs="Courier"/>
         </w:rPr>
       </w:pPr>
-      <w:r>
-        <w:rPr>
-          <w:rFonts w:ascii="Courier" w:eastAsia="Courier" w:hAnsi="Courier" w:cs="Courier"/>
-        </w:rPr>
-        <w:t>while (pi2go.getSwitch()):</w:t>
-      </w:r>
-    </w:p>
-    <w:p>
-      <w:pPr>
-        <w:pBdr>
-          <w:top w:val="single" w:sz="4" w:space="1" w:color="000000"/>
-          <w:left w:val="single" w:sz="4" w:space="4" w:color="000000"/>
-          <w:bottom w:val="single" w:sz="4" w:space="1" w:color="000000"/>
-          <w:right w:val="single" w:sz="4" w:space="4" w:color="000000"/>
-        </w:pBdr>
-        <w:rPr>
-          <w:rFonts w:ascii="Courier" w:eastAsia="Courier" w:hAnsi="Courier" w:cs="Courier"/>
-        </w:rPr>
-      </w:pPr>
-      <w:r>
-        <w:rPr>
-          <w:rFonts w:ascii="Courier" w:eastAsia="Courier" w:hAnsi="Courier" w:cs="Courier"/>
-        </w:rPr>
-        <w:tab/>
-      </w:r>
-      <w:proofErr w:type="gramStart"/>
-      <w:r>
-        <w:rPr>
-          <w:rFonts w:ascii="Courier" w:eastAsia="Courier" w:hAnsi="Courier" w:cs="Courier"/>
-        </w:rPr>
-        <w:t>print(</w:t>
-      </w:r>
-      <w:proofErr w:type="gramEnd"/>
-      <w:r>
-        <w:rPr>
-          <w:rFonts w:ascii="Courier" w:eastAsia="Courier" w:hAnsi="Courier" w:cs="Courier"/>
-        </w:rPr>
-        <w:t>“Waiting for Switch Off”)</w:t>
-      </w:r>
-    </w:p>
-    <w:p>
-      <w:pPr>
-        <w:pBdr>
-          <w:top w:val="single" w:sz="4" w:space="1" w:color="000000"/>
-          <w:left w:val="single" w:sz="4" w:space="4" w:color="000000"/>
-          <w:bottom w:val="single" w:sz="4" w:space="1" w:color="000000"/>
-          <w:right w:val="single" w:sz="4" w:space="4" w:color="000000"/>
-        </w:pBdr>
-        <w:rPr>
-          <w:rFonts w:ascii="Courier" w:eastAsia="Courier" w:hAnsi="Courier" w:cs="Courier"/>
-        </w:rPr>
-      </w:pPr>
-    </w:p>
-    <w:p>
-      <w:pPr>
-        <w:pBdr>
-          <w:top w:val="single" w:sz="4" w:space="1" w:color="000000"/>
-          <w:left w:val="single" w:sz="4" w:space="4" w:color="000000"/>
-          <w:bottom w:val="single" w:sz="4" w:space="1" w:color="000000"/>
-          <w:right w:val="single" w:sz="4" w:space="4" w:color="000000"/>
-        </w:pBdr>
-        <w:rPr>
-          <w:rFonts w:ascii="Courier" w:eastAsia="Courier" w:hAnsi="Courier" w:cs="Courier"/>
-        </w:rPr>
-      </w:pPr>
-      <w:r>
-        <w:rPr>
-          <w:rFonts w:ascii="Courier" w:eastAsia="Courier" w:hAnsi="Courier" w:cs="Courier"/>
-        </w:rPr>
-        <w:t>while not (pi2go.getSwitch()):</w:t>
-      </w:r>
-    </w:p>
-    <w:p>
-      <w:pPr>
-        <w:pBdr>
-          <w:top w:val="single" w:sz="4" w:space="1" w:color="000000"/>
-          <w:left w:val="single" w:sz="4" w:space="4" w:color="000000"/>
-          <w:bottom w:val="single" w:sz="4" w:space="1" w:color="000000"/>
-          <w:right w:val="single" w:sz="4" w:space="4" w:color="000000"/>
-        </w:pBdr>
-        <w:rPr>
-          <w:rFonts w:ascii="Courier" w:eastAsia="Courier" w:hAnsi="Courier" w:cs="Courier"/>
-        </w:rPr>
-      </w:pPr>
-      <w:r>
-        <w:rPr>
-          <w:rFonts w:ascii="Courier" w:eastAsia="Courier" w:hAnsi="Courier" w:cs="Courier"/>
-        </w:rPr>
-        <w:tab/>
-      </w:r>
-      <w:proofErr w:type="gramStart"/>
-      <w:r>
-        <w:rPr>
-          <w:rFonts w:ascii="Courier" w:eastAsia="Courier" w:hAnsi="Courier" w:cs="Courier"/>
-        </w:rPr>
-        <w:t>print(</w:t>
-      </w:r>
-      <w:proofErr w:type="gramEnd"/>
-      <w:r>
-        <w:rPr>
-          <w:rFonts w:ascii="Courier" w:eastAsia="Courier" w:hAnsi="Courier" w:cs="Courier"/>
-        </w:rPr>
-        <w:t>“Still Waiting”)</w:t>
-      </w:r>
-    </w:p>
-    <w:p>
-      <w:pPr>
-        <w:pBdr>
-          <w:top w:val="single" w:sz="4" w:space="1" w:color="000000"/>
-          <w:left w:val="single" w:sz="4" w:space="4" w:color="000000"/>
-          <w:bottom w:val="single" w:sz="4" w:space="1" w:color="000000"/>
-          <w:right w:val="single" w:sz="4" w:space="4" w:color="000000"/>
-        </w:pBdr>
-        <w:rPr>
-          <w:rFonts w:ascii="Courier" w:eastAsia="Courier" w:hAnsi="Courier" w:cs="Courier"/>
-        </w:rPr>
-      </w:pPr>
-    </w:p>
-    <w:p>
-      <w:pPr>
-        <w:pBdr>
-          <w:top w:val="single" w:sz="4" w:space="1" w:color="000000"/>
-          <w:left w:val="single" w:sz="4" w:space="4" w:color="000000"/>
-          <w:bottom w:val="single" w:sz="4" w:space="1" w:color="000000"/>
-          <w:right w:val="single" w:sz="4" w:space="4" w:color="000000"/>
-        </w:pBdr>
-        <w:rPr>
-          <w:rFonts w:ascii="Courier" w:eastAsia="Courier" w:hAnsi="Courier" w:cs="Courier"/>
-        </w:rPr>
-      </w:pPr>
-      <w:r>
-        <w:rPr>
-          <w:rFonts w:ascii="Courier" w:eastAsia="Courier" w:hAnsi="Courier" w:cs="Courier"/>
-        </w:rPr>
-        <w:t>pi2go.stop()</w:t>
+      <w:proofErr w:type="spellStart"/>
+      <w:proofErr w:type="gramStart"/>
+      <w:r>
+        <w:rPr>
+          <w:rFonts w:ascii="Courier" w:eastAsia="Courier" w:hAnsi="Courier" w:cs="Courier"/>
+        </w:rPr>
+        <w:t>initio.stop</w:t>
+      </w:r>
+      <w:proofErr w:type="spellEnd"/>
+      <w:proofErr w:type="gramEnd"/>
+      <w:r>
+        <w:rPr>
+          <w:rFonts w:ascii="Courier" w:eastAsia="Courier" w:hAnsi="Courier" w:cs="Courier"/>
+        </w:rPr>
+        <w:t>()</w:t>
       </w:r>
     </w:p>
     <w:p>
@@ -1388,87 +1663,119 @@
         <w:rPr>
           <w:rFonts w:ascii="Courier" w:eastAsia="Calibri" w:hAnsi="Courier" w:cstheme="majorHAnsi"/>
         </w:rPr>
-        <w:t>pi2go</w:t>
-      </w:r>
-    </w:p>
-    <w:p>
-      <w:pPr>
-        <w:pBdr>
-          <w:top w:val="single" w:sz="4" w:space="1" w:color="auto"/>
-          <w:left w:val="single" w:sz="4" w:space="4" w:color="auto"/>
-          <w:bottom w:val="single" w:sz="4" w:space="1" w:color="auto"/>
-          <w:right w:val="single" w:sz="4" w:space="4" w:color="auto"/>
-        </w:pBdr>
-        <w:jc w:val="both"/>
-        <w:rPr>
-          <w:rFonts w:ascii="Courier" w:eastAsia="Calibri" w:hAnsi="Courier" w:cstheme="majorHAnsi"/>
-        </w:rPr>
-      </w:pPr>
-    </w:p>
-    <w:p>
-      <w:pPr>
-        <w:pBdr>
-          <w:top w:val="single" w:sz="4" w:space="1" w:color="auto"/>
-          <w:left w:val="single" w:sz="4" w:space="4" w:color="auto"/>
-          <w:bottom w:val="single" w:sz="4" w:space="1" w:color="auto"/>
-          <w:right w:val="single" w:sz="4" w:space="4" w:color="auto"/>
-        </w:pBdr>
-        <w:jc w:val="both"/>
-        <w:rPr>
-          <w:rFonts w:ascii="Courier" w:eastAsia="Calibri" w:hAnsi="Courier" w:cstheme="majorHAnsi"/>
-        </w:rPr>
-      </w:pPr>
-      <w:r>
-        <w:rPr>
-          <w:rFonts w:ascii="Courier" w:eastAsia="Calibri" w:hAnsi="Courier" w:cstheme="majorHAnsi"/>
-        </w:rPr>
-        <w:t>pi2go</w:t>
-      </w:r>
-      <w:r>
-        <w:rPr>
-          <w:rFonts w:ascii="Courier" w:eastAsia="Calibri" w:hAnsi="Courier" w:cstheme="majorHAnsi"/>
-        </w:rPr>
-        <w:t>.init()</w:t>
-      </w:r>
-    </w:p>
-    <w:p>
-      <w:pPr>
-        <w:pBdr>
-          <w:top w:val="single" w:sz="4" w:space="1" w:color="auto"/>
-          <w:left w:val="single" w:sz="4" w:space="4" w:color="auto"/>
-          <w:bottom w:val="single" w:sz="4" w:space="1" w:color="auto"/>
-          <w:right w:val="single" w:sz="4" w:space="4" w:color="auto"/>
-        </w:pBdr>
-        <w:jc w:val="both"/>
-        <w:rPr>
-          <w:rFonts w:ascii="Courier" w:eastAsia="Calibri" w:hAnsi="Courier" w:cstheme="majorHAnsi"/>
-        </w:rPr>
-      </w:pPr>
-    </w:p>
-    <w:p>
-      <w:pPr>
-        <w:pBdr>
-          <w:top w:val="single" w:sz="4" w:space="1" w:color="auto"/>
-          <w:left w:val="single" w:sz="4" w:space="4" w:color="auto"/>
-          <w:bottom w:val="single" w:sz="4" w:space="1" w:color="auto"/>
-          <w:right w:val="single" w:sz="4" w:space="4" w:color="auto"/>
-        </w:pBdr>
-        <w:jc w:val="both"/>
-        <w:rPr>
-          <w:rFonts w:ascii="Courier" w:eastAsia="Calibri" w:hAnsi="Courier" w:cstheme="majorHAnsi"/>
-        </w:rPr>
-      </w:pPr>
-      <w:r>
-        <w:rPr>
-          <w:rFonts w:ascii="Courier" w:eastAsia="Calibri" w:hAnsi="Courier" w:cstheme="majorHAnsi"/>
-        </w:rPr>
-        <w:t>pi2go</w:t>
-      </w:r>
-      <w:r>
-        <w:rPr>
-          <w:rFonts w:ascii="Courier" w:eastAsia="Calibri" w:hAnsi="Courier" w:cstheme="majorHAnsi"/>
-        </w:rPr>
-        <w:t>.forward(10)</w:t>
+        <w:t>initio</w:t>
+      </w:r>
+    </w:p>
+    <w:p>
+      <w:pPr>
+        <w:pBdr>
+          <w:top w:val="single" w:sz="4" w:space="1" w:color="auto"/>
+          <w:left w:val="single" w:sz="4" w:space="4" w:color="auto"/>
+          <w:bottom w:val="single" w:sz="4" w:space="1" w:color="auto"/>
+          <w:right w:val="single" w:sz="4" w:space="4" w:color="auto"/>
+        </w:pBdr>
+        <w:jc w:val="both"/>
+        <w:rPr>
+          <w:rFonts w:ascii="Courier" w:eastAsia="Calibri" w:hAnsi="Courier" w:cstheme="majorHAnsi"/>
+        </w:rPr>
+      </w:pPr>
+    </w:p>
+    <w:p>
+      <w:pPr>
+        <w:pBdr>
+          <w:top w:val="single" w:sz="4" w:space="1" w:color="auto"/>
+          <w:left w:val="single" w:sz="4" w:space="4" w:color="auto"/>
+          <w:bottom w:val="single" w:sz="4" w:space="1" w:color="auto"/>
+          <w:right w:val="single" w:sz="4" w:space="4" w:color="auto"/>
+        </w:pBdr>
+        <w:jc w:val="both"/>
+        <w:rPr>
+          <w:rFonts w:ascii="Courier" w:eastAsia="Calibri" w:hAnsi="Courier" w:cstheme="majorHAnsi"/>
+        </w:rPr>
+      </w:pPr>
+      <w:proofErr w:type="spellStart"/>
+      <w:proofErr w:type="gramStart"/>
+      <w:r>
+        <w:rPr>
+          <w:rFonts w:ascii="Courier" w:eastAsia="Calibri" w:hAnsi="Courier" w:cstheme="majorHAnsi"/>
+        </w:rPr>
+        <w:t>initio</w:t>
+      </w:r>
+      <w:r>
+        <w:rPr>
+          <w:rFonts w:ascii="Courier" w:eastAsia="Calibri" w:hAnsi="Courier" w:cstheme="majorHAnsi"/>
+        </w:rPr>
+        <w:t>.init</w:t>
+      </w:r>
+      <w:proofErr w:type="spellEnd"/>
+      <w:proofErr w:type="gramEnd"/>
+      <w:r>
+        <w:rPr>
+          <w:rFonts w:ascii="Courier" w:eastAsia="Calibri" w:hAnsi="Courier" w:cstheme="majorHAnsi"/>
+        </w:rPr>
+        <w:t>()</w:t>
+      </w:r>
+    </w:p>
+    <w:p>
+      <w:pPr>
+        <w:pBdr>
+          <w:top w:val="single" w:sz="4" w:space="1" w:color="auto"/>
+          <w:left w:val="single" w:sz="4" w:space="4" w:color="auto"/>
+          <w:bottom w:val="single" w:sz="4" w:space="1" w:color="auto"/>
+          <w:right w:val="single" w:sz="4" w:space="4" w:color="auto"/>
+        </w:pBdr>
+        <w:jc w:val="both"/>
+        <w:rPr>
+          <w:rFonts w:ascii="Courier" w:eastAsia="Calibri" w:hAnsi="Courier" w:cstheme="majorHAnsi"/>
+        </w:rPr>
+      </w:pPr>
+    </w:p>
+    <w:p>
+      <w:pPr>
+        <w:pBdr>
+          <w:top w:val="single" w:sz="4" w:space="1" w:color="auto"/>
+          <w:left w:val="single" w:sz="4" w:space="4" w:color="auto"/>
+          <w:bottom w:val="single" w:sz="4" w:space="1" w:color="auto"/>
+          <w:right w:val="single" w:sz="4" w:space="4" w:color="auto"/>
+        </w:pBdr>
+        <w:jc w:val="both"/>
+        <w:rPr>
+          <w:rFonts w:ascii="Courier" w:eastAsia="Calibri" w:hAnsi="Courier" w:cstheme="majorHAnsi"/>
+        </w:rPr>
+      </w:pPr>
+      <w:proofErr w:type="spellStart"/>
+      <w:r>
+        <w:rPr>
+          <w:rFonts w:ascii="Courier" w:eastAsia="Calibri" w:hAnsi="Courier" w:cstheme="majorHAnsi"/>
+        </w:rPr>
+        <w:t>initio</w:t>
+      </w:r>
+      <w:r>
+        <w:rPr>
+          <w:rFonts w:ascii="Courier" w:eastAsia="Calibri" w:hAnsi="Courier" w:cstheme="majorHAnsi"/>
+        </w:rPr>
+        <w:t>.</w:t>
+      </w:r>
+      <w:proofErr w:type="gramStart"/>
+      <w:r>
+        <w:rPr>
+          <w:rFonts w:ascii="Courier" w:eastAsia="Calibri" w:hAnsi="Courier" w:cstheme="majorHAnsi"/>
+        </w:rPr>
+        <w:t>forward</w:t>
+      </w:r>
+      <w:proofErr w:type="spellEnd"/>
+      <w:r>
+        <w:rPr>
+          <w:rFonts w:ascii="Courier" w:eastAsia="Calibri" w:hAnsi="Courier" w:cstheme="majorHAnsi"/>
+        </w:rPr>
+        <w:t>(</w:t>
+      </w:r>
+      <w:proofErr w:type="gramEnd"/>
+      <w:r>
+        <w:rPr>
+          <w:rFonts w:ascii="Courier" w:eastAsia="Calibri" w:hAnsi="Courier" w:cstheme="majorHAnsi"/>
+        </w:rPr>
+        <w:t>10)</w:t>
       </w:r>
     </w:p>
     <w:p>
@@ -1525,17 +1832,27 @@
         <w:tab/>
         <w:t>if (</w:t>
       </w:r>
-      <w:r>
-        <w:rPr>
-          <w:rFonts w:ascii="Courier" w:eastAsia="Calibri" w:hAnsi="Courier" w:cstheme="majorHAnsi"/>
-        </w:rPr>
-        <w:t>pi2go</w:t>
-      </w:r>
-      <w:r>
-        <w:rPr>
-          <w:rFonts w:ascii="Courier" w:eastAsia="Calibri" w:hAnsi="Courier" w:cstheme="majorHAnsi"/>
-        </w:rPr>
-        <w:t>.irLeft()):</w:t>
+      <w:proofErr w:type="spellStart"/>
+      <w:proofErr w:type="gramStart"/>
+      <w:r>
+        <w:rPr>
+          <w:rFonts w:ascii="Courier" w:eastAsia="Calibri" w:hAnsi="Courier" w:cstheme="majorHAnsi"/>
+        </w:rPr>
+        <w:t>initio</w:t>
+      </w:r>
+      <w:r>
+        <w:rPr>
+          <w:rFonts w:ascii="Courier" w:eastAsia="Calibri" w:hAnsi="Courier" w:cstheme="majorHAnsi"/>
+        </w:rPr>
+        <w:t>.irLeft</w:t>
+      </w:r>
+      <w:proofErr w:type="spellEnd"/>
+      <w:proofErr w:type="gramEnd"/>
+      <w:r>
+        <w:rPr>
+          <w:rFonts w:ascii="Courier" w:eastAsia="Calibri" w:hAnsi="Courier" w:cstheme="majorHAnsi"/>
+        </w:rPr>
+        <w:t>()):</w:t>
       </w:r>
     </w:p>
     <w:p>
@@ -1592,18 +1909,36 @@
           <w:rFonts w:ascii="Courier" w:eastAsia="Calibri" w:hAnsi="Courier" w:cstheme="majorHAnsi"/>
         </w:rPr>
       </w:pPr>
-      <w:r>
-        <w:rPr>
-          <w:rFonts w:ascii="Courier" w:eastAsia="Calibri" w:hAnsi="Courier" w:cstheme="majorHAnsi"/>
-        </w:rPr>
-        <w:t>pi2go</w:t>
-      </w:r>
-      <w:r>
-        <w:rPr>
-          <w:rFonts w:ascii="Courier" w:eastAsia="Calibri" w:hAnsi="Courier" w:cstheme="majorHAnsi"/>
-        </w:rPr>
-        <w:t>.stop()</w:t>
-      </w:r>
+      <w:proofErr w:type="spellStart"/>
+      <w:proofErr w:type="gramStart"/>
+      <w:r>
+        <w:rPr>
+          <w:rFonts w:ascii="Courier" w:eastAsia="Calibri" w:hAnsi="Courier" w:cstheme="majorHAnsi"/>
+        </w:rPr>
+        <w:t>initio</w:t>
+      </w:r>
+      <w:r>
+        <w:rPr>
+          <w:rFonts w:ascii="Courier" w:eastAsia="Calibri" w:hAnsi="Courier" w:cstheme="majorHAnsi"/>
+        </w:rPr>
+        <w:t>.stop</w:t>
+      </w:r>
+      <w:proofErr w:type="spellEnd"/>
+      <w:proofErr w:type="gramEnd"/>
+      <w:r>
+        <w:rPr>
+          <w:rFonts w:ascii="Courier" w:eastAsia="Calibri" w:hAnsi="Courier" w:cstheme="majorHAnsi"/>
+        </w:rPr>
+        <w:t>()</w:t>
+      </w:r>
+    </w:p>
+    <w:p>
+      <w:pPr>
+        <w:jc w:val="both"/>
+        <w:rPr>
+          <w:rFonts w:asciiTheme="majorHAnsi" w:eastAsia="Calibri" w:hAnsiTheme="majorHAnsi" w:cstheme="majorHAnsi"/>
+        </w:rPr>
+      </w:pPr>
     </w:p>
     <w:p>
       <w:pPr>
@@ -1737,7 +2072,7 @@
         <w:rPr>
           <w:rFonts w:ascii="Courier" w:eastAsia="Calibri" w:hAnsi="Courier" w:cstheme="majorHAnsi"/>
         </w:rPr>
-        <w:t>pi2go</w:t>
+        <w:t>initio</w:t>
       </w:r>
     </w:p>
     <w:p>
@@ -1787,17 +2122,27 @@
           <w:rFonts w:ascii="Courier" w:eastAsia="Calibri" w:hAnsi="Courier" w:cstheme="majorHAnsi"/>
         </w:rPr>
       </w:pPr>
-      <w:r>
-        <w:rPr>
-          <w:rFonts w:ascii="Courier" w:eastAsia="Calibri" w:hAnsi="Courier" w:cstheme="majorHAnsi"/>
-        </w:rPr>
-        <w:t>pi2go</w:t>
-      </w:r>
-      <w:r>
-        <w:rPr>
-          <w:rFonts w:ascii="Courier" w:eastAsia="Calibri" w:hAnsi="Courier" w:cstheme="majorHAnsi"/>
-        </w:rPr>
-        <w:t>.init()</w:t>
+      <w:proofErr w:type="spellStart"/>
+      <w:proofErr w:type="gramStart"/>
+      <w:r>
+        <w:rPr>
+          <w:rFonts w:ascii="Courier" w:eastAsia="Calibri" w:hAnsi="Courier" w:cstheme="majorHAnsi"/>
+        </w:rPr>
+        <w:t>initio</w:t>
+      </w:r>
+      <w:r>
+        <w:rPr>
+          <w:rFonts w:ascii="Courier" w:eastAsia="Calibri" w:hAnsi="Courier" w:cstheme="majorHAnsi"/>
+        </w:rPr>
+        <w:t>.init</w:t>
+      </w:r>
+      <w:proofErr w:type="spellEnd"/>
+      <w:proofErr w:type="gramEnd"/>
+      <w:r>
+        <w:rPr>
+          <w:rFonts w:ascii="Courier" w:eastAsia="Calibri" w:hAnsi="Courier" w:cstheme="majorHAnsi"/>
+        </w:rPr>
+        <w:t>()</w:t>
       </w:r>
     </w:p>
     <w:p>
@@ -1853,29 +2198,47 @@
         </w:rPr>
         <w:t xml:space="preserve">    if (</w:t>
       </w:r>
-      <w:r>
-        <w:rPr>
-          <w:rFonts w:ascii="Courier" w:eastAsia="Calibri" w:hAnsi="Courier" w:cstheme="majorHAnsi"/>
-        </w:rPr>
-        <w:t>pi2go</w:t>
-      </w:r>
-      <w:r>
-        <w:rPr>
-          <w:rFonts w:ascii="Courier" w:eastAsia="Calibri" w:hAnsi="Courier" w:cstheme="majorHAnsi"/>
-        </w:rPr>
-        <w:t xml:space="preserve">.irLeft() and </w:t>
-      </w:r>
-      <w:r>
-        <w:rPr>
-          <w:rFonts w:ascii="Courier" w:eastAsia="Calibri" w:hAnsi="Courier" w:cstheme="majorHAnsi"/>
-        </w:rPr>
-        <w:t>pi2go</w:t>
-      </w:r>
-      <w:r>
-        <w:rPr>
-          <w:rFonts w:ascii="Courier" w:eastAsia="Calibri" w:hAnsi="Courier" w:cstheme="majorHAnsi"/>
-        </w:rPr>
-        <w:t>.irRight()):</w:t>
+      <w:proofErr w:type="spellStart"/>
+      <w:proofErr w:type="gramStart"/>
+      <w:r>
+        <w:rPr>
+          <w:rFonts w:ascii="Courier" w:eastAsia="Calibri" w:hAnsi="Courier" w:cstheme="majorHAnsi"/>
+        </w:rPr>
+        <w:t>initio</w:t>
+      </w:r>
+      <w:r>
+        <w:rPr>
+          <w:rFonts w:ascii="Courier" w:eastAsia="Calibri" w:hAnsi="Courier" w:cstheme="majorHAnsi"/>
+        </w:rPr>
+        <w:t>.irLeft</w:t>
+      </w:r>
+      <w:proofErr w:type="spellEnd"/>
+      <w:proofErr w:type="gramEnd"/>
+      <w:r>
+        <w:rPr>
+          <w:rFonts w:ascii="Courier" w:eastAsia="Calibri" w:hAnsi="Courier" w:cstheme="majorHAnsi"/>
+        </w:rPr>
+        <w:t xml:space="preserve">() and </w:t>
+      </w:r>
+      <w:proofErr w:type="spellStart"/>
+      <w:r>
+        <w:rPr>
+          <w:rFonts w:ascii="Courier" w:eastAsia="Calibri" w:hAnsi="Courier" w:cstheme="majorHAnsi"/>
+        </w:rPr>
+        <w:t>initio</w:t>
+      </w:r>
+      <w:r>
+        <w:rPr>
+          <w:rFonts w:ascii="Courier" w:eastAsia="Calibri" w:hAnsi="Courier" w:cstheme="majorHAnsi"/>
+        </w:rPr>
+        <w:t>.irRight</w:t>
+      </w:r>
+      <w:proofErr w:type="spellEnd"/>
+      <w:r>
+        <w:rPr>
+          <w:rFonts w:ascii="Courier" w:eastAsia="Calibri" w:hAnsi="Courier" w:cstheme="majorHAnsi"/>
+        </w:rPr>
+        <w:t>()):</w:t>
       </w:r>
     </w:p>
     <w:p>
@@ -1931,17 +2294,27 @@
         </w:rPr>
         <w:t xml:space="preserve">    if (</w:t>
       </w:r>
-      <w:r>
-        <w:rPr>
-          <w:rFonts w:ascii="Courier" w:eastAsia="Calibri" w:hAnsi="Courier" w:cstheme="majorHAnsi"/>
-        </w:rPr>
-        <w:t>pi2go</w:t>
-      </w:r>
-      <w:r>
-        <w:rPr>
-          <w:rFonts w:ascii="Courier" w:eastAsia="Calibri" w:hAnsi="Courier" w:cstheme="majorHAnsi"/>
-        </w:rPr>
-        <w:t>.irLeft()):</w:t>
+      <w:proofErr w:type="spellStart"/>
+      <w:proofErr w:type="gramStart"/>
+      <w:r>
+        <w:rPr>
+          <w:rFonts w:ascii="Courier" w:eastAsia="Calibri" w:hAnsi="Courier" w:cstheme="majorHAnsi"/>
+        </w:rPr>
+        <w:t>initio</w:t>
+      </w:r>
+      <w:r>
+        <w:rPr>
+          <w:rFonts w:ascii="Courier" w:eastAsia="Calibri" w:hAnsi="Courier" w:cstheme="majorHAnsi"/>
+        </w:rPr>
+        <w:t>.irLeft</w:t>
+      </w:r>
+      <w:proofErr w:type="spellEnd"/>
+      <w:proofErr w:type="gramEnd"/>
+      <w:r>
+        <w:rPr>
+          <w:rFonts w:ascii="Courier" w:eastAsia="Calibri" w:hAnsi="Courier" w:cstheme="majorHAnsi"/>
+        </w:rPr>
+        <w:t>()):</w:t>
       </w:r>
     </w:p>
     <w:p>
@@ -1963,17 +2336,27 @@
         </w:rPr>
         <w:t xml:space="preserve">        </w:t>
       </w:r>
-      <w:r>
-        <w:rPr>
-          <w:rFonts w:ascii="Courier" w:eastAsia="Calibri" w:hAnsi="Courier" w:cstheme="majorHAnsi"/>
-        </w:rPr>
-        <w:t>pi2go</w:t>
-      </w:r>
-      <w:r>
-        <w:rPr>
-          <w:rFonts w:ascii="Courier" w:eastAsia="Calibri" w:hAnsi="Courier" w:cstheme="majorHAnsi"/>
-        </w:rPr>
-        <w:t>.spinRight(10)</w:t>
+      <w:proofErr w:type="spellStart"/>
+      <w:proofErr w:type="gramStart"/>
+      <w:r>
+        <w:rPr>
+          <w:rFonts w:ascii="Courier" w:eastAsia="Calibri" w:hAnsi="Courier" w:cstheme="majorHAnsi"/>
+        </w:rPr>
+        <w:t>initio</w:t>
+      </w:r>
+      <w:r>
+        <w:rPr>
+          <w:rFonts w:ascii="Courier" w:eastAsia="Calibri" w:hAnsi="Courier" w:cstheme="majorHAnsi"/>
+        </w:rPr>
+        <w:t>.spinRight</w:t>
+      </w:r>
+      <w:proofErr w:type="spellEnd"/>
+      <w:proofErr w:type="gramEnd"/>
+      <w:r>
+        <w:rPr>
+          <w:rFonts w:ascii="Courier" w:eastAsia="Calibri" w:hAnsi="Courier" w:cstheme="majorHAnsi"/>
+        </w:rPr>
+        <w:t>(10)</w:t>
       </w:r>
     </w:p>
     <w:p>
@@ -2009,17 +2392,27 @@
         </w:rPr>
         <w:t xml:space="preserve"> (</w:t>
       </w:r>
-      <w:r>
-        <w:rPr>
-          <w:rFonts w:ascii="Courier" w:eastAsia="Calibri" w:hAnsi="Courier" w:cstheme="majorHAnsi"/>
-        </w:rPr>
-        <w:t>pi2go</w:t>
-      </w:r>
-      <w:r>
-        <w:rPr>
-          <w:rFonts w:ascii="Courier" w:eastAsia="Calibri" w:hAnsi="Courier" w:cstheme="majorHAnsi"/>
-        </w:rPr>
-        <w:t>.irRight()):</w:t>
+      <w:proofErr w:type="spellStart"/>
+      <w:proofErr w:type="gramStart"/>
+      <w:r>
+        <w:rPr>
+          <w:rFonts w:ascii="Courier" w:eastAsia="Calibri" w:hAnsi="Courier" w:cstheme="majorHAnsi"/>
+        </w:rPr>
+        <w:t>initio</w:t>
+      </w:r>
+      <w:r>
+        <w:rPr>
+          <w:rFonts w:ascii="Courier" w:eastAsia="Calibri" w:hAnsi="Courier" w:cstheme="majorHAnsi"/>
+        </w:rPr>
+        <w:t>.irRight</w:t>
+      </w:r>
+      <w:proofErr w:type="spellEnd"/>
+      <w:proofErr w:type="gramEnd"/>
+      <w:r>
+        <w:rPr>
+          <w:rFonts w:ascii="Courier" w:eastAsia="Calibri" w:hAnsi="Courier" w:cstheme="majorHAnsi"/>
+        </w:rPr>
+        <w:t>()):</w:t>
       </w:r>
     </w:p>
     <w:p>
@@ -2041,17 +2434,27 @@
         </w:rPr>
         <w:t xml:space="preserve">        </w:t>
       </w:r>
-      <w:r>
-        <w:rPr>
-          <w:rFonts w:ascii="Courier" w:eastAsia="Calibri" w:hAnsi="Courier" w:cstheme="majorHAnsi"/>
-        </w:rPr>
-        <w:t>pi2go</w:t>
-      </w:r>
-      <w:r>
-        <w:rPr>
-          <w:rFonts w:ascii="Courier" w:eastAsia="Calibri" w:hAnsi="Courier" w:cstheme="majorHAnsi"/>
-        </w:rPr>
-        <w:t>.spinLeft(10)</w:t>
+      <w:proofErr w:type="spellStart"/>
+      <w:proofErr w:type="gramStart"/>
+      <w:r>
+        <w:rPr>
+          <w:rFonts w:ascii="Courier" w:eastAsia="Calibri" w:hAnsi="Courier" w:cstheme="majorHAnsi"/>
+        </w:rPr>
+        <w:t>initio</w:t>
+      </w:r>
+      <w:r>
+        <w:rPr>
+          <w:rFonts w:ascii="Courier" w:eastAsia="Calibri" w:hAnsi="Courier" w:cstheme="majorHAnsi"/>
+        </w:rPr>
+        <w:t>.spinLeft</w:t>
+      </w:r>
+      <w:proofErr w:type="spellEnd"/>
+      <w:proofErr w:type="gramEnd"/>
+      <w:r>
+        <w:rPr>
+          <w:rFonts w:ascii="Courier" w:eastAsia="Calibri" w:hAnsi="Courier" w:cstheme="majorHAnsi"/>
+        </w:rPr>
+        <w:t>(10)</w:t>
       </w:r>
     </w:p>
     <w:p>
@@ -2093,17 +2496,39 @@
         </w:rPr>
         <w:t xml:space="preserve">        </w:t>
       </w:r>
-      <w:r>
-        <w:rPr>
-          <w:rFonts w:ascii="Courier" w:eastAsia="Calibri" w:hAnsi="Courier" w:cstheme="majorHAnsi"/>
-        </w:rPr>
-        <w:t>pi2go</w:t>
-      </w:r>
-      <w:r>
-        <w:rPr>
-          <w:rFonts w:ascii="Courier" w:eastAsia="Calibri" w:hAnsi="Courier" w:cstheme="majorHAnsi"/>
-        </w:rPr>
-        <w:t>.forward(10)</w:t>
+      <w:proofErr w:type="spellStart"/>
+      <w:r>
+        <w:rPr>
+          <w:rFonts w:ascii="Courier" w:eastAsia="Calibri" w:hAnsi="Courier" w:cstheme="majorHAnsi"/>
+        </w:rPr>
+        <w:t>initio</w:t>
+      </w:r>
+      <w:r>
+        <w:rPr>
+          <w:rFonts w:ascii="Courier" w:eastAsia="Calibri" w:hAnsi="Courier" w:cstheme="majorHAnsi"/>
+        </w:rPr>
+        <w:t>.</w:t>
+      </w:r>
+      <w:proofErr w:type="gramStart"/>
+      <w:r>
+        <w:rPr>
+          <w:rFonts w:ascii="Courier" w:eastAsia="Calibri" w:hAnsi="Courier" w:cstheme="majorHAnsi"/>
+        </w:rPr>
+        <w:t>forward</w:t>
+      </w:r>
+      <w:proofErr w:type="spellEnd"/>
+      <w:r>
+        <w:rPr>
+          <w:rFonts w:ascii="Courier" w:eastAsia="Calibri" w:hAnsi="Courier" w:cstheme="majorHAnsi"/>
+        </w:rPr>
+        <w:t>(</w:t>
+      </w:r>
+      <w:proofErr w:type="gramEnd"/>
+      <w:r>
+        <w:rPr>
+          <w:rFonts w:ascii="Courier" w:eastAsia="Calibri" w:hAnsi="Courier" w:cstheme="majorHAnsi"/>
+        </w:rPr>
+        <w:t>10)</w:t>
       </w:r>
     </w:p>
     <w:p>
@@ -2172,60 +2597,6 @@
           <w:rFonts w:ascii="Courier" w:eastAsia="Calibri" w:hAnsi="Courier" w:cstheme="majorHAnsi"/>
         </w:rPr>
         <w:t>"Spinning to find a clear route")</w:t>
-      </w:r>
-    </w:p>
-    <w:p>
-      <w:pPr>
-        <w:pBdr>
-          <w:top w:val="single" w:sz="4" w:space="1" w:color="auto"/>
-          <w:left w:val="single" w:sz="4" w:space="4" w:color="auto"/>
-          <w:bottom w:val="single" w:sz="4" w:space="1" w:color="auto"/>
-          <w:right w:val="single" w:sz="4" w:space="4" w:color="auto"/>
-        </w:pBdr>
-        <w:jc w:val="both"/>
-        <w:rPr>
-          <w:rFonts w:ascii="Courier" w:eastAsia="Calibri" w:hAnsi="Courier" w:cstheme="majorHAnsi"/>
-        </w:rPr>
-      </w:pPr>
-    </w:p>
-    <w:p>
-      <w:pPr>
-        <w:pBdr>
-          <w:top w:val="single" w:sz="4" w:space="1" w:color="auto"/>
-          <w:left w:val="single" w:sz="4" w:space="4" w:color="auto"/>
-          <w:bottom w:val="single" w:sz="4" w:space="1" w:color="auto"/>
-          <w:right w:val="single" w:sz="4" w:space="4" w:color="auto"/>
-        </w:pBdr>
-        <w:jc w:val="both"/>
-        <w:rPr>
-          <w:rFonts w:ascii="Courier" w:eastAsia="Calibri" w:hAnsi="Courier" w:cstheme="majorHAnsi"/>
-        </w:rPr>
-      </w:pPr>
-    </w:p>
-    <w:p>
-      <w:pPr>
-        <w:pBdr>
-          <w:top w:val="single" w:sz="4" w:space="1" w:color="auto"/>
-          <w:left w:val="single" w:sz="4" w:space="4" w:color="auto"/>
-          <w:bottom w:val="single" w:sz="4" w:space="1" w:color="auto"/>
-          <w:right w:val="single" w:sz="4" w:space="4" w:color="auto"/>
-        </w:pBdr>
-        <w:jc w:val="both"/>
-        <w:rPr>
-          <w:rFonts w:ascii="Courier" w:eastAsia="Calibri" w:hAnsi="Courier" w:cstheme="majorHAnsi"/>
-        </w:rPr>
-      </w:pPr>
-      <w:r>
-        <w:rPr>
-          <w:rFonts w:ascii="Courier" w:eastAsia="Calibri" w:hAnsi="Courier" w:cstheme="majorHAnsi"/>
-        </w:rPr>
-        <w:t>pi2go</w:t>
-      </w:r>
-      <w:r>
-        <w:rPr>
-          <w:rFonts w:ascii="Courier" w:eastAsia="Calibri" w:hAnsi="Courier" w:cstheme="majorHAnsi"/>
-        </w:rPr>
-        <w:t>.stop()</w:t>
       </w:r>
     </w:p>
     <w:p>
@@ -2365,198 +2736,224 @@
         <w:rPr>
           <w:rFonts w:ascii="Courier" w:eastAsia="Calibri" w:hAnsi="Courier" w:cs="Calibri"/>
         </w:rPr>
-        <w:t xml:space="preserve"> as pi2go</w:t>
-      </w:r>
-    </w:p>
-    <w:p>
-      <w:pPr>
-        <w:pBdr>
-          <w:top w:val="single" w:sz="4" w:space="1" w:color="auto"/>
-          <w:left w:val="single" w:sz="4" w:space="4" w:color="auto"/>
-          <w:bottom w:val="single" w:sz="4" w:space="1" w:color="auto"/>
-          <w:right w:val="single" w:sz="4" w:space="4" w:color="auto"/>
-        </w:pBdr>
-        <w:jc w:val="both"/>
-        <w:rPr>
-          <w:rFonts w:ascii="Courier" w:eastAsia="Calibri" w:hAnsi="Courier" w:cs="Calibri"/>
-        </w:rPr>
-      </w:pPr>
-      <w:r>
-        <w:rPr>
-          <w:rFonts w:ascii="Courier" w:eastAsia="Calibri" w:hAnsi="Courier" w:cs="Calibri"/>
-        </w:rPr>
-        <w:t>pi2go.init()</w:t>
-      </w:r>
-    </w:p>
-    <w:p>
-      <w:pPr>
-        <w:pBdr>
-          <w:top w:val="single" w:sz="4" w:space="1" w:color="auto"/>
-          <w:left w:val="single" w:sz="4" w:space="4" w:color="auto"/>
-          <w:bottom w:val="single" w:sz="4" w:space="1" w:color="auto"/>
-          <w:right w:val="single" w:sz="4" w:space="4" w:color="auto"/>
-        </w:pBdr>
-        <w:jc w:val="both"/>
-        <w:rPr>
-          <w:rFonts w:ascii="Courier" w:eastAsia="Calibri" w:hAnsi="Courier" w:cs="Calibri"/>
-        </w:rPr>
-      </w:pPr>
-    </w:p>
-    <w:p>
-      <w:pPr>
-        <w:pBdr>
-          <w:top w:val="single" w:sz="4" w:space="1" w:color="auto"/>
-          <w:left w:val="single" w:sz="4" w:space="4" w:color="auto"/>
-          <w:bottom w:val="single" w:sz="4" w:space="1" w:color="auto"/>
-          <w:right w:val="single" w:sz="4" w:space="4" w:color="auto"/>
-        </w:pBdr>
-        <w:jc w:val="both"/>
-        <w:rPr>
-          <w:rFonts w:ascii="Courier" w:eastAsia="Calibri" w:hAnsi="Courier" w:cs="Calibri"/>
-        </w:rPr>
-      </w:pPr>
-      <w:r>
-        <w:rPr>
-          <w:rFonts w:ascii="Courier" w:eastAsia="Calibri" w:hAnsi="Courier" w:cs="Calibri"/>
-        </w:rPr>
-        <w:t>if (pi2go.irCentre()):</w:t>
-      </w:r>
-    </w:p>
-    <w:p>
-      <w:pPr>
-        <w:pBdr>
-          <w:top w:val="single" w:sz="4" w:space="1" w:color="auto"/>
-          <w:left w:val="single" w:sz="4" w:space="4" w:color="auto"/>
-          <w:bottom w:val="single" w:sz="4" w:space="1" w:color="auto"/>
-          <w:right w:val="single" w:sz="4" w:space="4" w:color="auto"/>
-        </w:pBdr>
-        <w:jc w:val="both"/>
-        <w:rPr>
-          <w:rFonts w:ascii="Courier" w:eastAsia="Calibri" w:hAnsi="Courier" w:cs="Calibri"/>
-        </w:rPr>
-      </w:pPr>
-      <w:r>
-        <w:rPr>
-          <w:rFonts w:ascii="Courier" w:eastAsia="Calibri" w:hAnsi="Courier" w:cs="Calibri"/>
-        </w:rPr>
-        <w:t xml:space="preserve">    pi2go.setLED(0, 1000, 1000, 1000)</w:t>
-      </w:r>
-    </w:p>
-    <w:p>
-      <w:pPr>
-        <w:pBdr>
-          <w:top w:val="single" w:sz="4" w:space="1" w:color="auto"/>
-          <w:left w:val="single" w:sz="4" w:space="4" w:color="auto"/>
-          <w:bottom w:val="single" w:sz="4" w:space="1" w:color="auto"/>
-          <w:right w:val="single" w:sz="4" w:space="4" w:color="auto"/>
-        </w:pBdr>
-        <w:jc w:val="both"/>
-        <w:rPr>
-          <w:rFonts w:ascii="Courier" w:eastAsia="Calibri" w:hAnsi="Courier" w:cs="Calibri"/>
-        </w:rPr>
-      </w:pPr>
-    </w:p>
-    <w:p>
-      <w:pPr>
-        <w:pBdr>
-          <w:top w:val="single" w:sz="4" w:space="1" w:color="auto"/>
-          <w:left w:val="single" w:sz="4" w:space="4" w:color="auto"/>
-          <w:bottom w:val="single" w:sz="4" w:space="1" w:color="auto"/>
-          <w:right w:val="single" w:sz="4" w:space="4" w:color="auto"/>
-        </w:pBdr>
-        <w:jc w:val="both"/>
-        <w:rPr>
-          <w:rFonts w:ascii="Courier" w:eastAsia="Calibri" w:hAnsi="Courier" w:cs="Calibri"/>
-        </w:rPr>
-      </w:pPr>
-      <w:r>
-        <w:rPr>
-          <w:rFonts w:ascii="Courier" w:eastAsia="Calibri" w:hAnsi="Courier" w:cs="Calibri"/>
-        </w:rPr>
-        <w:t>if (pi2go.irLeft()):</w:t>
-      </w:r>
-    </w:p>
-    <w:p>
-      <w:pPr>
-        <w:pBdr>
-          <w:top w:val="single" w:sz="4" w:space="1" w:color="auto"/>
-          <w:left w:val="single" w:sz="4" w:space="4" w:color="auto"/>
-          <w:bottom w:val="single" w:sz="4" w:space="1" w:color="auto"/>
-          <w:right w:val="single" w:sz="4" w:space="4" w:color="auto"/>
-        </w:pBdr>
-        <w:jc w:val="both"/>
-        <w:rPr>
-          <w:rFonts w:ascii="Courier" w:eastAsia="Calibri" w:hAnsi="Courier" w:cs="Calibri"/>
-        </w:rPr>
-      </w:pPr>
-      <w:r>
-        <w:rPr>
-          <w:rFonts w:ascii="Courier" w:eastAsia="Calibri" w:hAnsi="Courier" w:cs="Calibri"/>
-        </w:rPr>
-        <w:t xml:space="preserve">    pi2go.setLED(3, 1000, 1000, 1000)</w:t>
-      </w:r>
-    </w:p>
-    <w:p>
-      <w:pPr>
-        <w:pBdr>
-          <w:top w:val="single" w:sz="4" w:space="1" w:color="auto"/>
-          <w:left w:val="single" w:sz="4" w:space="4" w:color="auto"/>
-          <w:bottom w:val="single" w:sz="4" w:space="1" w:color="auto"/>
-          <w:right w:val="single" w:sz="4" w:space="4" w:color="auto"/>
-        </w:pBdr>
-        <w:jc w:val="both"/>
-        <w:rPr>
-          <w:rFonts w:ascii="Courier" w:eastAsia="Calibri" w:hAnsi="Courier" w:cs="Calibri"/>
-        </w:rPr>
-      </w:pPr>
-    </w:p>
-    <w:p>
-      <w:pPr>
-        <w:pBdr>
-          <w:top w:val="single" w:sz="4" w:space="1" w:color="auto"/>
-          <w:left w:val="single" w:sz="4" w:space="4" w:color="auto"/>
-          <w:bottom w:val="single" w:sz="4" w:space="1" w:color="auto"/>
-          <w:right w:val="single" w:sz="4" w:space="4" w:color="auto"/>
-        </w:pBdr>
-        <w:jc w:val="both"/>
-        <w:rPr>
-          <w:rFonts w:ascii="Courier" w:eastAsia="Calibri" w:hAnsi="Courier" w:cs="Calibri"/>
-        </w:rPr>
-      </w:pPr>
-      <w:r>
-        <w:rPr>
-          <w:rFonts w:ascii="Courier" w:eastAsia="Calibri" w:hAnsi="Courier" w:cs="Calibri"/>
-        </w:rPr>
-        <w:t>if (pi2go.irRight()):</w:t>
-      </w:r>
-    </w:p>
-    <w:p>
-      <w:pPr>
-        <w:pBdr>
-          <w:top w:val="single" w:sz="4" w:space="1" w:color="auto"/>
-          <w:left w:val="single" w:sz="4" w:space="4" w:color="auto"/>
-          <w:bottom w:val="single" w:sz="4" w:space="1" w:color="auto"/>
-          <w:right w:val="single" w:sz="4" w:space="4" w:color="auto"/>
-        </w:pBdr>
-        <w:jc w:val="both"/>
-        <w:rPr>
-          <w:rFonts w:ascii="Courier" w:eastAsia="Calibri" w:hAnsi="Courier" w:cs="Calibri"/>
-        </w:rPr>
-      </w:pPr>
-      <w:r>
-        <w:rPr>
-          <w:rFonts w:ascii="Courier" w:eastAsia="Calibri" w:hAnsi="Courier" w:cs="Calibri"/>
-        </w:rPr>
-        <w:t xml:space="preserve">    pi2go.setLED(1, 1000, 1000, 1000)</w:t>
-      </w:r>
-    </w:p>
-    <w:p>
-      <w:pPr>
-        <w:jc w:val="both"/>
-        <w:rPr>
-          <w:rFonts w:ascii="Calibri" w:eastAsia="Calibri" w:hAnsi="Calibri" w:cs="Calibri"/>
-        </w:rPr>
-      </w:pPr>
+        <w:t xml:space="preserve"> as initio</w:t>
+      </w:r>
+    </w:p>
+    <w:p>
+      <w:pPr>
+        <w:pBdr>
+          <w:top w:val="single" w:sz="4" w:space="1" w:color="auto"/>
+          <w:left w:val="single" w:sz="4" w:space="4" w:color="auto"/>
+          <w:bottom w:val="single" w:sz="4" w:space="1" w:color="auto"/>
+          <w:right w:val="single" w:sz="4" w:space="4" w:color="auto"/>
+        </w:pBdr>
+        <w:jc w:val="both"/>
+        <w:rPr>
+          <w:rFonts w:ascii="Courier" w:eastAsia="Calibri" w:hAnsi="Courier" w:cs="Calibri"/>
+        </w:rPr>
+      </w:pPr>
+      <w:proofErr w:type="spellStart"/>
+      <w:proofErr w:type="gramStart"/>
+      <w:r>
+        <w:rPr>
+          <w:rFonts w:ascii="Courier" w:eastAsia="Calibri" w:hAnsi="Courier" w:cs="Calibri"/>
+        </w:rPr>
+        <w:t>initio.init</w:t>
+      </w:r>
+      <w:proofErr w:type="spellEnd"/>
+      <w:proofErr w:type="gramEnd"/>
+      <w:r>
+        <w:rPr>
+          <w:rFonts w:ascii="Courier" w:eastAsia="Calibri" w:hAnsi="Courier" w:cs="Calibri"/>
+        </w:rPr>
+        <w:t>()</w:t>
+      </w:r>
+    </w:p>
+    <w:p>
+      <w:pPr>
+        <w:pBdr>
+          <w:top w:val="single" w:sz="4" w:space="1" w:color="auto"/>
+          <w:left w:val="single" w:sz="4" w:space="4" w:color="auto"/>
+          <w:bottom w:val="single" w:sz="4" w:space="1" w:color="auto"/>
+          <w:right w:val="single" w:sz="4" w:space="4" w:color="auto"/>
+        </w:pBdr>
+        <w:jc w:val="both"/>
+        <w:rPr>
+          <w:rFonts w:ascii="Courier" w:eastAsia="Calibri" w:hAnsi="Courier" w:cs="Calibri"/>
+        </w:rPr>
+      </w:pPr>
+    </w:p>
+    <w:p>
+      <w:pPr>
+        <w:pBdr>
+          <w:top w:val="single" w:sz="4" w:space="1" w:color="auto"/>
+          <w:left w:val="single" w:sz="4" w:space="4" w:color="auto"/>
+          <w:bottom w:val="single" w:sz="4" w:space="1" w:color="auto"/>
+          <w:right w:val="single" w:sz="4" w:space="4" w:color="auto"/>
+        </w:pBdr>
+        <w:jc w:val="both"/>
+        <w:rPr>
+          <w:rFonts w:ascii="Courier" w:eastAsia="Calibri" w:hAnsi="Courier" w:cs="Calibri"/>
+        </w:rPr>
+      </w:pPr>
+    </w:p>
+    <w:p>
+      <w:pPr>
+        <w:pBdr>
+          <w:top w:val="single" w:sz="4" w:space="1" w:color="auto"/>
+          <w:left w:val="single" w:sz="4" w:space="4" w:color="auto"/>
+          <w:bottom w:val="single" w:sz="4" w:space="1" w:color="auto"/>
+          <w:right w:val="single" w:sz="4" w:space="4" w:color="auto"/>
+        </w:pBdr>
+        <w:jc w:val="both"/>
+        <w:rPr>
+          <w:rFonts w:ascii="Courier" w:eastAsia="Calibri" w:hAnsi="Courier" w:cs="Calibri"/>
+        </w:rPr>
+      </w:pPr>
+      <w:r>
+        <w:rPr>
+          <w:rFonts w:ascii="Courier" w:eastAsia="Calibri" w:hAnsi="Courier" w:cs="Calibri"/>
+        </w:rPr>
+        <w:t>if (</w:t>
+      </w:r>
+      <w:proofErr w:type="spellStart"/>
+      <w:proofErr w:type="gramStart"/>
+      <w:r>
+        <w:rPr>
+          <w:rFonts w:ascii="Courier" w:eastAsia="Calibri" w:hAnsi="Courier" w:cs="Calibri"/>
+        </w:rPr>
+        <w:t>initio.irLeft</w:t>
+      </w:r>
+      <w:proofErr w:type="spellEnd"/>
+      <w:proofErr w:type="gramEnd"/>
+      <w:r>
+        <w:rPr>
+          <w:rFonts w:ascii="Courier" w:eastAsia="Calibri" w:hAnsi="Courier" w:cs="Calibri"/>
+        </w:rPr>
+        <w:t>()):</w:t>
+      </w:r>
+    </w:p>
+    <w:p>
+      <w:pPr>
+        <w:pBdr>
+          <w:top w:val="single" w:sz="4" w:space="1" w:color="auto"/>
+          <w:left w:val="single" w:sz="4" w:space="4" w:color="auto"/>
+          <w:bottom w:val="single" w:sz="4" w:space="1" w:color="auto"/>
+          <w:right w:val="single" w:sz="4" w:space="4" w:color="auto"/>
+        </w:pBdr>
+        <w:jc w:val="both"/>
+        <w:rPr>
+          <w:rFonts w:ascii="Courier" w:eastAsia="Calibri" w:hAnsi="Courier" w:cs="Calibri"/>
+        </w:rPr>
+      </w:pPr>
+      <w:r>
+        <w:rPr>
+          <w:rFonts w:ascii="Courier" w:eastAsia="Calibri" w:hAnsi="Courier" w:cs="Calibri"/>
+        </w:rPr>
+        <w:t xml:space="preserve">    </w:t>
+      </w:r>
+      <w:proofErr w:type="spellStart"/>
+      <w:proofErr w:type="gramStart"/>
+      <w:r>
+        <w:rPr>
+          <w:rFonts w:ascii="Courier" w:eastAsia="Calibri" w:hAnsi="Courier" w:cs="Calibri"/>
+        </w:rPr>
+        <w:t>initio.setServo</w:t>
+      </w:r>
+      <w:proofErr w:type="spellEnd"/>
+      <w:proofErr w:type="gramEnd"/>
+      <w:r>
+        <w:rPr>
+          <w:rFonts w:ascii="Courier" w:eastAsia="Calibri" w:hAnsi="Courier" w:cs="Calibri"/>
+        </w:rPr>
+        <w:t>(1, 20)</w:t>
+      </w:r>
+    </w:p>
+    <w:p>
+      <w:pPr>
+        <w:pBdr>
+          <w:top w:val="single" w:sz="4" w:space="1" w:color="auto"/>
+          <w:left w:val="single" w:sz="4" w:space="4" w:color="auto"/>
+          <w:bottom w:val="single" w:sz="4" w:space="1" w:color="auto"/>
+          <w:right w:val="single" w:sz="4" w:space="4" w:color="auto"/>
+        </w:pBdr>
+        <w:jc w:val="both"/>
+        <w:rPr>
+          <w:rFonts w:ascii="Courier" w:eastAsia="Calibri" w:hAnsi="Courier" w:cs="Calibri"/>
+        </w:rPr>
+      </w:pPr>
+    </w:p>
+    <w:p>
+      <w:pPr>
+        <w:pBdr>
+          <w:top w:val="single" w:sz="4" w:space="1" w:color="auto"/>
+          <w:left w:val="single" w:sz="4" w:space="4" w:color="auto"/>
+          <w:bottom w:val="single" w:sz="4" w:space="1" w:color="auto"/>
+          <w:right w:val="single" w:sz="4" w:space="4" w:color="auto"/>
+        </w:pBdr>
+        <w:jc w:val="both"/>
+        <w:rPr>
+          <w:rFonts w:ascii="Courier" w:eastAsia="Calibri" w:hAnsi="Courier" w:cs="Calibri"/>
+        </w:rPr>
+      </w:pPr>
+      <w:r>
+        <w:rPr>
+          <w:rFonts w:ascii="Courier" w:eastAsia="Calibri" w:hAnsi="Courier" w:cs="Calibri"/>
+        </w:rPr>
+        <w:t>if (</w:t>
+      </w:r>
+      <w:proofErr w:type="spellStart"/>
+      <w:proofErr w:type="gramStart"/>
+      <w:r>
+        <w:rPr>
+          <w:rFonts w:ascii="Courier" w:eastAsia="Calibri" w:hAnsi="Courier" w:cs="Calibri"/>
+        </w:rPr>
+        <w:t>initio.irRight</w:t>
+      </w:r>
+      <w:proofErr w:type="spellEnd"/>
+      <w:proofErr w:type="gramEnd"/>
+      <w:r>
+        <w:rPr>
+          <w:rFonts w:ascii="Courier" w:eastAsia="Calibri" w:hAnsi="Courier" w:cs="Calibri"/>
+        </w:rPr>
+        <w:t>()):</w:t>
+      </w:r>
+    </w:p>
+    <w:p>
+      <w:pPr>
+        <w:pBdr>
+          <w:top w:val="single" w:sz="4" w:space="1" w:color="auto"/>
+          <w:left w:val="single" w:sz="4" w:space="4" w:color="auto"/>
+          <w:bottom w:val="single" w:sz="4" w:space="1" w:color="auto"/>
+          <w:right w:val="single" w:sz="4" w:space="4" w:color="auto"/>
+        </w:pBdr>
+        <w:jc w:val="both"/>
+        <w:rPr>
+          <w:rFonts w:ascii="Calibri" w:eastAsia="Calibri" w:hAnsi="Calibri" w:cs="Calibri"/>
+        </w:rPr>
+      </w:pPr>
+      <w:r>
+        <w:rPr>
+          <w:rFonts w:ascii="Courier" w:eastAsia="Calibri" w:hAnsi="Courier" w:cs="Calibri"/>
+        </w:rPr>
+        <w:t xml:space="preserve">    </w:t>
+      </w:r>
+      <w:proofErr w:type="spellStart"/>
+      <w:proofErr w:type="gramStart"/>
+      <w:r>
+        <w:rPr>
+          <w:rFonts w:ascii="Courier" w:eastAsia="Calibri" w:hAnsi="Courier" w:cs="Calibri"/>
+        </w:rPr>
+        <w:t>initio.setServo</w:t>
+      </w:r>
+      <w:proofErr w:type="spellEnd"/>
+      <w:proofErr w:type="gramEnd"/>
+      <w:r>
+        <w:rPr>
+          <w:rFonts w:ascii="Courier" w:eastAsia="Calibri" w:hAnsi="Courier" w:cs="Calibri"/>
+        </w:rPr>
+        <w:t>(1, -20)</w:t>
+      </w:r>
     </w:p>
     <w:p>
       <w:pPr>
@@ -2567,16 +2964,14 @@
           <w:bCs/>
         </w:rPr>
       </w:pPr>
-    </w:p>
-    <w:p>
-      <w:pPr>
-        <w:jc w:val="both"/>
+      <w:r>
         <w:rPr>
           <w:rFonts w:ascii="Calibri" w:eastAsia="Calibri" w:hAnsi="Calibri" w:cs="Calibri"/>
           <w:b/>
           <w:bCs/>
         </w:rPr>
-      </w:pPr>
+        <w:t>Sample Answer Exercise 2:</w:t>
+      </w:r>
     </w:p>
     <w:p>
       <w:pPr>
@@ -2590,13 +2985,312 @@
     </w:p>
     <w:p>
       <w:pPr>
-        <w:jc w:val="both"/>
+        <w:pBdr>
+          <w:top w:val="single" w:sz="4" w:space="1" w:color="auto"/>
+          <w:left w:val="single" w:sz="4" w:space="4" w:color="auto"/>
+          <w:bottom w:val="single" w:sz="4" w:space="1" w:color="auto"/>
+          <w:right w:val="single" w:sz="4" w:space="4" w:color="auto"/>
+        </w:pBdr>
+        <w:jc w:val="both"/>
+        <w:rPr>
+          <w:rFonts w:ascii="Courier" w:eastAsia="Calibri" w:hAnsi="Courier" w:cs="Calibri"/>
+        </w:rPr>
+      </w:pPr>
+      <w:r>
+        <w:rPr>
+          <w:rFonts w:ascii="Courier" w:eastAsia="Calibri" w:hAnsi="Courier" w:cs="Calibri"/>
+        </w:rPr>
+        <w:t xml:space="preserve">import </w:t>
+      </w:r>
+      <w:proofErr w:type="spellStart"/>
+      <w:proofErr w:type="gramStart"/>
+      <w:r>
+        <w:rPr>
+          <w:rFonts w:ascii="Courier" w:eastAsia="Calibri" w:hAnsi="Courier" w:cs="Calibri"/>
+        </w:rPr>
+        <w:t>simclient.simrobot</w:t>
+      </w:r>
+      <w:proofErr w:type="spellEnd"/>
+      <w:proofErr w:type="gramEnd"/>
+      <w:r>
+        <w:rPr>
+          <w:rFonts w:ascii="Courier" w:eastAsia="Calibri" w:hAnsi="Courier" w:cs="Calibri"/>
+        </w:rPr>
+        <w:t xml:space="preserve"> as initio</w:t>
+      </w:r>
+    </w:p>
+    <w:p>
+      <w:pPr>
+        <w:pBdr>
+          <w:top w:val="single" w:sz="4" w:space="1" w:color="auto"/>
+          <w:left w:val="single" w:sz="4" w:space="4" w:color="auto"/>
+          <w:bottom w:val="single" w:sz="4" w:space="1" w:color="auto"/>
+          <w:right w:val="single" w:sz="4" w:space="4" w:color="auto"/>
+        </w:pBdr>
+        <w:jc w:val="both"/>
+        <w:rPr>
+          <w:rFonts w:ascii="Courier" w:eastAsia="Calibri" w:hAnsi="Courier" w:cs="Calibri"/>
+        </w:rPr>
+      </w:pPr>
+      <w:r>
+        <w:rPr>
+          <w:rFonts w:ascii="Courier" w:eastAsia="Calibri" w:hAnsi="Courier" w:cs="Calibri"/>
+        </w:rPr>
+        <w:t>import time</w:t>
+      </w:r>
+    </w:p>
+    <w:p>
+      <w:pPr>
+        <w:pBdr>
+          <w:top w:val="single" w:sz="4" w:space="1" w:color="auto"/>
+          <w:left w:val="single" w:sz="4" w:space="4" w:color="auto"/>
+          <w:bottom w:val="single" w:sz="4" w:space="1" w:color="auto"/>
+          <w:right w:val="single" w:sz="4" w:space="4" w:color="auto"/>
+        </w:pBdr>
+        <w:jc w:val="both"/>
+        <w:rPr>
+          <w:rFonts w:ascii="Courier" w:eastAsia="Calibri" w:hAnsi="Courier" w:cs="Calibri"/>
+        </w:rPr>
+      </w:pPr>
+      <w:proofErr w:type="spellStart"/>
+      <w:proofErr w:type="gramStart"/>
+      <w:r>
+        <w:rPr>
+          <w:rFonts w:ascii="Courier" w:eastAsia="Calibri" w:hAnsi="Courier" w:cs="Calibri"/>
+        </w:rPr>
+        <w:t>initio.init</w:t>
+      </w:r>
+      <w:proofErr w:type="spellEnd"/>
+      <w:proofErr w:type="gramEnd"/>
+      <w:r>
+        <w:rPr>
+          <w:rFonts w:ascii="Courier" w:eastAsia="Calibri" w:hAnsi="Courier" w:cs="Calibri"/>
+        </w:rPr>
+        <w:t>()</w:t>
+      </w:r>
+    </w:p>
+    <w:p>
+      <w:pPr>
+        <w:pBdr>
+          <w:top w:val="single" w:sz="4" w:space="1" w:color="auto"/>
+          <w:left w:val="single" w:sz="4" w:space="4" w:color="auto"/>
+          <w:bottom w:val="single" w:sz="4" w:space="1" w:color="auto"/>
+          <w:right w:val="single" w:sz="4" w:space="4" w:color="auto"/>
+        </w:pBdr>
+        <w:jc w:val="both"/>
+        <w:rPr>
+          <w:rFonts w:ascii="Courier" w:eastAsia="Calibri" w:hAnsi="Courier" w:cs="Calibri"/>
+        </w:rPr>
+      </w:pPr>
+    </w:p>
+    <w:p>
+      <w:pPr>
+        <w:pBdr>
+          <w:top w:val="single" w:sz="4" w:space="1" w:color="auto"/>
+          <w:left w:val="single" w:sz="4" w:space="4" w:color="auto"/>
+          <w:bottom w:val="single" w:sz="4" w:space="1" w:color="auto"/>
+          <w:right w:val="single" w:sz="4" w:space="4" w:color="auto"/>
+        </w:pBdr>
+        <w:jc w:val="both"/>
+        <w:rPr>
+          <w:rFonts w:ascii="Courier" w:eastAsia="Calibri" w:hAnsi="Courier" w:cs="Calibri"/>
+        </w:rPr>
+      </w:pPr>
+      <w:r>
+        <w:rPr>
+          <w:rFonts w:ascii="Courier" w:eastAsia="Calibri" w:hAnsi="Courier" w:cs="Calibri"/>
+        </w:rPr>
+        <w:t>while not (</w:t>
+      </w:r>
+      <w:proofErr w:type="spellStart"/>
+      <w:proofErr w:type="gramStart"/>
+      <w:r>
+        <w:rPr>
+          <w:rFonts w:ascii="Courier" w:eastAsia="Calibri" w:hAnsi="Courier" w:cs="Calibri"/>
+        </w:rPr>
+        <w:t>initio.irLeft</w:t>
+      </w:r>
+      <w:proofErr w:type="spellEnd"/>
+      <w:proofErr w:type="gramEnd"/>
+      <w:r>
+        <w:rPr>
+          <w:rFonts w:ascii="Courier" w:eastAsia="Calibri" w:hAnsi="Courier" w:cs="Calibri"/>
+        </w:rPr>
+        <w:t>()):</w:t>
+      </w:r>
+    </w:p>
+    <w:p>
+      <w:pPr>
+        <w:pBdr>
+          <w:top w:val="single" w:sz="4" w:space="1" w:color="auto"/>
+          <w:left w:val="single" w:sz="4" w:space="4" w:color="auto"/>
+          <w:bottom w:val="single" w:sz="4" w:space="1" w:color="auto"/>
+          <w:right w:val="single" w:sz="4" w:space="4" w:color="auto"/>
+        </w:pBdr>
+        <w:jc w:val="both"/>
+        <w:rPr>
+          <w:rFonts w:ascii="Courier" w:eastAsia="Calibri" w:hAnsi="Courier" w:cs="Calibri"/>
+        </w:rPr>
+      </w:pPr>
+      <w:r>
+        <w:rPr>
+          <w:rFonts w:ascii="Courier" w:eastAsia="Calibri" w:hAnsi="Courier" w:cs="Calibri"/>
+        </w:rPr>
+        <w:t xml:space="preserve">    continue</w:t>
+      </w:r>
+    </w:p>
+    <w:p>
+      <w:pPr>
+        <w:pBdr>
+          <w:top w:val="single" w:sz="4" w:space="1" w:color="auto"/>
+          <w:left w:val="single" w:sz="4" w:space="4" w:color="auto"/>
+          <w:bottom w:val="single" w:sz="4" w:space="1" w:color="auto"/>
+          <w:right w:val="single" w:sz="4" w:space="4" w:color="auto"/>
+        </w:pBdr>
+        <w:jc w:val="both"/>
+        <w:rPr>
+          <w:rFonts w:ascii="Courier" w:eastAsia="Calibri" w:hAnsi="Courier" w:cs="Calibri"/>
+        </w:rPr>
+      </w:pPr>
+    </w:p>
+    <w:p>
+      <w:pPr>
+        <w:pBdr>
+          <w:top w:val="single" w:sz="4" w:space="1" w:color="auto"/>
+          <w:left w:val="single" w:sz="4" w:space="4" w:color="auto"/>
+          <w:bottom w:val="single" w:sz="4" w:space="1" w:color="auto"/>
+          <w:right w:val="single" w:sz="4" w:space="4" w:color="auto"/>
+        </w:pBdr>
+        <w:jc w:val="both"/>
+        <w:rPr>
+          <w:rFonts w:ascii="Courier" w:eastAsia="Calibri" w:hAnsi="Courier" w:cs="Calibri"/>
+        </w:rPr>
+      </w:pPr>
+      <w:proofErr w:type="spellStart"/>
+      <w:proofErr w:type="gramStart"/>
+      <w:r>
+        <w:rPr>
+          <w:rFonts w:ascii="Courier" w:eastAsia="Calibri" w:hAnsi="Courier" w:cs="Calibri"/>
+        </w:rPr>
+        <w:t>time.sleep</w:t>
+      </w:r>
+      <w:proofErr w:type="spellEnd"/>
+      <w:proofErr w:type="gramEnd"/>
+      <w:r>
+        <w:rPr>
+          <w:rFonts w:ascii="Courier" w:eastAsia="Calibri" w:hAnsi="Courier" w:cs="Calibri"/>
+        </w:rPr>
+        <w:t>(2)</w:t>
+      </w:r>
+    </w:p>
+    <w:p>
+      <w:pPr>
+        <w:pBdr>
+          <w:top w:val="single" w:sz="4" w:space="1" w:color="auto"/>
+          <w:left w:val="single" w:sz="4" w:space="4" w:color="auto"/>
+          <w:bottom w:val="single" w:sz="4" w:space="1" w:color="auto"/>
+          <w:right w:val="single" w:sz="4" w:space="4" w:color="auto"/>
+        </w:pBdr>
+        <w:jc w:val="both"/>
+        <w:rPr>
+          <w:rFonts w:ascii="Courier" w:eastAsia="Calibri" w:hAnsi="Courier" w:cs="Calibri"/>
+        </w:rPr>
+      </w:pPr>
+      <w:r>
+        <w:rPr>
+          <w:rFonts w:ascii="Courier" w:eastAsia="Calibri" w:hAnsi="Courier" w:cs="Calibri"/>
+        </w:rPr>
+        <w:t xml:space="preserve">    </w:t>
+      </w:r>
+    </w:p>
+    <w:p>
+      <w:pPr>
+        <w:pBdr>
+          <w:top w:val="single" w:sz="4" w:space="1" w:color="auto"/>
+          <w:left w:val="single" w:sz="4" w:space="4" w:color="auto"/>
+          <w:bottom w:val="single" w:sz="4" w:space="1" w:color="auto"/>
+          <w:right w:val="single" w:sz="4" w:space="4" w:color="auto"/>
+        </w:pBdr>
+        <w:jc w:val="both"/>
+        <w:rPr>
+          <w:rFonts w:ascii="Courier" w:eastAsia="Calibri" w:hAnsi="Courier" w:cs="Calibri"/>
+        </w:rPr>
+      </w:pPr>
+      <w:r>
+        <w:rPr>
+          <w:rFonts w:ascii="Courier" w:eastAsia="Calibri" w:hAnsi="Courier" w:cs="Calibri"/>
+        </w:rPr>
+        <w:t>while not (</w:t>
+      </w:r>
+      <w:proofErr w:type="spellStart"/>
+      <w:proofErr w:type="gramStart"/>
+      <w:r>
+        <w:rPr>
+          <w:rFonts w:ascii="Courier" w:eastAsia="Calibri" w:hAnsi="Courier" w:cs="Calibri"/>
+        </w:rPr>
+        <w:t>initio.irRight</w:t>
+      </w:r>
+      <w:proofErr w:type="spellEnd"/>
+      <w:proofErr w:type="gramEnd"/>
+      <w:r>
+        <w:rPr>
+          <w:rFonts w:ascii="Courier" w:eastAsia="Calibri" w:hAnsi="Courier" w:cs="Calibri"/>
+        </w:rPr>
+        <w:t>()):</w:t>
+      </w:r>
+    </w:p>
+    <w:p>
+      <w:pPr>
+        <w:pBdr>
+          <w:top w:val="single" w:sz="4" w:space="1" w:color="auto"/>
+          <w:left w:val="single" w:sz="4" w:space="4" w:color="auto"/>
+          <w:bottom w:val="single" w:sz="4" w:space="1" w:color="auto"/>
+          <w:right w:val="single" w:sz="4" w:space="4" w:color="auto"/>
+        </w:pBdr>
+        <w:jc w:val="both"/>
+        <w:rPr>
+          <w:rFonts w:ascii="Courier" w:eastAsia="Calibri" w:hAnsi="Courier" w:cs="Calibri"/>
+        </w:rPr>
+      </w:pPr>
+      <w:r>
+        <w:rPr>
+          <w:rFonts w:ascii="Courier" w:eastAsia="Calibri" w:hAnsi="Courier" w:cs="Calibri"/>
+        </w:rPr>
+        <w:t xml:space="preserve">    print(</w:t>
+      </w:r>
+      <w:proofErr w:type="spellStart"/>
+      <w:proofErr w:type="gramStart"/>
+      <w:r>
+        <w:rPr>
+          <w:rFonts w:ascii="Courier" w:eastAsia="Calibri" w:hAnsi="Courier" w:cs="Calibri"/>
+        </w:rPr>
+        <w:t>initio.getDistance</w:t>
+      </w:r>
+      <w:proofErr w:type="spellEnd"/>
+      <w:proofErr w:type="gramEnd"/>
+      <w:r>
+        <w:rPr>
+          <w:rFonts w:ascii="Courier" w:eastAsia="Calibri" w:hAnsi="Courier" w:cs="Calibri"/>
+        </w:rPr>
+        <w:t>())</w:t>
+      </w:r>
+    </w:p>
+    <w:p>
+      <w:pPr>
+        <w:jc w:val="both"/>
+        <w:rPr>
+          <w:rFonts w:ascii="Courier" w:eastAsia="Calibri" w:hAnsi="Courier" w:cs="Calibri"/>
+        </w:rPr>
+      </w:pPr>
+      <w:r>
         <w:rPr>
           <w:rFonts w:ascii="Calibri" w:eastAsia="Calibri" w:hAnsi="Calibri" w:cs="Calibri"/>
           <w:b/>
           <w:bCs/>
         </w:rPr>
-      </w:pPr>
+        <w:lastRenderedPageBreak/>
+        <w:t>Sample Answer Exercise 3:</w:t>
+      </w:r>
     </w:p>
     <w:p>
       <w:pPr>
@@ -2610,6 +3304,278 @@
     </w:p>
     <w:p>
       <w:pPr>
+        <w:pBdr>
+          <w:top w:val="single" w:sz="4" w:space="1" w:color="auto"/>
+          <w:left w:val="single" w:sz="4" w:space="4" w:color="auto"/>
+          <w:bottom w:val="single" w:sz="4" w:space="1" w:color="auto"/>
+          <w:right w:val="single" w:sz="4" w:space="4" w:color="auto"/>
+        </w:pBdr>
+        <w:jc w:val="both"/>
+        <w:rPr>
+          <w:rFonts w:ascii="Courier" w:eastAsia="Calibri" w:hAnsi="Courier" w:cs="Calibri"/>
+        </w:rPr>
+      </w:pPr>
+      <w:r>
+        <w:rPr>
+          <w:rFonts w:ascii="Courier" w:eastAsia="Calibri" w:hAnsi="Courier" w:cs="Calibri"/>
+        </w:rPr>
+        <w:t xml:space="preserve">import </w:t>
+      </w:r>
+      <w:proofErr w:type="spellStart"/>
+      <w:proofErr w:type="gramStart"/>
+      <w:r>
+        <w:rPr>
+          <w:rFonts w:ascii="Courier" w:eastAsia="Calibri" w:hAnsi="Courier" w:cs="Calibri"/>
+        </w:rPr>
+        <w:t>simclient.simrobot</w:t>
+      </w:r>
+      <w:proofErr w:type="spellEnd"/>
+      <w:proofErr w:type="gramEnd"/>
+      <w:r>
+        <w:rPr>
+          <w:rFonts w:ascii="Courier" w:eastAsia="Calibri" w:hAnsi="Courier" w:cs="Calibri"/>
+        </w:rPr>
+        <w:t xml:space="preserve"> as initio</w:t>
+      </w:r>
+    </w:p>
+    <w:p>
+      <w:pPr>
+        <w:pBdr>
+          <w:top w:val="single" w:sz="4" w:space="1" w:color="auto"/>
+          <w:left w:val="single" w:sz="4" w:space="4" w:color="auto"/>
+          <w:bottom w:val="single" w:sz="4" w:space="1" w:color="auto"/>
+          <w:right w:val="single" w:sz="4" w:space="4" w:color="auto"/>
+        </w:pBdr>
+        <w:jc w:val="both"/>
+        <w:rPr>
+          <w:rFonts w:ascii="Courier" w:eastAsia="Calibri" w:hAnsi="Courier" w:cs="Calibri"/>
+        </w:rPr>
+      </w:pPr>
+      <w:proofErr w:type="spellStart"/>
+      <w:proofErr w:type="gramStart"/>
+      <w:r>
+        <w:rPr>
+          <w:rFonts w:ascii="Courier" w:eastAsia="Calibri" w:hAnsi="Courier" w:cs="Calibri"/>
+        </w:rPr>
+        <w:t>initio.init</w:t>
+      </w:r>
+      <w:proofErr w:type="spellEnd"/>
+      <w:proofErr w:type="gramEnd"/>
+      <w:r>
+        <w:rPr>
+          <w:rFonts w:ascii="Courier" w:eastAsia="Calibri" w:hAnsi="Courier" w:cs="Calibri"/>
+        </w:rPr>
+        <w:t>()</w:t>
+      </w:r>
+    </w:p>
+    <w:p>
+      <w:pPr>
+        <w:pBdr>
+          <w:top w:val="single" w:sz="4" w:space="1" w:color="auto"/>
+          <w:left w:val="single" w:sz="4" w:space="4" w:color="auto"/>
+          <w:bottom w:val="single" w:sz="4" w:space="1" w:color="auto"/>
+          <w:right w:val="single" w:sz="4" w:space="4" w:color="auto"/>
+        </w:pBdr>
+        <w:jc w:val="both"/>
+        <w:rPr>
+          <w:rFonts w:ascii="Courier" w:eastAsia="Calibri" w:hAnsi="Courier" w:cs="Calibri"/>
+        </w:rPr>
+      </w:pPr>
+    </w:p>
+    <w:p>
+      <w:pPr>
+        <w:pBdr>
+          <w:top w:val="single" w:sz="4" w:space="1" w:color="auto"/>
+          <w:left w:val="single" w:sz="4" w:space="4" w:color="auto"/>
+          <w:bottom w:val="single" w:sz="4" w:space="1" w:color="auto"/>
+          <w:right w:val="single" w:sz="4" w:space="4" w:color="auto"/>
+        </w:pBdr>
+        <w:jc w:val="both"/>
+        <w:rPr>
+          <w:rFonts w:ascii="Courier" w:eastAsia="Calibri" w:hAnsi="Courier" w:cs="Calibri"/>
+        </w:rPr>
+      </w:pPr>
+    </w:p>
+    <w:p>
+      <w:pPr>
+        <w:pBdr>
+          <w:top w:val="single" w:sz="4" w:space="1" w:color="auto"/>
+          <w:left w:val="single" w:sz="4" w:space="4" w:color="auto"/>
+          <w:bottom w:val="single" w:sz="4" w:space="1" w:color="auto"/>
+          <w:right w:val="single" w:sz="4" w:space="4" w:color="auto"/>
+        </w:pBdr>
+        <w:jc w:val="both"/>
+        <w:rPr>
+          <w:rFonts w:ascii="Courier" w:eastAsia="Calibri" w:hAnsi="Courier" w:cs="Calibri"/>
+        </w:rPr>
+      </w:pPr>
+      <w:r>
+        <w:rPr>
+          <w:rFonts w:ascii="Courier" w:eastAsia="Calibri" w:hAnsi="Courier" w:cs="Calibri"/>
+        </w:rPr>
+        <w:t>while True:</w:t>
+      </w:r>
+    </w:p>
+    <w:p>
+      <w:pPr>
+        <w:pBdr>
+          <w:top w:val="single" w:sz="4" w:space="1" w:color="auto"/>
+          <w:left w:val="single" w:sz="4" w:space="4" w:color="auto"/>
+          <w:bottom w:val="single" w:sz="4" w:space="1" w:color="auto"/>
+          <w:right w:val="single" w:sz="4" w:space="4" w:color="auto"/>
+        </w:pBdr>
+        <w:jc w:val="both"/>
+        <w:rPr>
+          <w:rFonts w:ascii="Courier" w:eastAsia="Calibri" w:hAnsi="Courier" w:cs="Calibri"/>
+        </w:rPr>
+      </w:pPr>
+      <w:r>
+        <w:rPr>
+          <w:rFonts w:ascii="Courier" w:eastAsia="Calibri" w:hAnsi="Courier" w:cs="Calibri"/>
+        </w:rPr>
+        <w:t xml:space="preserve">    if (</w:t>
+      </w:r>
+      <w:proofErr w:type="spellStart"/>
+      <w:proofErr w:type="gramStart"/>
+      <w:r>
+        <w:rPr>
+          <w:rFonts w:ascii="Courier" w:eastAsia="Calibri" w:hAnsi="Courier" w:cs="Calibri"/>
+        </w:rPr>
+        <w:t>initio.irLeft</w:t>
+      </w:r>
+      <w:proofErr w:type="spellEnd"/>
+      <w:proofErr w:type="gramEnd"/>
+      <w:r>
+        <w:rPr>
+          <w:rFonts w:ascii="Courier" w:eastAsia="Calibri" w:hAnsi="Courier" w:cs="Calibri"/>
+        </w:rPr>
+        <w:t>()):</w:t>
+      </w:r>
+    </w:p>
+    <w:p>
+      <w:pPr>
+        <w:pBdr>
+          <w:top w:val="single" w:sz="4" w:space="1" w:color="auto"/>
+          <w:left w:val="single" w:sz="4" w:space="4" w:color="auto"/>
+          <w:bottom w:val="single" w:sz="4" w:space="1" w:color="auto"/>
+          <w:right w:val="single" w:sz="4" w:space="4" w:color="auto"/>
+        </w:pBdr>
+        <w:jc w:val="both"/>
+        <w:rPr>
+          <w:rFonts w:ascii="Courier" w:eastAsia="Calibri" w:hAnsi="Courier" w:cs="Calibri"/>
+        </w:rPr>
+      </w:pPr>
+      <w:r>
+        <w:rPr>
+          <w:rFonts w:ascii="Courier" w:eastAsia="Calibri" w:hAnsi="Courier" w:cs="Calibri"/>
+        </w:rPr>
+        <w:t xml:space="preserve">        </w:t>
+      </w:r>
+      <w:proofErr w:type="spellStart"/>
+      <w:proofErr w:type="gramStart"/>
+      <w:r>
+        <w:rPr>
+          <w:rFonts w:ascii="Courier" w:eastAsia="Calibri" w:hAnsi="Courier" w:cs="Calibri"/>
+        </w:rPr>
+        <w:t>initio.setServo</w:t>
+      </w:r>
+      <w:proofErr w:type="spellEnd"/>
+      <w:proofErr w:type="gramEnd"/>
+      <w:r>
+        <w:rPr>
+          <w:rFonts w:ascii="Courier" w:eastAsia="Calibri" w:hAnsi="Courier" w:cs="Calibri"/>
+        </w:rPr>
+        <w:t>(1, 20)</w:t>
+      </w:r>
+    </w:p>
+    <w:p>
+      <w:pPr>
+        <w:pBdr>
+          <w:top w:val="single" w:sz="4" w:space="1" w:color="auto"/>
+          <w:left w:val="single" w:sz="4" w:space="4" w:color="auto"/>
+          <w:bottom w:val="single" w:sz="4" w:space="1" w:color="auto"/>
+          <w:right w:val="single" w:sz="4" w:space="4" w:color="auto"/>
+        </w:pBdr>
+        <w:jc w:val="both"/>
+        <w:rPr>
+          <w:rFonts w:ascii="Courier" w:eastAsia="Calibri" w:hAnsi="Courier" w:cs="Calibri"/>
+        </w:rPr>
+      </w:pPr>
+    </w:p>
+    <w:p>
+      <w:pPr>
+        <w:pBdr>
+          <w:top w:val="single" w:sz="4" w:space="1" w:color="auto"/>
+          <w:left w:val="single" w:sz="4" w:space="4" w:color="auto"/>
+          <w:bottom w:val="single" w:sz="4" w:space="1" w:color="auto"/>
+          <w:right w:val="single" w:sz="4" w:space="4" w:color="auto"/>
+        </w:pBdr>
+        <w:jc w:val="both"/>
+        <w:rPr>
+          <w:rFonts w:ascii="Courier" w:eastAsia="Calibri" w:hAnsi="Courier" w:cs="Calibri"/>
+        </w:rPr>
+      </w:pPr>
+      <w:r>
+        <w:rPr>
+          <w:rFonts w:ascii="Courier" w:eastAsia="Calibri" w:hAnsi="Courier" w:cs="Calibri"/>
+        </w:rPr>
+        <w:t xml:space="preserve">    if (</w:t>
+      </w:r>
+      <w:proofErr w:type="spellStart"/>
+      <w:proofErr w:type="gramStart"/>
+      <w:r>
+        <w:rPr>
+          <w:rFonts w:ascii="Courier" w:eastAsia="Calibri" w:hAnsi="Courier" w:cs="Calibri"/>
+        </w:rPr>
+        <w:t>initio.irRight</w:t>
+      </w:r>
+      <w:proofErr w:type="spellEnd"/>
+      <w:proofErr w:type="gramEnd"/>
+      <w:r>
+        <w:rPr>
+          <w:rFonts w:ascii="Courier" w:eastAsia="Calibri" w:hAnsi="Courier" w:cs="Calibri"/>
+        </w:rPr>
+        <w:t>()):</w:t>
+      </w:r>
+    </w:p>
+    <w:p>
+      <w:pPr>
+        <w:pBdr>
+          <w:top w:val="single" w:sz="4" w:space="1" w:color="auto"/>
+          <w:left w:val="single" w:sz="4" w:space="4" w:color="auto"/>
+          <w:bottom w:val="single" w:sz="4" w:space="1" w:color="auto"/>
+          <w:right w:val="single" w:sz="4" w:space="4" w:color="auto"/>
+        </w:pBdr>
+        <w:jc w:val="both"/>
+        <w:rPr>
+          <w:rFonts w:ascii="Calibri" w:eastAsia="Calibri" w:hAnsi="Calibri" w:cs="Calibri"/>
+        </w:rPr>
+      </w:pPr>
+      <w:r>
+        <w:rPr>
+          <w:rFonts w:ascii="Courier" w:eastAsia="Calibri" w:hAnsi="Courier" w:cs="Calibri"/>
+        </w:rPr>
+        <w:t xml:space="preserve">        </w:t>
+      </w:r>
+      <w:proofErr w:type="spellStart"/>
+      <w:proofErr w:type="gramStart"/>
+      <w:r>
+        <w:rPr>
+          <w:rFonts w:ascii="Courier" w:eastAsia="Calibri" w:hAnsi="Courier" w:cs="Calibri"/>
+        </w:rPr>
+        <w:t>initio.setServo</w:t>
+      </w:r>
+      <w:proofErr w:type="spellEnd"/>
+      <w:proofErr w:type="gramEnd"/>
+      <w:r>
+        <w:rPr>
+          <w:rFonts w:ascii="Courier" w:eastAsia="Calibri" w:hAnsi="Courier" w:cs="Calibri"/>
+        </w:rPr>
+        <w:t>(1, -20)</w:t>
+      </w:r>
+    </w:p>
+    <w:p>
+      <w:pPr>
         <w:jc w:val="both"/>
         <w:rPr>
           <w:rFonts w:ascii="Calibri" w:eastAsia="Calibri" w:hAnsi="Calibri" w:cs="Calibri"/>
@@ -2627,24 +3593,233 @@
           <w:bCs/>
         </w:rPr>
       </w:pPr>
-    </w:p>
-    <w:p>
-      <w:pPr>
-        <w:jc w:val="both"/>
+      <w:r>
         <w:rPr>
           <w:rFonts w:ascii="Calibri" w:eastAsia="Calibri" w:hAnsi="Calibri" w:cs="Calibri"/>
           <w:b/>
           <w:bCs/>
         </w:rPr>
-      </w:pPr>
-      <w:r>
+        <w:t>Sample Answer Exercise 4:</w:t>
+      </w:r>
+    </w:p>
+    <w:p>
+      <w:pPr>
+        <w:jc w:val="both"/>
         <w:rPr>
           <w:rFonts w:ascii="Calibri" w:eastAsia="Calibri" w:hAnsi="Calibri" w:cs="Calibri"/>
           <w:b/>
           <w:bCs/>
         </w:rPr>
-        <w:lastRenderedPageBreak/>
-        <w:t>Sample Answer Exercise 2:</w:t>
+      </w:pPr>
+    </w:p>
+    <w:p>
+      <w:pPr>
+        <w:pBdr>
+          <w:top w:val="single" w:sz="4" w:space="1" w:color="auto"/>
+          <w:left w:val="single" w:sz="4" w:space="4" w:color="auto"/>
+          <w:bottom w:val="single" w:sz="4" w:space="1" w:color="auto"/>
+          <w:right w:val="single" w:sz="4" w:space="4" w:color="auto"/>
+        </w:pBdr>
+        <w:jc w:val="both"/>
+        <w:rPr>
+          <w:rFonts w:ascii="Courier" w:eastAsia="Calibri" w:hAnsi="Courier" w:cs="Calibri"/>
+        </w:rPr>
+      </w:pPr>
+      <w:r>
+        <w:rPr>
+          <w:rFonts w:ascii="Courier" w:eastAsia="Calibri" w:hAnsi="Courier" w:cs="Calibri"/>
+        </w:rPr>
+        <w:t xml:space="preserve">import </w:t>
+      </w:r>
+      <w:proofErr w:type="spellStart"/>
+      <w:proofErr w:type="gramStart"/>
+      <w:r>
+        <w:rPr>
+          <w:rFonts w:ascii="Courier" w:eastAsia="Calibri" w:hAnsi="Courier" w:cs="Calibri"/>
+        </w:rPr>
+        <w:t>simclient.simrobot</w:t>
+      </w:r>
+      <w:proofErr w:type="spellEnd"/>
+      <w:proofErr w:type="gramEnd"/>
+      <w:r>
+        <w:rPr>
+          <w:rFonts w:ascii="Courier" w:eastAsia="Calibri" w:hAnsi="Courier" w:cs="Calibri"/>
+        </w:rPr>
+        <w:t xml:space="preserve"> as initio</w:t>
+      </w:r>
+    </w:p>
+    <w:p>
+      <w:pPr>
+        <w:pBdr>
+          <w:top w:val="single" w:sz="4" w:space="1" w:color="auto"/>
+          <w:left w:val="single" w:sz="4" w:space="4" w:color="auto"/>
+          <w:bottom w:val="single" w:sz="4" w:space="1" w:color="auto"/>
+          <w:right w:val="single" w:sz="4" w:space="4" w:color="auto"/>
+        </w:pBdr>
+        <w:jc w:val="both"/>
+        <w:rPr>
+          <w:rFonts w:ascii="Courier" w:eastAsia="Calibri" w:hAnsi="Courier" w:cs="Calibri"/>
+        </w:rPr>
+      </w:pPr>
+      <w:proofErr w:type="spellStart"/>
+      <w:proofErr w:type="gramStart"/>
+      <w:r>
+        <w:rPr>
+          <w:rFonts w:ascii="Courier" w:eastAsia="Calibri" w:hAnsi="Courier" w:cs="Calibri"/>
+        </w:rPr>
+        <w:t>initio.init</w:t>
+      </w:r>
+      <w:proofErr w:type="spellEnd"/>
+      <w:proofErr w:type="gramEnd"/>
+      <w:r>
+        <w:rPr>
+          <w:rFonts w:ascii="Courier" w:eastAsia="Calibri" w:hAnsi="Courier" w:cs="Calibri"/>
+        </w:rPr>
+        <w:t>()</w:t>
+      </w:r>
+    </w:p>
+    <w:p>
+      <w:pPr>
+        <w:pBdr>
+          <w:top w:val="single" w:sz="4" w:space="1" w:color="auto"/>
+          <w:left w:val="single" w:sz="4" w:space="4" w:color="auto"/>
+          <w:bottom w:val="single" w:sz="4" w:space="1" w:color="auto"/>
+          <w:right w:val="single" w:sz="4" w:space="4" w:color="auto"/>
+        </w:pBdr>
+        <w:jc w:val="both"/>
+        <w:rPr>
+          <w:rFonts w:ascii="Courier" w:eastAsia="Calibri" w:hAnsi="Courier" w:cs="Calibri"/>
+        </w:rPr>
+      </w:pPr>
+    </w:p>
+    <w:p>
+      <w:pPr>
+        <w:pBdr>
+          <w:top w:val="single" w:sz="4" w:space="1" w:color="auto"/>
+          <w:left w:val="single" w:sz="4" w:space="4" w:color="auto"/>
+          <w:bottom w:val="single" w:sz="4" w:space="1" w:color="auto"/>
+          <w:right w:val="single" w:sz="4" w:space="4" w:color="auto"/>
+        </w:pBdr>
+        <w:jc w:val="both"/>
+        <w:rPr>
+          <w:rFonts w:ascii="Courier" w:eastAsia="Calibri" w:hAnsi="Courier" w:cs="Calibri"/>
+        </w:rPr>
+      </w:pPr>
+      <w:r>
+        <w:rPr>
+          <w:rFonts w:ascii="Courier" w:eastAsia="Calibri" w:hAnsi="Courier" w:cs="Calibri"/>
+        </w:rPr>
+        <w:t>while (</w:t>
+      </w:r>
+      <w:proofErr w:type="spellStart"/>
+      <w:proofErr w:type="gramStart"/>
+      <w:r>
+        <w:rPr>
+          <w:rFonts w:ascii="Courier" w:eastAsia="Calibri" w:hAnsi="Courier" w:cs="Calibri"/>
+        </w:rPr>
+        <w:t>initio.irLeft</w:t>
+      </w:r>
+      <w:proofErr w:type="spellEnd"/>
+      <w:proofErr w:type="gramEnd"/>
+      <w:r>
+        <w:rPr>
+          <w:rFonts w:ascii="Courier" w:eastAsia="Calibri" w:hAnsi="Courier" w:cs="Calibri"/>
+        </w:rPr>
+        <w:t xml:space="preserve">() and </w:t>
+      </w:r>
+      <w:proofErr w:type="spellStart"/>
+      <w:r>
+        <w:rPr>
+          <w:rFonts w:ascii="Courier" w:eastAsia="Calibri" w:hAnsi="Courier" w:cs="Calibri"/>
+        </w:rPr>
+        <w:t>initio.irRight</w:t>
+      </w:r>
+      <w:proofErr w:type="spellEnd"/>
+      <w:r>
+        <w:rPr>
+          <w:rFonts w:ascii="Courier" w:eastAsia="Calibri" w:hAnsi="Courier" w:cs="Calibri"/>
+        </w:rPr>
+        <w:t>()):</w:t>
+      </w:r>
+    </w:p>
+    <w:p>
+      <w:pPr>
+        <w:pBdr>
+          <w:top w:val="single" w:sz="4" w:space="1" w:color="auto"/>
+          <w:left w:val="single" w:sz="4" w:space="4" w:color="auto"/>
+          <w:bottom w:val="single" w:sz="4" w:space="1" w:color="auto"/>
+          <w:right w:val="single" w:sz="4" w:space="4" w:color="auto"/>
+        </w:pBdr>
+        <w:jc w:val="both"/>
+        <w:rPr>
+          <w:rFonts w:ascii="Courier" w:eastAsia="Calibri" w:hAnsi="Courier" w:cs="Calibri"/>
+        </w:rPr>
+      </w:pPr>
+      <w:r>
+        <w:rPr>
+          <w:rFonts w:ascii="Courier" w:eastAsia="Calibri" w:hAnsi="Courier" w:cs="Calibri"/>
+        </w:rPr>
+        <w:t xml:space="preserve">        </w:t>
+      </w:r>
+      <w:proofErr w:type="spellStart"/>
+      <w:proofErr w:type="gramStart"/>
+      <w:r>
+        <w:rPr>
+          <w:rFonts w:ascii="Courier" w:eastAsia="Calibri" w:hAnsi="Courier" w:cs="Calibri"/>
+        </w:rPr>
+        <w:t>initio.reverse</w:t>
+      </w:r>
+      <w:proofErr w:type="spellEnd"/>
+      <w:proofErr w:type="gramEnd"/>
+      <w:r>
+        <w:rPr>
+          <w:rFonts w:ascii="Courier" w:eastAsia="Calibri" w:hAnsi="Courier" w:cs="Calibri"/>
+        </w:rPr>
+        <w:t>(10)</w:t>
+      </w:r>
+    </w:p>
+    <w:p>
+      <w:pPr>
+        <w:pBdr>
+          <w:top w:val="single" w:sz="4" w:space="1" w:color="auto"/>
+          <w:left w:val="single" w:sz="4" w:space="4" w:color="auto"/>
+          <w:bottom w:val="single" w:sz="4" w:space="1" w:color="auto"/>
+          <w:right w:val="single" w:sz="4" w:space="4" w:color="auto"/>
+        </w:pBdr>
+        <w:jc w:val="both"/>
+        <w:rPr>
+          <w:rFonts w:ascii="Courier" w:eastAsia="Calibri" w:hAnsi="Courier" w:cs="Calibri"/>
+        </w:rPr>
+      </w:pPr>
+    </w:p>
+    <w:p>
+      <w:pPr>
+        <w:pBdr>
+          <w:top w:val="single" w:sz="4" w:space="1" w:color="auto"/>
+          <w:left w:val="single" w:sz="4" w:space="4" w:color="auto"/>
+          <w:bottom w:val="single" w:sz="4" w:space="1" w:color="auto"/>
+          <w:right w:val="single" w:sz="4" w:space="4" w:color="auto"/>
+        </w:pBdr>
+        <w:jc w:val="both"/>
+        <w:rPr>
+          <w:rFonts w:ascii="Courier" w:eastAsia="Calibri" w:hAnsi="Courier" w:cs="Calibri"/>
+        </w:rPr>
+      </w:pPr>
+      <w:proofErr w:type="spellStart"/>
+      <w:proofErr w:type="gramStart"/>
+      <w:r>
+        <w:rPr>
+          <w:rFonts w:ascii="Courier" w:eastAsia="Calibri" w:hAnsi="Courier" w:cs="Calibri"/>
+        </w:rPr>
+        <w:t>initio.stop</w:t>
+      </w:r>
+      <w:proofErr w:type="spellEnd"/>
+      <w:proofErr w:type="gramEnd"/>
+      <w:r>
+        <w:rPr>
+          <w:rFonts w:ascii="Courier" w:eastAsia="Calibri" w:hAnsi="Courier" w:cs="Calibri"/>
+        </w:rPr>
+        <w:t>()</w:t>
       </w:r>
     </w:p>
     <w:p>
@@ -2659,260 +3834,6 @@
     </w:p>
     <w:p>
       <w:pPr>
-        <w:pBdr>
-          <w:top w:val="single" w:sz="4" w:space="1" w:color="auto"/>
-          <w:left w:val="single" w:sz="4" w:space="4" w:color="auto"/>
-          <w:bottom w:val="single" w:sz="4" w:space="1" w:color="auto"/>
-          <w:right w:val="single" w:sz="4" w:space="4" w:color="auto"/>
-        </w:pBdr>
-        <w:jc w:val="both"/>
-        <w:rPr>
-          <w:rFonts w:ascii="Courier" w:eastAsia="Calibri" w:hAnsi="Courier" w:cs="Calibri"/>
-        </w:rPr>
-      </w:pPr>
-      <w:r>
-        <w:rPr>
-          <w:rFonts w:ascii="Courier" w:eastAsia="Calibri" w:hAnsi="Courier" w:cs="Calibri"/>
-        </w:rPr>
-        <w:t xml:space="preserve">import </w:t>
-      </w:r>
-      <w:proofErr w:type="spellStart"/>
-      <w:proofErr w:type="gramStart"/>
-      <w:r>
-        <w:rPr>
-          <w:rFonts w:ascii="Courier" w:eastAsia="Calibri" w:hAnsi="Courier" w:cs="Calibri"/>
-        </w:rPr>
-        <w:t>simclient.simrobot</w:t>
-      </w:r>
-      <w:proofErr w:type="spellEnd"/>
-      <w:proofErr w:type="gramEnd"/>
-      <w:r>
-        <w:rPr>
-          <w:rFonts w:ascii="Courier" w:eastAsia="Calibri" w:hAnsi="Courier" w:cs="Calibri"/>
-        </w:rPr>
-        <w:t xml:space="preserve"> as pi2go</w:t>
-      </w:r>
-    </w:p>
-    <w:p>
-      <w:pPr>
-        <w:pBdr>
-          <w:top w:val="single" w:sz="4" w:space="1" w:color="auto"/>
-          <w:left w:val="single" w:sz="4" w:space="4" w:color="auto"/>
-          <w:bottom w:val="single" w:sz="4" w:space="1" w:color="auto"/>
-          <w:right w:val="single" w:sz="4" w:space="4" w:color="auto"/>
-        </w:pBdr>
-        <w:jc w:val="both"/>
-        <w:rPr>
-          <w:rFonts w:ascii="Courier" w:eastAsia="Calibri" w:hAnsi="Courier" w:cs="Calibri"/>
-        </w:rPr>
-      </w:pPr>
-      <w:r>
-        <w:rPr>
-          <w:rFonts w:ascii="Courier" w:eastAsia="Calibri" w:hAnsi="Courier" w:cs="Calibri"/>
-        </w:rPr>
-        <w:t>import time</w:t>
-      </w:r>
-    </w:p>
-    <w:p>
-      <w:pPr>
-        <w:pBdr>
-          <w:top w:val="single" w:sz="4" w:space="1" w:color="auto"/>
-          <w:left w:val="single" w:sz="4" w:space="4" w:color="auto"/>
-          <w:bottom w:val="single" w:sz="4" w:space="1" w:color="auto"/>
-          <w:right w:val="single" w:sz="4" w:space="4" w:color="auto"/>
-        </w:pBdr>
-        <w:jc w:val="both"/>
-        <w:rPr>
-          <w:rFonts w:ascii="Courier" w:eastAsia="Calibri" w:hAnsi="Courier" w:cs="Calibri"/>
-        </w:rPr>
-      </w:pPr>
-      <w:r>
-        <w:rPr>
-          <w:rFonts w:ascii="Courier" w:eastAsia="Calibri" w:hAnsi="Courier" w:cs="Calibri"/>
-        </w:rPr>
-        <w:t>pi2go.init()</w:t>
-      </w:r>
-    </w:p>
-    <w:p>
-      <w:pPr>
-        <w:pBdr>
-          <w:top w:val="single" w:sz="4" w:space="1" w:color="auto"/>
-          <w:left w:val="single" w:sz="4" w:space="4" w:color="auto"/>
-          <w:bottom w:val="single" w:sz="4" w:space="1" w:color="auto"/>
-          <w:right w:val="single" w:sz="4" w:space="4" w:color="auto"/>
-        </w:pBdr>
-        <w:jc w:val="both"/>
-        <w:rPr>
-          <w:rFonts w:ascii="Courier" w:eastAsia="Calibri" w:hAnsi="Courier" w:cs="Calibri"/>
-        </w:rPr>
-      </w:pPr>
-    </w:p>
-    <w:p>
-      <w:pPr>
-        <w:pBdr>
-          <w:top w:val="single" w:sz="4" w:space="1" w:color="auto"/>
-          <w:left w:val="single" w:sz="4" w:space="4" w:color="auto"/>
-          <w:bottom w:val="single" w:sz="4" w:space="1" w:color="auto"/>
-          <w:right w:val="single" w:sz="4" w:space="4" w:color="auto"/>
-        </w:pBdr>
-        <w:jc w:val="both"/>
-        <w:rPr>
-          <w:rFonts w:ascii="Courier" w:eastAsia="Calibri" w:hAnsi="Courier" w:cs="Calibri"/>
-        </w:rPr>
-      </w:pPr>
-      <w:r>
-        <w:rPr>
-          <w:rFonts w:ascii="Courier" w:eastAsia="Calibri" w:hAnsi="Courier" w:cs="Calibri"/>
-        </w:rPr>
-        <w:t>while not (pi2go.getSwitch()):</w:t>
-      </w:r>
-    </w:p>
-    <w:p>
-      <w:pPr>
-        <w:pBdr>
-          <w:top w:val="single" w:sz="4" w:space="1" w:color="auto"/>
-          <w:left w:val="single" w:sz="4" w:space="4" w:color="auto"/>
-          <w:bottom w:val="single" w:sz="4" w:space="1" w:color="auto"/>
-          <w:right w:val="single" w:sz="4" w:space="4" w:color="auto"/>
-        </w:pBdr>
-        <w:jc w:val="both"/>
-        <w:rPr>
-          <w:rFonts w:ascii="Courier" w:eastAsia="Calibri" w:hAnsi="Courier" w:cs="Calibri"/>
-        </w:rPr>
-      </w:pPr>
-      <w:r>
-        <w:rPr>
-          <w:rFonts w:ascii="Courier" w:eastAsia="Calibri" w:hAnsi="Courier" w:cs="Calibri"/>
-        </w:rPr>
-        <w:t xml:space="preserve">    </w:t>
-      </w:r>
-      <w:r>
-        <w:rPr>
-          <w:rFonts w:ascii="Courier" w:eastAsia="Calibri" w:hAnsi="Courier" w:cs="Calibri"/>
-        </w:rPr>
-        <w:t>continue</w:t>
-      </w:r>
-    </w:p>
-    <w:p>
-      <w:pPr>
-        <w:pBdr>
-          <w:top w:val="single" w:sz="4" w:space="1" w:color="auto"/>
-          <w:left w:val="single" w:sz="4" w:space="4" w:color="auto"/>
-          <w:bottom w:val="single" w:sz="4" w:space="1" w:color="auto"/>
-          <w:right w:val="single" w:sz="4" w:space="4" w:color="auto"/>
-        </w:pBdr>
-        <w:jc w:val="both"/>
-        <w:rPr>
-          <w:rFonts w:ascii="Courier" w:eastAsia="Calibri" w:hAnsi="Courier" w:cs="Calibri"/>
-        </w:rPr>
-      </w:pPr>
-    </w:p>
-    <w:p>
-      <w:pPr>
-        <w:pBdr>
-          <w:top w:val="single" w:sz="4" w:space="1" w:color="auto"/>
-          <w:left w:val="single" w:sz="4" w:space="4" w:color="auto"/>
-          <w:bottom w:val="single" w:sz="4" w:space="1" w:color="auto"/>
-          <w:right w:val="single" w:sz="4" w:space="4" w:color="auto"/>
-        </w:pBdr>
-        <w:jc w:val="both"/>
-        <w:rPr>
-          <w:rFonts w:ascii="Courier" w:eastAsia="Calibri" w:hAnsi="Courier" w:cs="Calibri"/>
-        </w:rPr>
-      </w:pPr>
-      <w:proofErr w:type="spellStart"/>
-      <w:proofErr w:type="gramStart"/>
-      <w:r>
-        <w:rPr>
-          <w:rFonts w:ascii="Courier" w:eastAsia="Calibri" w:hAnsi="Courier" w:cs="Calibri"/>
-        </w:rPr>
-        <w:t>time.sleep</w:t>
-      </w:r>
-      <w:proofErr w:type="spellEnd"/>
-      <w:proofErr w:type="gramEnd"/>
-      <w:r>
-        <w:rPr>
-          <w:rFonts w:ascii="Courier" w:eastAsia="Calibri" w:hAnsi="Courier" w:cs="Calibri"/>
-        </w:rPr>
-        <w:t>(2)</w:t>
-      </w:r>
-    </w:p>
-    <w:p>
-      <w:pPr>
-        <w:pBdr>
-          <w:top w:val="single" w:sz="4" w:space="1" w:color="auto"/>
-          <w:left w:val="single" w:sz="4" w:space="4" w:color="auto"/>
-          <w:bottom w:val="single" w:sz="4" w:space="1" w:color="auto"/>
-          <w:right w:val="single" w:sz="4" w:space="4" w:color="auto"/>
-        </w:pBdr>
-        <w:jc w:val="both"/>
-        <w:rPr>
-          <w:rFonts w:ascii="Courier" w:eastAsia="Calibri" w:hAnsi="Courier" w:cs="Calibri"/>
-        </w:rPr>
-      </w:pPr>
-      <w:r>
-        <w:rPr>
-          <w:rFonts w:ascii="Courier" w:eastAsia="Calibri" w:hAnsi="Courier" w:cs="Calibri"/>
-        </w:rPr>
-        <w:t xml:space="preserve">    </w:t>
-      </w:r>
-    </w:p>
-    <w:p>
-      <w:pPr>
-        <w:pBdr>
-          <w:top w:val="single" w:sz="4" w:space="1" w:color="auto"/>
-          <w:left w:val="single" w:sz="4" w:space="4" w:color="auto"/>
-          <w:bottom w:val="single" w:sz="4" w:space="1" w:color="auto"/>
-          <w:right w:val="single" w:sz="4" w:space="4" w:color="auto"/>
-        </w:pBdr>
-        <w:jc w:val="both"/>
-        <w:rPr>
-          <w:rFonts w:ascii="Courier" w:eastAsia="Calibri" w:hAnsi="Courier" w:cs="Calibri"/>
-        </w:rPr>
-      </w:pPr>
-      <w:r>
-        <w:rPr>
-          <w:rFonts w:ascii="Courier" w:eastAsia="Calibri" w:hAnsi="Courier" w:cs="Calibri"/>
-        </w:rPr>
-        <w:t>while not (pi2go.getSwitch()):</w:t>
-      </w:r>
-    </w:p>
-    <w:p>
-      <w:pPr>
-        <w:pBdr>
-          <w:top w:val="single" w:sz="4" w:space="1" w:color="auto"/>
-          <w:left w:val="single" w:sz="4" w:space="4" w:color="auto"/>
-          <w:bottom w:val="single" w:sz="4" w:space="1" w:color="auto"/>
-          <w:right w:val="single" w:sz="4" w:space="4" w:color="auto"/>
-        </w:pBdr>
-        <w:jc w:val="both"/>
-        <w:rPr>
-          <w:rFonts w:ascii="Courier" w:eastAsia="Calibri" w:hAnsi="Courier" w:cs="Calibri"/>
-        </w:rPr>
-      </w:pPr>
-      <w:r>
-        <w:rPr>
-          <w:rFonts w:ascii="Courier" w:eastAsia="Calibri" w:hAnsi="Courier" w:cs="Calibri"/>
-        </w:rPr>
-        <w:t xml:space="preserve">    </w:t>
-      </w:r>
-      <w:proofErr w:type="gramStart"/>
-      <w:r>
-        <w:rPr>
-          <w:rFonts w:ascii="Courier" w:eastAsia="Calibri" w:hAnsi="Courier" w:cs="Calibri"/>
-        </w:rPr>
-        <w:t>print(</w:t>
-      </w:r>
-      <w:proofErr w:type="gramEnd"/>
-      <w:r>
-        <w:rPr>
-          <w:rFonts w:ascii="Courier" w:eastAsia="Calibri" w:hAnsi="Courier" w:cs="Calibri"/>
-        </w:rPr>
-        <w:t>pi2go.getDistance())</w:t>
-      </w:r>
-    </w:p>
-    <w:p>
-      <w:pPr>
         <w:jc w:val="both"/>
         <w:rPr>
           <w:rFonts w:ascii="Calibri" w:eastAsia="Calibri" w:hAnsi="Calibri" w:cs="Calibri"/>
@@ -2926,8 +3847,254 @@
           <w:b/>
           <w:bCs/>
         </w:rPr>
-        <w:t>Sample Answer Exercise 3:</w:t>
-      </w:r>
+        <w:t>Sample Answer Exercise 5:</w:t>
+      </w:r>
+      <w:bookmarkStart w:id="0" w:name="_GoBack"/>
+      <w:bookmarkEnd w:id="0"/>
+    </w:p>
+    <w:p>
+      <w:pPr>
+        <w:pBdr>
+          <w:top w:val="single" w:sz="4" w:space="1" w:color="auto"/>
+          <w:left w:val="single" w:sz="4" w:space="4" w:color="auto"/>
+          <w:bottom w:val="single" w:sz="4" w:space="1" w:color="auto"/>
+          <w:right w:val="single" w:sz="4" w:space="4" w:color="auto"/>
+        </w:pBdr>
+        <w:jc w:val="both"/>
+        <w:rPr>
+          <w:rFonts w:ascii="Courier" w:eastAsia="Calibri" w:hAnsi="Courier" w:cs="Calibri"/>
+        </w:rPr>
+      </w:pPr>
+      <w:r>
+        <w:rPr>
+          <w:rFonts w:ascii="Courier" w:eastAsia="Calibri" w:hAnsi="Courier" w:cs="Calibri"/>
+        </w:rPr>
+        <w:t xml:space="preserve">import </w:t>
+      </w:r>
+      <w:proofErr w:type="spellStart"/>
+      <w:proofErr w:type="gramStart"/>
+      <w:r>
+        <w:rPr>
+          <w:rFonts w:ascii="Courier" w:eastAsia="Calibri" w:hAnsi="Courier" w:cs="Calibri"/>
+        </w:rPr>
+        <w:t>simclient.simrobot</w:t>
+      </w:r>
+      <w:proofErr w:type="spellEnd"/>
+      <w:proofErr w:type="gramEnd"/>
+      <w:r>
+        <w:rPr>
+          <w:rFonts w:ascii="Courier" w:eastAsia="Calibri" w:hAnsi="Courier" w:cs="Calibri"/>
+        </w:rPr>
+        <w:t xml:space="preserve"> as initio</w:t>
+      </w:r>
+    </w:p>
+    <w:p>
+      <w:pPr>
+        <w:pBdr>
+          <w:top w:val="single" w:sz="4" w:space="1" w:color="auto"/>
+          <w:left w:val="single" w:sz="4" w:space="4" w:color="auto"/>
+          <w:bottom w:val="single" w:sz="4" w:space="1" w:color="auto"/>
+          <w:right w:val="single" w:sz="4" w:space="4" w:color="auto"/>
+        </w:pBdr>
+        <w:jc w:val="both"/>
+        <w:rPr>
+          <w:rFonts w:ascii="Courier" w:eastAsia="Calibri" w:hAnsi="Courier" w:cs="Calibri"/>
+        </w:rPr>
+      </w:pPr>
+      <w:proofErr w:type="spellStart"/>
+      <w:proofErr w:type="gramStart"/>
+      <w:r>
+        <w:rPr>
+          <w:rFonts w:ascii="Courier" w:eastAsia="Calibri" w:hAnsi="Courier" w:cs="Calibri"/>
+        </w:rPr>
+        <w:t>initio.init</w:t>
+      </w:r>
+      <w:proofErr w:type="spellEnd"/>
+      <w:proofErr w:type="gramEnd"/>
+      <w:r>
+        <w:rPr>
+          <w:rFonts w:ascii="Courier" w:eastAsia="Calibri" w:hAnsi="Courier" w:cs="Calibri"/>
+        </w:rPr>
+        <w:t>()</w:t>
+      </w:r>
+    </w:p>
+    <w:p>
+      <w:pPr>
+        <w:pBdr>
+          <w:top w:val="single" w:sz="4" w:space="1" w:color="auto"/>
+          <w:left w:val="single" w:sz="4" w:space="4" w:color="auto"/>
+          <w:bottom w:val="single" w:sz="4" w:space="1" w:color="auto"/>
+          <w:right w:val="single" w:sz="4" w:space="4" w:color="auto"/>
+        </w:pBdr>
+        <w:jc w:val="both"/>
+        <w:rPr>
+          <w:rFonts w:ascii="Courier" w:eastAsia="Calibri" w:hAnsi="Courier" w:cs="Calibri"/>
+        </w:rPr>
+      </w:pPr>
+    </w:p>
+    <w:p>
+      <w:pPr>
+        <w:pBdr>
+          <w:top w:val="single" w:sz="4" w:space="1" w:color="auto"/>
+          <w:left w:val="single" w:sz="4" w:space="4" w:color="auto"/>
+          <w:bottom w:val="single" w:sz="4" w:space="1" w:color="auto"/>
+          <w:right w:val="single" w:sz="4" w:space="4" w:color="auto"/>
+        </w:pBdr>
+        <w:jc w:val="both"/>
+        <w:rPr>
+          <w:rFonts w:ascii="Courier" w:eastAsia="Calibri" w:hAnsi="Courier" w:cs="Calibri"/>
+        </w:rPr>
+      </w:pPr>
+      <w:r>
+        <w:rPr>
+          <w:rFonts w:ascii="Courier" w:eastAsia="Calibri" w:hAnsi="Courier" w:cs="Calibri"/>
+        </w:rPr>
+        <w:t>while not (</w:t>
+      </w:r>
+      <w:proofErr w:type="spellStart"/>
+      <w:proofErr w:type="gramStart"/>
+      <w:r>
+        <w:rPr>
+          <w:rFonts w:ascii="Courier" w:eastAsia="Calibri" w:hAnsi="Courier" w:cs="Calibri"/>
+        </w:rPr>
+        <w:t>initio.irLeft</w:t>
+      </w:r>
+      <w:proofErr w:type="spellEnd"/>
+      <w:proofErr w:type="gramEnd"/>
+      <w:r>
+        <w:rPr>
+          <w:rFonts w:ascii="Courier" w:eastAsia="Calibri" w:hAnsi="Courier" w:cs="Calibri"/>
+        </w:rPr>
+        <w:t xml:space="preserve">() or </w:t>
+      </w:r>
+      <w:proofErr w:type="spellStart"/>
+      <w:r>
+        <w:rPr>
+          <w:rFonts w:ascii="Courier" w:eastAsia="Calibri" w:hAnsi="Courier" w:cs="Calibri"/>
+        </w:rPr>
+        <w:t>initio.irRight</w:t>
+      </w:r>
+      <w:proofErr w:type="spellEnd"/>
+      <w:r>
+        <w:rPr>
+          <w:rFonts w:ascii="Courier" w:eastAsia="Calibri" w:hAnsi="Courier" w:cs="Calibri"/>
+        </w:rPr>
+        <w:t xml:space="preserve">() or </w:t>
+      </w:r>
+      <w:proofErr w:type="spellStart"/>
+      <w:r>
+        <w:rPr>
+          <w:rFonts w:ascii="Courier" w:eastAsia="Calibri" w:hAnsi="Courier" w:cs="Calibri"/>
+        </w:rPr>
+        <w:t>initio.getDistance</w:t>
+      </w:r>
+      <w:proofErr w:type="spellEnd"/>
+      <w:r>
+        <w:rPr>
+          <w:rFonts w:ascii="Courier" w:eastAsia="Calibri" w:hAnsi="Courier" w:cs="Calibri"/>
+        </w:rPr>
+        <w:t>() &lt; 50):</w:t>
+      </w:r>
+    </w:p>
+    <w:p>
+      <w:pPr>
+        <w:pBdr>
+          <w:top w:val="single" w:sz="4" w:space="1" w:color="auto"/>
+          <w:left w:val="single" w:sz="4" w:space="4" w:color="auto"/>
+          <w:bottom w:val="single" w:sz="4" w:space="1" w:color="auto"/>
+          <w:right w:val="single" w:sz="4" w:space="4" w:color="auto"/>
+        </w:pBdr>
+        <w:jc w:val="both"/>
+        <w:rPr>
+          <w:rFonts w:ascii="Courier" w:eastAsia="Calibri" w:hAnsi="Courier" w:cs="Calibri"/>
+        </w:rPr>
+      </w:pPr>
+      <w:r>
+        <w:rPr>
+          <w:rFonts w:ascii="Courier" w:eastAsia="Calibri" w:hAnsi="Courier" w:cs="Calibri"/>
+        </w:rPr>
+        <w:t xml:space="preserve">        </w:t>
+      </w:r>
+      <w:proofErr w:type="spellStart"/>
+      <w:r>
+        <w:rPr>
+          <w:rFonts w:ascii="Courier" w:eastAsia="Calibri" w:hAnsi="Courier" w:cs="Calibri"/>
+        </w:rPr>
+        <w:t>initio.</w:t>
+      </w:r>
+      <w:proofErr w:type="gramStart"/>
+      <w:r>
+        <w:rPr>
+          <w:rFonts w:ascii="Courier" w:eastAsia="Calibri" w:hAnsi="Courier" w:cs="Calibri"/>
+        </w:rPr>
+        <w:t>forward</w:t>
+      </w:r>
+      <w:proofErr w:type="spellEnd"/>
+      <w:r>
+        <w:rPr>
+          <w:rFonts w:ascii="Courier" w:eastAsia="Calibri" w:hAnsi="Courier" w:cs="Calibri"/>
+        </w:rPr>
+        <w:t>(</w:t>
+      </w:r>
+      <w:proofErr w:type="gramEnd"/>
+      <w:r>
+        <w:rPr>
+          <w:rFonts w:ascii="Courier" w:eastAsia="Calibri" w:hAnsi="Courier" w:cs="Calibri"/>
+        </w:rPr>
+        <w:t>10)</w:t>
+      </w:r>
+    </w:p>
+    <w:p>
+      <w:pPr>
+        <w:pBdr>
+          <w:top w:val="single" w:sz="4" w:space="1" w:color="auto"/>
+          <w:left w:val="single" w:sz="4" w:space="4" w:color="auto"/>
+          <w:bottom w:val="single" w:sz="4" w:space="1" w:color="auto"/>
+          <w:right w:val="single" w:sz="4" w:space="4" w:color="auto"/>
+        </w:pBdr>
+        <w:jc w:val="both"/>
+        <w:rPr>
+          <w:rFonts w:ascii="Courier" w:eastAsia="Calibri" w:hAnsi="Courier" w:cs="Calibri"/>
+        </w:rPr>
+      </w:pPr>
+    </w:p>
+    <w:p>
+      <w:pPr>
+        <w:pBdr>
+          <w:top w:val="single" w:sz="4" w:space="1" w:color="auto"/>
+          <w:left w:val="single" w:sz="4" w:space="4" w:color="auto"/>
+          <w:bottom w:val="single" w:sz="4" w:space="1" w:color="auto"/>
+          <w:right w:val="single" w:sz="4" w:space="4" w:color="auto"/>
+        </w:pBdr>
+        <w:jc w:val="both"/>
+        <w:rPr>
+          <w:rFonts w:ascii="Courier" w:eastAsia="Calibri" w:hAnsi="Courier" w:cs="Calibri"/>
+        </w:rPr>
+      </w:pPr>
+      <w:proofErr w:type="spellStart"/>
+      <w:proofErr w:type="gramStart"/>
+      <w:r>
+        <w:rPr>
+          <w:rFonts w:ascii="Courier" w:eastAsia="Calibri" w:hAnsi="Courier" w:cs="Calibri"/>
+        </w:rPr>
+        <w:t>initio.stop</w:t>
+      </w:r>
+      <w:proofErr w:type="spellEnd"/>
+      <w:proofErr w:type="gramEnd"/>
+      <w:r>
+        <w:rPr>
+          <w:rFonts w:ascii="Courier" w:eastAsia="Calibri" w:hAnsi="Courier" w:cs="Calibri"/>
+        </w:rPr>
+        <w:t>()</w:t>
+      </w:r>
+    </w:p>
+    <w:p>
+      <w:pPr>
+        <w:jc w:val="both"/>
+        <w:rPr>
+          <w:rFonts w:ascii="Courier" w:eastAsia="Calibri" w:hAnsi="Courier" w:cs="Calibri"/>
+        </w:rPr>
+      </w:pPr>
     </w:p>
     <w:p>
       <w:pPr>
@@ -2938,400 +4105,14 @@
           <w:bCs/>
         </w:rPr>
       </w:pPr>
-    </w:p>
-    <w:p>
-      <w:pPr>
-        <w:pBdr>
-          <w:top w:val="single" w:sz="4" w:space="1" w:color="auto"/>
-          <w:left w:val="single" w:sz="4" w:space="4" w:color="auto"/>
-          <w:bottom w:val="single" w:sz="4" w:space="1" w:color="auto"/>
-          <w:right w:val="single" w:sz="4" w:space="4" w:color="auto"/>
-        </w:pBdr>
-        <w:jc w:val="both"/>
-        <w:rPr>
-          <w:rFonts w:ascii="Courier" w:eastAsia="Calibri" w:hAnsi="Courier" w:cs="Calibri"/>
-        </w:rPr>
-      </w:pPr>
-      <w:r>
-        <w:rPr>
-          <w:rFonts w:ascii="Courier" w:eastAsia="Calibri" w:hAnsi="Courier" w:cs="Calibri"/>
-        </w:rPr>
-        <w:t xml:space="preserve">import </w:t>
-      </w:r>
-      <w:proofErr w:type="spellStart"/>
-      <w:proofErr w:type="gramStart"/>
-      <w:r>
-        <w:rPr>
-          <w:rFonts w:ascii="Courier" w:eastAsia="Calibri" w:hAnsi="Courier" w:cs="Calibri"/>
-        </w:rPr>
-        <w:t>simclient.simrobot</w:t>
-      </w:r>
-      <w:proofErr w:type="spellEnd"/>
-      <w:proofErr w:type="gramEnd"/>
-      <w:r>
-        <w:rPr>
-          <w:rFonts w:ascii="Courier" w:eastAsia="Calibri" w:hAnsi="Courier" w:cs="Calibri"/>
-        </w:rPr>
-        <w:t xml:space="preserve"> as pi2go</w:t>
-      </w:r>
-    </w:p>
-    <w:p>
-      <w:pPr>
-        <w:pBdr>
-          <w:top w:val="single" w:sz="4" w:space="1" w:color="auto"/>
-          <w:left w:val="single" w:sz="4" w:space="4" w:color="auto"/>
-          <w:bottom w:val="single" w:sz="4" w:space="1" w:color="auto"/>
-          <w:right w:val="single" w:sz="4" w:space="4" w:color="auto"/>
-        </w:pBdr>
-        <w:jc w:val="both"/>
-        <w:rPr>
-          <w:rFonts w:ascii="Courier" w:eastAsia="Calibri" w:hAnsi="Courier" w:cs="Calibri"/>
-        </w:rPr>
-      </w:pPr>
-      <w:r>
-        <w:rPr>
-          <w:rFonts w:ascii="Courier" w:eastAsia="Calibri" w:hAnsi="Courier" w:cs="Calibri"/>
-        </w:rPr>
-        <w:t>pi2go.init()</w:t>
-      </w:r>
-    </w:p>
-    <w:p>
-      <w:pPr>
-        <w:pBdr>
-          <w:top w:val="single" w:sz="4" w:space="1" w:color="auto"/>
-          <w:left w:val="single" w:sz="4" w:space="4" w:color="auto"/>
-          <w:bottom w:val="single" w:sz="4" w:space="1" w:color="auto"/>
-          <w:right w:val="single" w:sz="4" w:space="4" w:color="auto"/>
-        </w:pBdr>
-        <w:jc w:val="both"/>
-        <w:rPr>
-          <w:rFonts w:ascii="Courier" w:eastAsia="Calibri" w:hAnsi="Courier" w:cs="Calibri"/>
-        </w:rPr>
-      </w:pPr>
-    </w:p>
-    <w:p>
-      <w:pPr>
-        <w:pBdr>
-          <w:top w:val="single" w:sz="4" w:space="1" w:color="auto"/>
-          <w:left w:val="single" w:sz="4" w:space="4" w:color="auto"/>
-          <w:bottom w:val="single" w:sz="4" w:space="1" w:color="auto"/>
-          <w:right w:val="single" w:sz="4" w:space="4" w:color="auto"/>
-        </w:pBdr>
-        <w:jc w:val="both"/>
-        <w:rPr>
-          <w:rFonts w:ascii="Courier" w:eastAsia="Calibri" w:hAnsi="Courier" w:cs="Calibri"/>
-        </w:rPr>
-      </w:pPr>
-      <w:r>
-        <w:rPr>
-          <w:rFonts w:ascii="Courier" w:eastAsia="Calibri" w:hAnsi="Courier" w:cs="Calibri"/>
-        </w:rPr>
-        <w:t>while not (pi2go.getSwitch()):</w:t>
-      </w:r>
-    </w:p>
-    <w:p>
-      <w:pPr>
-        <w:pBdr>
-          <w:top w:val="single" w:sz="4" w:space="1" w:color="auto"/>
-          <w:left w:val="single" w:sz="4" w:space="4" w:color="auto"/>
-          <w:bottom w:val="single" w:sz="4" w:space="1" w:color="auto"/>
-          <w:right w:val="single" w:sz="4" w:space="4" w:color="auto"/>
-        </w:pBdr>
-        <w:jc w:val="both"/>
-        <w:rPr>
-          <w:rFonts w:ascii="Courier" w:eastAsia="Calibri" w:hAnsi="Courier" w:cs="Calibri"/>
-        </w:rPr>
-      </w:pPr>
-      <w:r>
-        <w:rPr>
-          <w:rFonts w:ascii="Courier" w:eastAsia="Calibri" w:hAnsi="Courier" w:cs="Calibri"/>
-        </w:rPr>
-        <w:t xml:space="preserve">    if (pi2go.irCentre()):</w:t>
-      </w:r>
-    </w:p>
-    <w:p>
-      <w:pPr>
-        <w:pBdr>
-          <w:top w:val="single" w:sz="4" w:space="1" w:color="auto"/>
-          <w:left w:val="single" w:sz="4" w:space="4" w:color="auto"/>
-          <w:bottom w:val="single" w:sz="4" w:space="1" w:color="auto"/>
-          <w:right w:val="single" w:sz="4" w:space="4" w:color="auto"/>
-        </w:pBdr>
-        <w:jc w:val="both"/>
-        <w:rPr>
-          <w:rFonts w:ascii="Courier" w:eastAsia="Calibri" w:hAnsi="Courier" w:cs="Calibri"/>
-        </w:rPr>
-      </w:pPr>
-      <w:r>
-        <w:rPr>
-          <w:rFonts w:ascii="Courier" w:eastAsia="Calibri" w:hAnsi="Courier" w:cs="Calibri"/>
-        </w:rPr>
-        <w:t xml:space="preserve">        pi2go.setLED(0, 1000, 1000, 1000)</w:t>
-      </w:r>
-    </w:p>
-    <w:p>
-      <w:pPr>
-        <w:pBdr>
-          <w:top w:val="single" w:sz="4" w:space="1" w:color="auto"/>
-          <w:left w:val="single" w:sz="4" w:space="4" w:color="auto"/>
-          <w:bottom w:val="single" w:sz="4" w:space="1" w:color="auto"/>
-          <w:right w:val="single" w:sz="4" w:space="4" w:color="auto"/>
-        </w:pBdr>
-        <w:jc w:val="both"/>
-        <w:rPr>
-          <w:rFonts w:ascii="Courier" w:eastAsia="Calibri" w:hAnsi="Courier" w:cs="Calibri"/>
-        </w:rPr>
-      </w:pPr>
-      <w:r>
-        <w:rPr>
-          <w:rFonts w:ascii="Courier" w:eastAsia="Calibri" w:hAnsi="Courier" w:cs="Calibri"/>
-        </w:rPr>
-        <w:t xml:space="preserve">    else:</w:t>
-      </w:r>
-    </w:p>
-    <w:p>
-      <w:pPr>
-        <w:pBdr>
-          <w:top w:val="single" w:sz="4" w:space="1" w:color="auto"/>
-          <w:left w:val="single" w:sz="4" w:space="4" w:color="auto"/>
-          <w:bottom w:val="single" w:sz="4" w:space="1" w:color="auto"/>
-          <w:right w:val="single" w:sz="4" w:space="4" w:color="auto"/>
-        </w:pBdr>
-        <w:jc w:val="both"/>
-        <w:rPr>
-          <w:rFonts w:ascii="Courier" w:eastAsia="Calibri" w:hAnsi="Courier" w:cs="Calibri"/>
-        </w:rPr>
-      </w:pPr>
-      <w:r>
-        <w:rPr>
-          <w:rFonts w:ascii="Courier" w:eastAsia="Calibri" w:hAnsi="Courier" w:cs="Calibri"/>
-        </w:rPr>
-        <w:t xml:space="preserve">        pi2go.setLED(0, 0, 0, 0)</w:t>
-      </w:r>
-    </w:p>
-    <w:p>
-      <w:pPr>
-        <w:pBdr>
-          <w:top w:val="single" w:sz="4" w:space="1" w:color="auto"/>
-          <w:left w:val="single" w:sz="4" w:space="4" w:color="auto"/>
-          <w:bottom w:val="single" w:sz="4" w:space="1" w:color="auto"/>
-          <w:right w:val="single" w:sz="4" w:space="4" w:color="auto"/>
-        </w:pBdr>
-        <w:jc w:val="both"/>
-        <w:rPr>
-          <w:rFonts w:ascii="Courier" w:eastAsia="Calibri" w:hAnsi="Courier" w:cs="Calibri"/>
-        </w:rPr>
-      </w:pPr>
-    </w:p>
-    <w:p>
-      <w:pPr>
-        <w:pBdr>
-          <w:top w:val="single" w:sz="4" w:space="1" w:color="auto"/>
-          <w:left w:val="single" w:sz="4" w:space="4" w:color="auto"/>
-          <w:bottom w:val="single" w:sz="4" w:space="1" w:color="auto"/>
-          <w:right w:val="single" w:sz="4" w:space="4" w:color="auto"/>
-        </w:pBdr>
-        <w:jc w:val="both"/>
-        <w:rPr>
-          <w:rFonts w:ascii="Courier" w:eastAsia="Calibri" w:hAnsi="Courier" w:cs="Calibri"/>
-        </w:rPr>
-      </w:pPr>
-      <w:r>
-        <w:rPr>
-          <w:rFonts w:ascii="Courier" w:eastAsia="Calibri" w:hAnsi="Courier" w:cs="Calibri"/>
-        </w:rPr>
-        <w:t xml:space="preserve">    if (pi2go.irLeft()):</w:t>
-      </w:r>
-    </w:p>
-    <w:p>
-      <w:pPr>
-        <w:pBdr>
-          <w:top w:val="single" w:sz="4" w:space="1" w:color="auto"/>
-          <w:left w:val="single" w:sz="4" w:space="4" w:color="auto"/>
-          <w:bottom w:val="single" w:sz="4" w:space="1" w:color="auto"/>
-          <w:right w:val="single" w:sz="4" w:space="4" w:color="auto"/>
-        </w:pBdr>
-        <w:jc w:val="both"/>
-        <w:rPr>
-          <w:rFonts w:ascii="Courier" w:eastAsia="Calibri" w:hAnsi="Courier" w:cs="Calibri"/>
-        </w:rPr>
-      </w:pPr>
-      <w:r>
-        <w:rPr>
-          <w:rFonts w:ascii="Courier" w:eastAsia="Calibri" w:hAnsi="Courier" w:cs="Calibri"/>
-        </w:rPr>
-        <w:t xml:space="preserve">        pi2go.setLED(3, 1000, 1000, 1000)</w:t>
-      </w:r>
-    </w:p>
-    <w:p>
-      <w:pPr>
-        <w:pBdr>
-          <w:top w:val="single" w:sz="4" w:space="1" w:color="auto"/>
-          <w:left w:val="single" w:sz="4" w:space="4" w:color="auto"/>
-          <w:bottom w:val="single" w:sz="4" w:space="1" w:color="auto"/>
-          <w:right w:val="single" w:sz="4" w:space="4" w:color="auto"/>
-        </w:pBdr>
-        <w:jc w:val="both"/>
-        <w:rPr>
-          <w:rFonts w:ascii="Courier" w:eastAsia="Calibri" w:hAnsi="Courier" w:cs="Calibri"/>
-        </w:rPr>
-      </w:pPr>
-      <w:r>
-        <w:rPr>
-          <w:rFonts w:ascii="Courier" w:eastAsia="Calibri" w:hAnsi="Courier" w:cs="Calibri"/>
-        </w:rPr>
-        <w:t xml:space="preserve">    else:</w:t>
-      </w:r>
-    </w:p>
-    <w:p>
-      <w:pPr>
-        <w:pBdr>
-          <w:top w:val="single" w:sz="4" w:space="1" w:color="auto"/>
-          <w:left w:val="single" w:sz="4" w:space="4" w:color="auto"/>
-          <w:bottom w:val="single" w:sz="4" w:space="1" w:color="auto"/>
-          <w:right w:val="single" w:sz="4" w:space="4" w:color="auto"/>
-        </w:pBdr>
-        <w:jc w:val="both"/>
-        <w:rPr>
-          <w:rFonts w:ascii="Courier" w:eastAsia="Calibri" w:hAnsi="Courier" w:cs="Calibri"/>
-        </w:rPr>
-      </w:pPr>
-      <w:r>
-        <w:rPr>
-          <w:rFonts w:ascii="Courier" w:eastAsia="Calibri" w:hAnsi="Courier" w:cs="Calibri"/>
-        </w:rPr>
-        <w:t xml:space="preserve">        pi2go.setLED(3, 0, 0, 0)</w:t>
-      </w:r>
-    </w:p>
-    <w:p>
-      <w:pPr>
-        <w:pBdr>
-          <w:top w:val="single" w:sz="4" w:space="1" w:color="auto"/>
-          <w:left w:val="single" w:sz="4" w:space="4" w:color="auto"/>
-          <w:bottom w:val="single" w:sz="4" w:space="1" w:color="auto"/>
-          <w:right w:val="single" w:sz="4" w:space="4" w:color="auto"/>
-        </w:pBdr>
-        <w:jc w:val="both"/>
-        <w:rPr>
-          <w:rFonts w:ascii="Courier" w:eastAsia="Calibri" w:hAnsi="Courier" w:cs="Calibri"/>
-        </w:rPr>
-      </w:pPr>
-    </w:p>
-    <w:p>
-      <w:pPr>
-        <w:pBdr>
-          <w:top w:val="single" w:sz="4" w:space="1" w:color="auto"/>
-          <w:left w:val="single" w:sz="4" w:space="4" w:color="auto"/>
-          <w:bottom w:val="single" w:sz="4" w:space="1" w:color="auto"/>
-          <w:right w:val="single" w:sz="4" w:space="4" w:color="auto"/>
-        </w:pBdr>
-        <w:jc w:val="both"/>
-        <w:rPr>
-          <w:rFonts w:ascii="Courier" w:eastAsia="Calibri" w:hAnsi="Courier" w:cs="Calibri"/>
-        </w:rPr>
-      </w:pPr>
-      <w:r>
-        <w:rPr>
-          <w:rFonts w:ascii="Courier" w:eastAsia="Calibri" w:hAnsi="Courier" w:cs="Calibri"/>
-        </w:rPr>
-        <w:t xml:space="preserve">    if (pi2go.irRight()):</w:t>
-      </w:r>
-    </w:p>
-    <w:p>
-      <w:pPr>
-        <w:pBdr>
-          <w:top w:val="single" w:sz="4" w:space="1" w:color="auto"/>
-          <w:left w:val="single" w:sz="4" w:space="4" w:color="auto"/>
-          <w:bottom w:val="single" w:sz="4" w:space="1" w:color="auto"/>
-          <w:right w:val="single" w:sz="4" w:space="4" w:color="auto"/>
-        </w:pBdr>
-        <w:jc w:val="both"/>
-        <w:rPr>
-          <w:rFonts w:ascii="Courier" w:eastAsia="Calibri" w:hAnsi="Courier" w:cs="Calibri"/>
-        </w:rPr>
-      </w:pPr>
-      <w:r>
-        <w:rPr>
-          <w:rFonts w:ascii="Courier" w:eastAsia="Calibri" w:hAnsi="Courier" w:cs="Calibri"/>
-        </w:rPr>
-        <w:t xml:space="preserve">        pi2go.setLED(1, 1000, 1000, 1000)</w:t>
-      </w:r>
-    </w:p>
-    <w:p>
-      <w:pPr>
-        <w:pBdr>
-          <w:top w:val="single" w:sz="4" w:space="1" w:color="auto"/>
-          <w:left w:val="single" w:sz="4" w:space="4" w:color="auto"/>
-          <w:bottom w:val="single" w:sz="4" w:space="1" w:color="auto"/>
-          <w:right w:val="single" w:sz="4" w:space="4" w:color="auto"/>
-        </w:pBdr>
-        <w:jc w:val="both"/>
-        <w:rPr>
-          <w:rFonts w:ascii="Courier" w:eastAsia="Calibri" w:hAnsi="Courier" w:cs="Calibri"/>
-        </w:rPr>
-      </w:pPr>
-      <w:r>
-        <w:rPr>
-          <w:rFonts w:ascii="Courier" w:eastAsia="Calibri" w:hAnsi="Courier" w:cs="Calibri"/>
-        </w:rPr>
-        <w:t xml:space="preserve">    else:</w:t>
-      </w:r>
-    </w:p>
-    <w:p>
-      <w:pPr>
-        <w:pBdr>
-          <w:top w:val="single" w:sz="4" w:space="1" w:color="auto"/>
-          <w:left w:val="single" w:sz="4" w:space="4" w:color="auto"/>
-          <w:bottom w:val="single" w:sz="4" w:space="1" w:color="auto"/>
-          <w:right w:val="single" w:sz="4" w:space="4" w:color="auto"/>
-        </w:pBdr>
-        <w:jc w:val="both"/>
-        <w:rPr>
-          <w:rFonts w:ascii="Courier" w:eastAsia="Calibri" w:hAnsi="Courier" w:cs="Calibri"/>
-        </w:rPr>
-      </w:pPr>
-      <w:r>
-        <w:rPr>
-          <w:rFonts w:ascii="Courier" w:eastAsia="Calibri" w:hAnsi="Courier" w:cs="Calibri"/>
-        </w:rPr>
-        <w:t xml:space="preserve">        pi2go.setLED(1, 0, 0, 0)</w:t>
-      </w:r>
-    </w:p>
-    <w:p>
-      <w:pPr>
-        <w:jc w:val="both"/>
-        <w:rPr>
-          <w:rFonts w:ascii="Calibri" w:eastAsia="Calibri" w:hAnsi="Calibri" w:cs="Calibri"/>
-        </w:rPr>
-      </w:pPr>
-    </w:p>
-    <w:p>
-      <w:pPr>
-        <w:jc w:val="both"/>
+      <w:r>
         <w:rPr>
           <w:rFonts w:ascii="Calibri" w:eastAsia="Calibri" w:hAnsi="Calibri" w:cs="Calibri"/>
           <w:b/>
           <w:bCs/>
         </w:rPr>
-      </w:pPr>
-      <w:r>
-        <w:rPr>
-          <w:rFonts w:ascii="Calibri" w:eastAsia="Calibri" w:hAnsi="Calibri" w:cs="Calibri"/>
-          <w:b/>
-          <w:bCs/>
-        </w:rPr>
-        <w:t>Sample Answer Exercise 4:</w:t>
-      </w:r>
-    </w:p>
-    <w:p>
-      <w:pPr>
-        <w:jc w:val="both"/>
-        <w:rPr>
-          <w:rFonts w:ascii="Calibri" w:eastAsia="Calibri" w:hAnsi="Calibri" w:cs="Calibri"/>
-          <w:b/>
-          <w:bCs/>
-        </w:rPr>
-      </w:pPr>
+        <w:t>Sample Answer Exercise 6:</w:t>
+      </w:r>
     </w:p>
     <w:p>
       <w:pPr>
@@ -3366,651 +4147,298 @@
         <w:rPr>
           <w:rFonts w:ascii="Courier" w:eastAsia="Calibri" w:hAnsi="Courier" w:cs="Calibri"/>
         </w:rPr>
-        <w:t xml:space="preserve"> as pi2go</w:t>
-      </w:r>
-    </w:p>
-    <w:p>
-      <w:pPr>
-        <w:pBdr>
-          <w:top w:val="single" w:sz="4" w:space="1" w:color="auto"/>
-          <w:left w:val="single" w:sz="4" w:space="4" w:color="auto"/>
-          <w:bottom w:val="single" w:sz="4" w:space="1" w:color="auto"/>
-          <w:right w:val="single" w:sz="4" w:space="4" w:color="auto"/>
-        </w:pBdr>
-        <w:jc w:val="both"/>
-        <w:rPr>
-          <w:rFonts w:ascii="Courier" w:eastAsia="Calibri" w:hAnsi="Courier" w:cs="Calibri"/>
-        </w:rPr>
-      </w:pPr>
-      <w:r>
-        <w:rPr>
-          <w:rFonts w:ascii="Courier" w:eastAsia="Calibri" w:hAnsi="Courier" w:cs="Calibri"/>
-        </w:rPr>
-        <w:t>pi2go.init()</w:t>
-      </w:r>
-    </w:p>
-    <w:p>
-      <w:pPr>
-        <w:pBdr>
-          <w:top w:val="single" w:sz="4" w:space="1" w:color="auto"/>
-          <w:left w:val="single" w:sz="4" w:space="4" w:color="auto"/>
-          <w:bottom w:val="single" w:sz="4" w:space="1" w:color="auto"/>
-          <w:right w:val="single" w:sz="4" w:space="4" w:color="auto"/>
-        </w:pBdr>
-        <w:jc w:val="both"/>
-        <w:rPr>
-          <w:rFonts w:ascii="Courier" w:eastAsia="Calibri" w:hAnsi="Courier" w:cs="Calibri"/>
-        </w:rPr>
-      </w:pPr>
-    </w:p>
-    <w:p>
-      <w:pPr>
-        <w:pBdr>
-          <w:top w:val="single" w:sz="4" w:space="1" w:color="auto"/>
-          <w:left w:val="single" w:sz="4" w:space="4" w:color="auto"/>
-          <w:bottom w:val="single" w:sz="4" w:space="1" w:color="auto"/>
-          <w:right w:val="single" w:sz="4" w:space="4" w:color="auto"/>
-        </w:pBdr>
-        <w:jc w:val="both"/>
-        <w:rPr>
-          <w:rFonts w:ascii="Courier" w:eastAsia="Calibri" w:hAnsi="Courier" w:cs="Calibri"/>
-        </w:rPr>
-      </w:pPr>
-      <w:r>
-        <w:rPr>
-          <w:rFonts w:ascii="Courier" w:eastAsia="Calibri" w:hAnsi="Courier" w:cs="Calibri"/>
-        </w:rPr>
-        <w:t>if (pi2go.getSwitch()):</w:t>
-      </w:r>
-    </w:p>
-    <w:p>
-      <w:pPr>
-        <w:pBdr>
-          <w:top w:val="single" w:sz="4" w:space="1" w:color="auto"/>
-          <w:left w:val="single" w:sz="4" w:space="4" w:color="auto"/>
-          <w:bottom w:val="single" w:sz="4" w:space="1" w:color="auto"/>
-          <w:right w:val="single" w:sz="4" w:space="4" w:color="auto"/>
-        </w:pBdr>
-        <w:jc w:val="both"/>
-        <w:rPr>
-          <w:rFonts w:ascii="Courier" w:eastAsia="Calibri" w:hAnsi="Courier" w:cs="Calibri"/>
-        </w:rPr>
-      </w:pPr>
-      <w:r>
-        <w:rPr>
-          <w:rFonts w:ascii="Courier" w:eastAsia="Calibri" w:hAnsi="Courier" w:cs="Calibri"/>
-        </w:rPr>
-        <w:t xml:space="preserve">    while (pi2go.irCentre()):</w:t>
-      </w:r>
-    </w:p>
-    <w:p>
-      <w:pPr>
-        <w:pBdr>
-          <w:top w:val="single" w:sz="4" w:space="1" w:color="auto"/>
-          <w:left w:val="single" w:sz="4" w:space="4" w:color="auto"/>
-          <w:bottom w:val="single" w:sz="4" w:space="1" w:color="auto"/>
-          <w:right w:val="single" w:sz="4" w:space="4" w:color="auto"/>
-        </w:pBdr>
-        <w:jc w:val="both"/>
-        <w:rPr>
-          <w:rFonts w:ascii="Courier" w:eastAsia="Calibri" w:hAnsi="Courier" w:cs="Calibri"/>
-        </w:rPr>
-      </w:pPr>
-      <w:r>
-        <w:rPr>
-          <w:rFonts w:ascii="Courier" w:eastAsia="Calibri" w:hAnsi="Courier" w:cs="Calibri"/>
-        </w:rPr>
-        <w:t xml:space="preserve">        pi2go.reverse(10)</w:t>
-      </w:r>
-    </w:p>
-    <w:p>
-      <w:pPr>
-        <w:pBdr>
-          <w:top w:val="single" w:sz="4" w:space="1" w:color="auto"/>
-          <w:left w:val="single" w:sz="4" w:space="4" w:color="auto"/>
-          <w:bottom w:val="single" w:sz="4" w:space="1" w:color="auto"/>
-          <w:right w:val="single" w:sz="4" w:space="4" w:color="auto"/>
-        </w:pBdr>
-        <w:jc w:val="both"/>
-        <w:rPr>
-          <w:rFonts w:ascii="Courier" w:eastAsia="Calibri" w:hAnsi="Courier" w:cs="Calibri"/>
-        </w:rPr>
-      </w:pPr>
-    </w:p>
-    <w:p>
-      <w:pPr>
-        <w:pBdr>
-          <w:top w:val="single" w:sz="4" w:space="1" w:color="auto"/>
-          <w:left w:val="single" w:sz="4" w:space="4" w:color="auto"/>
-          <w:bottom w:val="single" w:sz="4" w:space="1" w:color="auto"/>
-          <w:right w:val="single" w:sz="4" w:space="4" w:color="auto"/>
-        </w:pBdr>
-        <w:jc w:val="both"/>
-        <w:rPr>
-          <w:rFonts w:ascii="Courier" w:eastAsia="Calibri" w:hAnsi="Courier" w:cs="Calibri"/>
-        </w:rPr>
-      </w:pPr>
-      <w:r>
-        <w:rPr>
-          <w:rFonts w:ascii="Courier" w:eastAsia="Calibri" w:hAnsi="Courier" w:cs="Calibri"/>
-        </w:rPr>
-        <w:t>pi2go.stop()</w:t>
-      </w:r>
-    </w:p>
-    <w:p>
-      <w:pPr>
-        <w:jc w:val="both"/>
-        <w:rPr>
-          <w:rFonts w:ascii="Courier" w:eastAsia="Calibri" w:hAnsi="Courier" w:cs="Calibri"/>
-        </w:rPr>
-      </w:pPr>
-    </w:p>
-    <w:p>
-      <w:pPr>
-        <w:jc w:val="both"/>
-        <w:rPr>
-          <w:rFonts w:ascii="Calibri" w:eastAsia="Calibri" w:hAnsi="Calibri" w:cs="Calibri"/>
-          <w:b/>
-          <w:bCs/>
-        </w:rPr>
-      </w:pPr>
-    </w:p>
-    <w:p>
-      <w:pPr>
-        <w:jc w:val="both"/>
-        <w:rPr>
-          <w:rFonts w:ascii="Calibri" w:eastAsia="Calibri" w:hAnsi="Calibri" w:cs="Calibri"/>
-          <w:b/>
-          <w:bCs/>
-        </w:rPr>
-      </w:pPr>
-    </w:p>
-    <w:p>
-      <w:pPr>
-        <w:jc w:val="both"/>
-        <w:rPr>
-          <w:rFonts w:ascii="Calibri" w:eastAsia="Calibri" w:hAnsi="Calibri" w:cs="Calibri"/>
-          <w:b/>
-          <w:bCs/>
-        </w:rPr>
-      </w:pPr>
-    </w:p>
-    <w:p>
-      <w:pPr>
-        <w:jc w:val="both"/>
-        <w:rPr>
-          <w:rFonts w:ascii="Calibri" w:eastAsia="Calibri" w:hAnsi="Calibri" w:cs="Calibri"/>
-          <w:b/>
-          <w:bCs/>
-        </w:rPr>
-      </w:pPr>
-    </w:p>
-    <w:p>
-      <w:pPr>
-        <w:jc w:val="both"/>
-        <w:rPr>
-          <w:rFonts w:ascii="Calibri" w:eastAsia="Calibri" w:hAnsi="Calibri" w:cs="Calibri"/>
-          <w:b/>
-          <w:bCs/>
-        </w:rPr>
-      </w:pPr>
-      <w:r>
-        <w:rPr>
-          <w:rFonts w:ascii="Calibri" w:eastAsia="Calibri" w:hAnsi="Calibri" w:cs="Calibri"/>
-          <w:b/>
-          <w:bCs/>
-        </w:rPr>
-        <w:lastRenderedPageBreak/>
-        <w:t>Sample Answer Exercise 5:</w:t>
-      </w:r>
-    </w:p>
-    <w:p>
-      <w:pPr>
-        <w:jc w:val="both"/>
-        <w:rPr>
-          <w:rFonts w:ascii="Calibri" w:eastAsia="Calibri" w:hAnsi="Calibri" w:cs="Calibri"/>
-          <w:b/>
-          <w:bCs/>
-        </w:rPr>
-      </w:pPr>
-    </w:p>
-    <w:p>
-      <w:pPr>
-        <w:pBdr>
-          <w:top w:val="single" w:sz="4" w:space="1" w:color="auto"/>
-          <w:left w:val="single" w:sz="4" w:space="4" w:color="auto"/>
-          <w:bottom w:val="single" w:sz="4" w:space="1" w:color="auto"/>
-          <w:right w:val="single" w:sz="4" w:space="4" w:color="auto"/>
-        </w:pBdr>
-        <w:jc w:val="both"/>
-        <w:rPr>
-          <w:rFonts w:ascii="Courier" w:eastAsia="Calibri" w:hAnsi="Courier" w:cs="Calibri"/>
-        </w:rPr>
-      </w:pPr>
-      <w:r>
-        <w:rPr>
-          <w:rFonts w:ascii="Courier" w:eastAsia="Calibri" w:hAnsi="Courier" w:cs="Calibri"/>
-        </w:rPr>
-        <w:t xml:space="preserve">import </w:t>
-      </w:r>
-      <w:proofErr w:type="spellStart"/>
-      <w:proofErr w:type="gramStart"/>
-      <w:r>
-        <w:rPr>
-          <w:rFonts w:ascii="Courier" w:eastAsia="Calibri" w:hAnsi="Courier" w:cs="Calibri"/>
-        </w:rPr>
-        <w:t>simclient.simrobot</w:t>
-      </w:r>
-      <w:proofErr w:type="spellEnd"/>
-      <w:proofErr w:type="gramEnd"/>
-      <w:r>
-        <w:rPr>
-          <w:rFonts w:ascii="Courier" w:eastAsia="Calibri" w:hAnsi="Courier" w:cs="Calibri"/>
-        </w:rPr>
-        <w:t xml:space="preserve"> as pi2go</w:t>
-      </w:r>
-    </w:p>
-    <w:p>
-      <w:pPr>
-        <w:pBdr>
-          <w:top w:val="single" w:sz="4" w:space="1" w:color="auto"/>
-          <w:left w:val="single" w:sz="4" w:space="4" w:color="auto"/>
-          <w:bottom w:val="single" w:sz="4" w:space="1" w:color="auto"/>
-          <w:right w:val="single" w:sz="4" w:space="4" w:color="auto"/>
-        </w:pBdr>
-        <w:jc w:val="both"/>
-        <w:rPr>
-          <w:rFonts w:ascii="Courier" w:eastAsia="Calibri" w:hAnsi="Courier" w:cs="Calibri"/>
-        </w:rPr>
-      </w:pPr>
-      <w:r>
-        <w:rPr>
-          <w:rFonts w:ascii="Courier" w:eastAsia="Calibri" w:hAnsi="Courier" w:cs="Calibri"/>
-        </w:rPr>
-        <w:t>pi2go.init()</w:t>
-      </w:r>
-    </w:p>
-    <w:p>
-      <w:pPr>
-        <w:pBdr>
-          <w:top w:val="single" w:sz="4" w:space="1" w:color="auto"/>
-          <w:left w:val="single" w:sz="4" w:space="4" w:color="auto"/>
-          <w:bottom w:val="single" w:sz="4" w:space="1" w:color="auto"/>
-          <w:right w:val="single" w:sz="4" w:space="4" w:color="auto"/>
-        </w:pBdr>
-        <w:jc w:val="both"/>
-        <w:rPr>
-          <w:rFonts w:ascii="Courier" w:eastAsia="Calibri" w:hAnsi="Courier" w:cs="Calibri"/>
-        </w:rPr>
-      </w:pPr>
-    </w:p>
-    <w:p>
-      <w:pPr>
-        <w:pBdr>
-          <w:top w:val="single" w:sz="4" w:space="1" w:color="auto"/>
-          <w:left w:val="single" w:sz="4" w:space="4" w:color="auto"/>
-          <w:bottom w:val="single" w:sz="4" w:space="1" w:color="auto"/>
-          <w:right w:val="single" w:sz="4" w:space="4" w:color="auto"/>
-        </w:pBdr>
-        <w:jc w:val="both"/>
-        <w:rPr>
-          <w:rFonts w:ascii="Courier" w:eastAsia="Calibri" w:hAnsi="Courier" w:cs="Calibri"/>
-        </w:rPr>
-      </w:pPr>
-      <w:r>
-        <w:rPr>
-          <w:rFonts w:ascii="Courier" w:eastAsia="Calibri" w:hAnsi="Courier" w:cs="Calibri"/>
-        </w:rPr>
-        <w:t>if (pi2go.getSwitch()):</w:t>
-      </w:r>
-    </w:p>
-    <w:p>
-      <w:pPr>
-        <w:pBdr>
-          <w:top w:val="single" w:sz="4" w:space="1" w:color="auto"/>
-          <w:left w:val="single" w:sz="4" w:space="4" w:color="auto"/>
-          <w:bottom w:val="single" w:sz="4" w:space="1" w:color="auto"/>
-          <w:right w:val="single" w:sz="4" w:space="4" w:color="auto"/>
-        </w:pBdr>
-        <w:jc w:val="both"/>
-        <w:rPr>
-          <w:rFonts w:ascii="Courier" w:eastAsia="Calibri" w:hAnsi="Courier" w:cs="Calibri"/>
-        </w:rPr>
-      </w:pPr>
-      <w:r>
-        <w:rPr>
-          <w:rFonts w:ascii="Courier" w:eastAsia="Calibri" w:hAnsi="Courier" w:cs="Calibri"/>
-        </w:rPr>
-        <w:t xml:space="preserve">    while </w:t>
-      </w:r>
-      <w:r>
-        <w:rPr>
-          <w:rFonts w:ascii="Courier" w:eastAsia="Calibri" w:hAnsi="Courier" w:cs="Calibri"/>
-        </w:rPr>
-        <w:t xml:space="preserve">not </w:t>
-      </w:r>
-      <w:r>
-        <w:rPr>
-          <w:rFonts w:ascii="Courier" w:eastAsia="Calibri" w:hAnsi="Courier" w:cs="Calibri"/>
-        </w:rPr>
-        <w:t>(pi2go.irCentre()):</w:t>
-      </w:r>
-    </w:p>
-    <w:p>
-      <w:pPr>
-        <w:pBdr>
-          <w:top w:val="single" w:sz="4" w:space="1" w:color="auto"/>
-          <w:left w:val="single" w:sz="4" w:space="4" w:color="auto"/>
-          <w:bottom w:val="single" w:sz="4" w:space="1" w:color="auto"/>
-          <w:right w:val="single" w:sz="4" w:space="4" w:color="auto"/>
-        </w:pBdr>
-        <w:jc w:val="both"/>
-        <w:rPr>
-          <w:rFonts w:ascii="Courier" w:eastAsia="Calibri" w:hAnsi="Courier" w:cs="Calibri"/>
-        </w:rPr>
-      </w:pPr>
-      <w:r>
-        <w:rPr>
-          <w:rFonts w:ascii="Courier" w:eastAsia="Calibri" w:hAnsi="Courier" w:cs="Calibri"/>
-        </w:rPr>
-        <w:t xml:space="preserve">        pi2go.</w:t>
-      </w:r>
+        <w:t xml:space="preserve"> as initio</w:t>
+      </w:r>
+    </w:p>
+    <w:p>
+      <w:pPr>
+        <w:pBdr>
+          <w:top w:val="single" w:sz="4" w:space="1" w:color="auto"/>
+          <w:left w:val="single" w:sz="4" w:space="4" w:color="auto"/>
+          <w:bottom w:val="single" w:sz="4" w:space="1" w:color="auto"/>
+          <w:right w:val="single" w:sz="4" w:space="4" w:color="auto"/>
+        </w:pBdr>
+        <w:jc w:val="both"/>
+        <w:rPr>
+          <w:rFonts w:ascii="Courier" w:eastAsia="Calibri" w:hAnsi="Courier" w:cs="Calibri"/>
+        </w:rPr>
+      </w:pPr>
+      <w:proofErr w:type="spellStart"/>
+      <w:proofErr w:type="gramStart"/>
+      <w:r>
+        <w:rPr>
+          <w:rFonts w:ascii="Courier" w:eastAsia="Calibri" w:hAnsi="Courier" w:cs="Calibri"/>
+        </w:rPr>
+        <w:t>initio.init</w:t>
+      </w:r>
+      <w:proofErr w:type="spellEnd"/>
+      <w:proofErr w:type="gramEnd"/>
+      <w:r>
+        <w:rPr>
+          <w:rFonts w:ascii="Courier" w:eastAsia="Calibri" w:hAnsi="Courier" w:cs="Calibri"/>
+        </w:rPr>
+        <w:t>()</w:t>
+      </w:r>
+    </w:p>
+    <w:p>
+      <w:pPr>
+        <w:pBdr>
+          <w:top w:val="single" w:sz="4" w:space="1" w:color="auto"/>
+          <w:left w:val="single" w:sz="4" w:space="4" w:color="auto"/>
+          <w:bottom w:val="single" w:sz="4" w:space="1" w:color="auto"/>
+          <w:right w:val="single" w:sz="4" w:space="4" w:color="auto"/>
+        </w:pBdr>
+        <w:jc w:val="both"/>
+        <w:rPr>
+          <w:rFonts w:ascii="Courier" w:eastAsia="Calibri" w:hAnsi="Courier" w:cs="Calibri"/>
+        </w:rPr>
+      </w:pPr>
+    </w:p>
+    <w:p>
+      <w:pPr>
+        <w:pBdr>
+          <w:top w:val="single" w:sz="4" w:space="1" w:color="auto"/>
+          <w:left w:val="single" w:sz="4" w:space="4" w:color="auto"/>
+          <w:bottom w:val="single" w:sz="4" w:space="1" w:color="auto"/>
+          <w:right w:val="single" w:sz="4" w:space="4" w:color="auto"/>
+        </w:pBdr>
+        <w:jc w:val="both"/>
+        <w:rPr>
+          <w:rFonts w:ascii="Courier" w:eastAsia="Calibri" w:hAnsi="Courier" w:cs="Calibri"/>
+        </w:rPr>
+      </w:pPr>
+      <w:r>
+        <w:rPr>
+          <w:rFonts w:ascii="Courier" w:eastAsia="Calibri" w:hAnsi="Courier" w:cs="Calibri"/>
+        </w:rPr>
+        <w:t>while True:</w:t>
+      </w:r>
+    </w:p>
+    <w:p>
+      <w:pPr>
+        <w:pBdr>
+          <w:top w:val="single" w:sz="4" w:space="1" w:color="auto"/>
+          <w:left w:val="single" w:sz="4" w:space="4" w:color="auto"/>
+          <w:bottom w:val="single" w:sz="4" w:space="1" w:color="auto"/>
+          <w:right w:val="single" w:sz="4" w:space="4" w:color="auto"/>
+        </w:pBdr>
+        <w:jc w:val="both"/>
+        <w:rPr>
+          <w:rFonts w:ascii="Courier" w:eastAsia="Calibri" w:hAnsi="Courier" w:cs="Calibri"/>
+        </w:rPr>
+      </w:pPr>
+      <w:r>
+        <w:rPr>
+          <w:rFonts w:ascii="Courier" w:eastAsia="Calibri" w:hAnsi="Courier" w:cs="Calibri"/>
+        </w:rPr>
+        <w:t xml:space="preserve">    while not (</w:t>
+      </w:r>
+      <w:proofErr w:type="spellStart"/>
+      <w:proofErr w:type="gramStart"/>
+      <w:r>
+        <w:rPr>
+          <w:rFonts w:ascii="Courier" w:eastAsia="Calibri" w:hAnsi="Courier" w:cs="Calibri"/>
+        </w:rPr>
+        <w:t>initio.irLeft</w:t>
+      </w:r>
+      <w:proofErr w:type="spellEnd"/>
+      <w:proofErr w:type="gramEnd"/>
+      <w:r>
+        <w:rPr>
+          <w:rFonts w:ascii="Courier" w:eastAsia="Calibri" w:hAnsi="Courier" w:cs="Calibri"/>
+        </w:rPr>
+        <w:t xml:space="preserve">() or </w:t>
+      </w:r>
+      <w:proofErr w:type="spellStart"/>
+      <w:r>
+        <w:rPr>
+          <w:rFonts w:ascii="Courier" w:eastAsia="Calibri" w:hAnsi="Courier" w:cs="Calibri"/>
+        </w:rPr>
+        <w:t>initio.irRight</w:t>
+      </w:r>
+      <w:proofErr w:type="spellEnd"/>
+      <w:r>
+        <w:rPr>
+          <w:rFonts w:ascii="Courier" w:eastAsia="Calibri" w:hAnsi="Courier" w:cs="Calibri"/>
+        </w:rPr>
+        <w:t xml:space="preserve">() or </w:t>
+      </w:r>
+      <w:proofErr w:type="spellStart"/>
+      <w:r>
+        <w:rPr>
+          <w:rFonts w:ascii="Courier" w:eastAsia="Calibri" w:hAnsi="Courier" w:cs="Calibri"/>
+        </w:rPr>
+        <w:t>initio.getDistance</w:t>
+      </w:r>
+      <w:proofErr w:type="spellEnd"/>
+      <w:r>
+        <w:rPr>
+          <w:rFonts w:ascii="Courier" w:eastAsia="Calibri" w:hAnsi="Courier" w:cs="Calibri"/>
+        </w:rPr>
+        <w:t>() &lt; 50):</w:t>
+      </w:r>
+    </w:p>
+    <w:p>
+      <w:pPr>
+        <w:pBdr>
+          <w:top w:val="single" w:sz="4" w:space="1" w:color="auto"/>
+          <w:left w:val="single" w:sz="4" w:space="4" w:color="auto"/>
+          <w:bottom w:val="single" w:sz="4" w:space="1" w:color="auto"/>
+          <w:right w:val="single" w:sz="4" w:space="4" w:color="auto"/>
+        </w:pBdr>
+        <w:jc w:val="both"/>
+        <w:rPr>
+          <w:rFonts w:ascii="Courier" w:eastAsia="Calibri" w:hAnsi="Courier" w:cs="Calibri"/>
+        </w:rPr>
+      </w:pPr>
+      <w:r>
+        <w:rPr>
+          <w:rFonts w:ascii="Courier" w:eastAsia="Calibri" w:hAnsi="Courier" w:cs="Calibri"/>
+        </w:rPr>
+        <w:t xml:space="preserve">        </w:t>
+      </w:r>
+      <w:proofErr w:type="spellStart"/>
+      <w:r>
+        <w:rPr>
+          <w:rFonts w:ascii="Courier" w:eastAsia="Calibri" w:hAnsi="Courier" w:cs="Calibri"/>
+        </w:rPr>
+        <w:t>initio.</w:t>
+      </w:r>
+      <w:proofErr w:type="gramStart"/>
       <w:r>
         <w:rPr>
           <w:rFonts w:ascii="Courier" w:eastAsia="Calibri" w:hAnsi="Courier" w:cs="Calibri"/>
         </w:rPr>
         <w:t>forward</w:t>
       </w:r>
+      <w:proofErr w:type="spellEnd"/>
+      <w:r>
+        <w:rPr>
+          <w:rFonts w:ascii="Courier" w:eastAsia="Calibri" w:hAnsi="Courier" w:cs="Calibri"/>
+        </w:rPr>
+        <w:t>(</w:t>
+      </w:r>
+      <w:proofErr w:type="gramEnd"/>
+      <w:r>
+        <w:rPr>
+          <w:rFonts w:ascii="Courier" w:eastAsia="Calibri" w:hAnsi="Courier" w:cs="Calibri"/>
+        </w:rPr>
+        <w:t>10)</w:t>
+      </w:r>
+    </w:p>
+    <w:p>
+      <w:pPr>
+        <w:pBdr>
+          <w:top w:val="single" w:sz="4" w:space="1" w:color="auto"/>
+          <w:left w:val="single" w:sz="4" w:space="4" w:color="auto"/>
+          <w:bottom w:val="single" w:sz="4" w:space="1" w:color="auto"/>
+          <w:right w:val="single" w:sz="4" w:space="4" w:color="auto"/>
+        </w:pBdr>
+        <w:jc w:val="both"/>
+        <w:rPr>
+          <w:rFonts w:ascii="Courier" w:eastAsia="Calibri" w:hAnsi="Courier" w:cs="Calibri"/>
+        </w:rPr>
+      </w:pPr>
+    </w:p>
+    <w:p>
+      <w:pPr>
+        <w:pBdr>
+          <w:top w:val="single" w:sz="4" w:space="1" w:color="auto"/>
+          <w:left w:val="single" w:sz="4" w:space="4" w:color="auto"/>
+          <w:bottom w:val="single" w:sz="4" w:space="1" w:color="auto"/>
+          <w:right w:val="single" w:sz="4" w:space="4" w:color="auto"/>
+        </w:pBdr>
+        <w:jc w:val="both"/>
+        <w:rPr>
+          <w:rFonts w:ascii="Courier" w:eastAsia="Calibri" w:hAnsi="Courier" w:cs="Calibri"/>
+        </w:rPr>
+      </w:pPr>
+      <w:r>
+        <w:rPr>
+          <w:rFonts w:ascii="Courier" w:eastAsia="Calibri" w:hAnsi="Courier" w:cs="Calibri"/>
+        </w:rPr>
+        <w:t xml:space="preserve">    while (</w:t>
+      </w:r>
+      <w:proofErr w:type="spellStart"/>
+      <w:proofErr w:type="gramStart"/>
+      <w:r>
+        <w:rPr>
+          <w:rFonts w:ascii="Courier" w:eastAsia="Calibri" w:hAnsi="Courier" w:cs="Calibri"/>
+        </w:rPr>
+        <w:t>initio.irLeft</w:t>
+      </w:r>
+      <w:proofErr w:type="spellEnd"/>
+      <w:proofErr w:type="gramEnd"/>
+      <w:r>
+        <w:rPr>
+          <w:rFonts w:ascii="Courier" w:eastAsia="Calibri" w:hAnsi="Courier" w:cs="Calibri"/>
+        </w:rPr>
+        <w:t xml:space="preserve">() or </w:t>
+      </w:r>
+      <w:proofErr w:type="spellStart"/>
+      <w:r>
+        <w:rPr>
+          <w:rFonts w:ascii="Courier" w:eastAsia="Calibri" w:hAnsi="Courier" w:cs="Calibri"/>
+        </w:rPr>
+        <w:t>initio.irRight</w:t>
+      </w:r>
+      <w:proofErr w:type="spellEnd"/>
+      <w:r>
+        <w:rPr>
+          <w:rFonts w:ascii="Courier" w:eastAsia="Calibri" w:hAnsi="Courier" w:cs="Calibri"/>
+        </w:rPr>
+        <w:t xml:space="preserve">() or </w:t>
+      </w:r>
+      <w:proofErr w:type="spellStart"/>
+      <w:r>
+        <w:rPr>
+          <w:rFonts w:ascii="Courier" w:eastAsia="Calibri" w:hAnsi="Courier" w:cs="Calibri"/>
+        </w:rPr>
+        <w:t>initio.getDistance</w:t>
+      </w:r>
+      <w:proofErr w:type="spellEnd"/>
+      <w:r>
+        <w:rPr>
+          <w:rFonts w:ascii="Courier" w:eastAsia="Calibri" w:hAnsi="Courier" w:cs="Calibri"/>
+        </w:rPr>
+        <w:t>() &lt; 50):</w:t>
+      </w:r>
+    </w:p>
+    <w:p>
+      <w:pPr>
+        <w:pBdr>
+          <w:top w:val="single" w:sz="4" w:space="1" w:color="auto"/>
+          <w:left w:val="single" w:sz="4" w:space="4" w:color="auto"/>
+          <w:bottom w:val="single" w:sz="4" w:space="1" w:color="auto"/>
+          <w:right w:val="single" w:sz="4" w:space="4" w:color="auto"/>
+        </w:pBdr>
+        <w:jc w:val="both"/>
+        <w:rPr>
+          <w:rFonts w:ascii="Calibri" w:eastAsia="Calibri" w:hAnsi="Calibri" w:cs="Calibri"/>
+        </w:rPr>
+      </w:pPr>
+      <w:r>
+        <w:rPr>
+          <w:rFonts w:ascii="Courier" w:eastAsia="Calibri" w:hAnsi="Courier" w:cs="Calibri"/>
+        </w:rPr>
+        <w:t xml:space="preserve">        </w:t>
+      </w:r>
+      <w:proofErr w:type="spellStart"/>
+      <w:proofErr w:type="gramStart"/>
+      <w:r>
+        <w:rPr>
+          <w:rFonts w:ascii="Courier" w:eastAsia="Calibri" w:hAnsi="Courier" w:cs="Calibri"/>
+        </w:rPr>
+        <w:t>initio.reverse</w:t>
+      </w:r>
+      <w:proofErr w:type="spellEnd"/>
+      <w:proofErr w:type="gramEnd"/>
       <w:r>
         <w:rPr>
           <w:rFonts w:ascii="Courier" w:eastAsia="Calibri" w:hAnsi="Courier" w:cs="Calibri"/>
         </w:rPr>
         <w:t>(10)</w:t>
       </w:r>
-    </w:p>
-    <w:p>
-      <w:pPr>
-        <w:pBdr>
-          <w:top w:val="single" w:sz="4" w:space="1" w:color="auto"/>
-          <w:left w:val="single" w:sz="4" w:space="4" w:color="auto"/>
-          <w:bottom w:val="single" w:sz="4" w:space="1" w:color="auto"/>
-          <w:right w:val="single" w:sz="4" w:space="4" w:color="auto"/>
-        </w:pBdr>
-        <w:jc w:val="both"/>
-        <w:rPr>
-          <w:rFonts w:ascii="Courier" w:eastAsia="Calibri" w:hAnsi="Courier" w:cs="Calibri"/>
-        </w:rPr>
-      </w:pPr>
-    </w:p>
-    <w:p>
-      <w:pPr>
-        <w:pBdr>
-          <w:top w:val="single" w:sz="4" w:space="1" w:color="auto"/>
-          <w:left w:val="single" w:sz="4" w:space="4" w:color="auto"/>
-          <w:bottom w:val="single" w:sz="4" w:space="1" w:color="auto"/>
-          <w:right w:val="single" w:sz="4" w:space="4" w:color="auto"/>
-        </w:pBdr>
-        <w:jc w:val="both"/>
-        <w:rPr>
-          <w:rFonts w:ascii="Courier" w:eastAsia="Calibri" w:hAnsi="Courier" w:cs="Calibri"/>
-        </w:rPr>
-      </w:pPr>
-      <w:r>
-        <w:rPr>
-          <w:rFonts w:ascii="Courier" w:eastAsia="Calibri" w:hAnsi="Courier" w:cs="Calibri"/>
-        </w:rPr>
-        <w:t>pi2go.stop()</w:t>
-      </w:r>
-    </w:p>
-    <w:p>
-      <w:pPr>
-        <w:jc w:val="both"/>
-        <w:rPr>
-          <w:rFonts w:ascii="Calibri" w:eastAsia="Calibri" w:hAnsi="Calibri" w:cs="Calibri"/>
-        </w:rPr>
-      </w:pPr>
-    </w:p>
-    <w:p>
-      <w:pPr>
-        <w:jc w:val="both"/>
-        <w:rPr>
-          <w:rFonts w:ascii="Calibri" w:eastAsia="Calibri" w:hAnsi="Calibri" w:cs="Calibri"/>
-          <w:b/>
-          <w:bCs/>
-        </w:rPr>
-      </w:pPr>
-      <w:bookmarkStart w:id="0" w:name="_GoBack"/>
-      <w:bookmarkEnd w:id="0"/>
-      <w:r>
-        <w:rPr>
-          <w:rFonts w:ascii="Calibri" w:eastAsia="Calibri" w:hAnsi="Calibri" w:cs="Calibri"/>
-          <w:b/>
-          <w:bCs/>
-        </w:rPr>
-        <w:t>Sample Answer Exercise 6:</w:t>
-      </w:r>
-    </w:p>
-    <w:p>
-      <w:pPr>
-        <w:jc w:val="both"/>
-        <w:rPr>
-          <w:rFonts w:ascii="Calibri" w:eastAsia="Calibri" w:hAnsi="Calibri" w:cs="Calibri"/>
-          <w:b/>
-          <w:bCs/>
-        </w:rPr>
-      </w:pPr>
-    </w:p>
-    <w:p>
-      <w:pPr>
-        <w:pBdr>
-          <w:top w:val="single" w:sz="4" w:space="1" w:color="auto"/>
-          <w:left w:val="single" w:sz="4" w:space="4" w:color="auto"/>
-          <w:bottom w:val="single" w:sz="4" w:space="1" w:color="auto"/>
-          <w:right w:val="single" w:sz="4" w:space="4" w:color="auto"/>
-        </w:pBdr>
-        <w:jc w:val="both"/>
-        <w:rPr>
-          <w:rFonts w:ascii="Courier" w:eastAsia="Calibri" w:hAnsi="Courier" w:cs="Calibri"/>
-        </w:rPr>
-      </w:pPr>
-      <w:r>
-        <w:rPr>
-          <w:rFonts w:ascii="Courier" w:eastAsia="Calibri" w:hAnsi="Courier" w:cs="Calibri"/>
-        </w:rPr>
-        <w:t xml:space="preserve">import </w:t>
-      </w:r>
-      <w:proofErr w:type="spellStart"/>
-      <w:proofErr w:type="gramStart"/>
-      <w:r>
-        <w:rPr>
-          <w:rFonts w:ascii="Courier" w:eastAsia="Calibri" w:hAnsi="Courier" w:cs="Calibri"/>
-        </w:rPr>
-        <w:t>simclient.simrobot</w:t>
-      </w:r>
-      <w:proofErr w:type="spellEnd"/>
-      <w:proofErr w:type="gramEnd"/>
-      <w:r>
-        <w:rPr>
-          <w:rFonts w:ascii="Courier" w:eastAsia="Calibri" w:hAnsi="Courier" w:cs="Calibri"/>
-        </w:rPr>
-        <w:t xml:space="preserve"> as pi2go</w:t>
-      </w:r>
-    </w:p>
-    <w:p>
-      <w:pPr>
-        <w:pBdr>
-          <w:top w:val="single" w:sz="4" w:space="1" w:color="auto"/>
-          <w:left w:val="single" w:sz="4" w:space="4" w:color="auto"/>
-          <w:bottom w:val="single" w:sz="4" w:space="1" w:color="auto"/>
-          <w:right w:val="single" w:sz="4" w:space="4" w:color="auto"/>
-        </w:pBdr>
-        <w:jc w:val="both"/>
-        <w:rPr>
-          <w:rFonts w:ascii="Courier" w:eastAsia="Calibri" w:hAnsi="Courier" w:cs="Calibri"/>
-        </w:rPr>
-      </w:pPr>
-      <w:r>
-        <w:rPr>
-          <w:rFonts w:ascii="Courier" w:eastAsia="Calibri" w:hAnsi="Courier" w:cs="Calibri"/>
-        </w:rPr>
-        <w:t>pi2go.init()</w:t>
-      </w:r>
-    </w:p>
-    <w:p>
-      <w:pPr>
-        <w:pBdr>
-          <w:top w:val="single" w:sz="4" w:space="1" w:color="auto"/>
-          <w:left w:val="single" w:sz="4" w:space="4" w:color="auto"/>
-          <w:bottom w:val="single" w:sz="4" w:space="1" w:color="auto"/>
-          <w:right w:val="single" w:sz="4" w:space="4" w:color="auto"/>
-        </w:pBdr>
-        <w:jc w:val="both"/>
-        <w:rPr>
-          <w:rFonts w:ascii="Courier" w:eastAsia="Calibri" w:hAnsi="Courier" w:cs="Calibri"/>
-        </w:rPr>
-      </w:pPr>
-    </w:p>
-    <w:p>
-      <w:pPr>
-        <w:pBdr>
-          <w:top w:val="single" w:sz="4" w:space="1" w:color="auto"/>
-          <w:left w:val="single" w:sz="4" w:space="4" w:color="auto"/>
-          <w:bottom w:val="single" w:sz="4" w:space="1" w:color="auto"/>
-          <w:right w:val="single" w:sz="4" w:space="4" w:color="auto"/>
-        </w:pBdr>
-        <w:jc w:val="both"/>
-        <w:rPr>
-          <w:rFonts w:ascii="Courier" w:eastAsia="Calibri" w:hAnsi="Courier" w:cs="Calibri"/>
-        </w:rPr>
-      </w:pPr>
-      <w:r>
-        <w:rPr>
-          <w:rFonts w:ascii="Courier" w:eastAsia="Calibri" w:hAnsi="Courier" w:cs="Calibri"/>
-        </w:rPr>
-        <w:t>while (pi2go.getSwitch()):</w:t>
-      </w:r>
-    </w:p>
-    <w:p>
-      <w:pPr>
-        <w:pBdr>
-          <w:top w:val="single" w:sz="4" w:space="1" w:color="auto"/>
-          <w:left w:val="single" w:sz="4" w:space="4" w:color="auto"/>
-          <w:bottom w:val="single" w:sz="4" w:space="1" w:color="auto"/>
-          <w:right w:val="single" w:sz="4" w:space="4" w:color="auto"/>
-        </w:pBdr>
-        <w:jc w:val="both"/>
-        <w:rPr>
-          <w:rFonts w:ascii="Courier" w:eastAsia="Calibri" w:hAnsi="Courier" w:cs="Calibri"/>
-        </w:rPr>
-      </w:pPr>
-      <w:r>
-        <w:rPr>
-          <w:rFonts w:ascii="Courier" w:eastAsia="Calibri" w:hAnsi="Courier" w:cs="Calibri"/>
-        </w:rPr>
-        <w:t xml:space="preserve">    if not (pi2go.irCentre()):</w:t>
-      </w:r>
-    </w:p>
-    <w:p>
-      <w:pPr>
-        <w:pBdr>
-          <w:top w:val="single" w:sz="4" w:space="1" w:color="auto"/>
-          <w:left w:val="single" w:sz="4" w:space="4" w:color="auto"/>
-          <w:bottom w:val="single" w:sz="4" w:space="1" w:color="auto"/>
-          <w:right w:val="single" w:sz="4" w:space="4" w:color="auto"/>
-        </w:pBdr>
-        <w:jc w:val="both"/>
-        <w:rPr>
-          <w:rFonts w:ascii="Courier" w:eastAsia="Calibri" w:hAnsi="Courier" w:cs="Calibri"/>
-        </w:rPr>
-      </w:pPr>
-      <w:r>
-        <w:rPr>
-          <w:rFonts w:ascii="Courier" w:eastAsia="Calibri" w:hAnsi="Courier" w:cs="Calibri"/>
-        </w:rPr>
-        <w:t xml:space="preserve">        pi2go.forward(10)</w:t>
-      </w:r>
-    </w:p>
-    <w:p>
-      <w:pPr>
-        <w:pBdr>
-          <w:top w:val="single" w:sz="4" w:space="1" w:color="auto"/>
-          <w:left w:val="single" w:sz="4" w:space="4" w:color="auto"/>
-          <w:bottom w:val="single" w:sz="4" w:space="1" w:color="auto"/>
-          <w:right w:val="single" w:sz="4" w:space="4" w:color="auto"/>
-        </w:pBdr>
-        <w:jc w:val="both"/>
-        <w:rPr>
-          <w:rFonts w:ascii="Courier" w:eastAsia="Calibri" w:hAnsi="Courier" w:cs="Calibri"/>
-        </w:rPr>
-      </w:pPr>
-      <w:r>
-        <w:rPr>
-          <w:rFonts w:ascii="Courier" w:eastAsia="Calibri" w:hAnsi="Courier" w:cs="Calibri"/>
-        </w:rPr>
-        <w:t xml:space="preserve">    else:</w:t>
-      </w:r>
-    </w:p>
-    <w:p>
-      <w:pPr>
-        <w:pBdr>
-          <w:top w:val="single" w:sz="4" w:space="1" w:color="auto"/>
-          <w:left w:val="single" w:sz="4" w:space="4" w:color="auto"/>
-          <w:bottom w:val="single" w:sz="4" w:space="1" w:color="auto"/>
-          <w:right w:val="single" w:sz="4" w:space="4" w:color="auto"/>
-        </w:pBdr>
-        <w:jc w:val="both"/>
-        <w:rPr>
-          <w:rFonts w:ascii="Courier" w:eastAsia="Calibri" w:hAnsi="Courier" w:cs="Calibri"/>
-        </w:rPr>
-      </w:pPr>
-      <w:r>
-        <w:rPr>
-          <w:rFonts w:ascii="Courier" w:eastAsia="Calibri" w:hAnsi="Courier" w:cs="Calibri"/>
-        </w:rPr>
-        <w:t xml:space="preserve">        pi2go.reverse(10)</w:t>
-      </w:r>
-    </w:p>
-    <w:p>
-      <w:pPr>
-        <w:pBdr>
-          <w:top w:val="single" w:sz="4" w:space="1" w:color="auto"/>
-          <w:left w:val="single" w:sz="4" w:space="4" w:color="auto"/>
-          <w:bottom w:val="single" w:sz="4" w:space="1" w:color="auto"/>
-          <w:right w:val="single" w:sz="4" w:space="4" w:color="auto"/>
-        </w:pBdr>
-        <w:jc w:val="both"/>
-        <w:rPr>
-          <w:rFonts w:ascii="Courier" w:eastAsia="Calibri" w:hAnsi="Courier" w:cs="Calibri"/>
-        </w:rPr>
-      </w:pPr>
-    </w:p>
-    <w:p>
-      <w:pPr>
-        <w:pBdr>
-          <w:top w:val="single" w:sz="4" w:space="1" w:color="auto"/>
-          <w:left w:val="single" w:sz="4" w:space="4" w:color="auto"/>
-          <w:bottom w:val="single" w:sz="4" w:space="1" w:color="auto"/>
-          <w:right w:val="single" w:sz="4" w:space="4" w:color="auto"/>
-        </w:pBdr>
-        <w:jc w:val="both"/>
-        <w:rPr>
-          <w:rFonts w:ascii="Courier" w:eastAsia="Calibri" w:hAnsi="Courier" w:cs="Calibri"/>
-        </w:rPr>
-      </w:pPr>
-      <w:r>
-        <w:rPr>
-          <w:rFonts w:ascii="Courier" w:eastAsia="Calibri" w:hAnsi="Courier" w:cs="Calibri"/>
-        </w:rPr>
-        <w:t>pi2go.stop()</w:t>
-      </w:r>
-    </w:p>
-    <w:p>
-      <w:pPr>
-        <w:jc w:val="both"/>
-        <w:rPr>
-          <w:rFonts w:ascii="Calibri" w:eastAsia="Calibri" w:hAnsi="Calibri" w:cs="Calibri"/>
-        </w:rPr>
-      </w:pPr>
     </w:p>
     <w:p>
       <w:pPr>
@@ -4524,7 +4952,7 @@
               <w:rFonts w:ascii="Calibri" w:eastAsia="Calibri" w:hAnsi="Calibri" w:cs="Calibri"/>
               <w:b/>
             </w:rPr>
-            <w:t>Sample Answers WS8</w:t>
+            <w:t>Sample Answers WS, WS10 and Ex 9&amp;10</w:t>
           </w:r>
         </w:p>
       </w:tc>
@@ -4610,14 +5038,28 @@
               <w:rFonts w:ascii="Calibri" w:eastAsia="Calibri" w:hAnsi="Calibri" w:cs="Calibri"/>
               <w:b/>
             </w:rPr>
-            <w:t>Sample Answers WS9</w:t>
+            <w:t>Sample Answers WS</w:t>
           </w:r>
           <w:r>
             <w:rPr>
               <w:rFonts w:ascii="Calibri" w:eastAsia="Calibri" w:hAnsi="Calibri" w:cs="Calibri"/>
               <w:b/>
             </w:rPr>
-            <w:t>&amp;10</w:t>
+            <w:t>, WS</w:t>
+          </w:r>
+          <w:r>
+            <w:rPr>
+              <w:rFonts w:ascii="Calibri" w:eastAsia="Calibri" w:hAnsi="Calibri" w:cs="Calibri"/>
+              <w:b/>
+            </w:rPr>
+            <w:t>10</w:t>
+          </w:r>
+          <w:r>
+            <w:rPr>
+              <w:rFonts w:ascii="Calibri" w:eastAsia="Calibri" w:hAnsi="Calibri" w:cs="Calibri"/>
+              <w:b/>
+            </w:rPr>
+            <w:t xml:space="preserve"> and Ex 9&amp;10</w:t>
           </w:r>
         </w:p>
       </w:tc>

</xml_diff>

<commit_message>
Initio Simulator WS21 - Tidying up Initio Simulator Answers.
</commit_message>
<xml_diff>
--- a/resources/initio_sim/AnswersWS10-InitioSimulator.docx
+++ b/resources/initio_sim/AnswersWS10-InitioSimulator.docx
@@ -3849,8 +3849,6 @@
         </w:rPr>
         <w:t>Sample Answer Exercise 5:</w:t>
       </w:r>
-      <w:bookmarkStart w:id="0" w:name="_GoBack"/>
-      <w:bookmarkEnd w:id="0"/>
     </w:p>
     <w:p>
       <w:pPr>
@@ -4766,12 +4764,16 @@
           <w:rFonts w:ascii="Calibri" w:eastAsia="Calibri" w:hAnsi="Calibri" w:cs="Calibri"/>
         </w:rPr>
       </w:pPr>
-      <w:bookmarkStart w:id="1" w:name="_wf38lfmgbkds" w:colFirst="0" w:colLast="0"/>
-      <w:bookmarkEnd w:id="1"/>
+      <w:bookmarkStart w:id="0" w:name="_wf38lfmgbkds" w:colFirst="0" w:colLast="0"/>
+      <w:bookmarkEnd w:id="0"/>
     </w:p>
     <w:sectPr>
       <w:headerReference w:type="even" r:id="rId9"/>
       <w:headerReference w:type="default" r:id="rId10"/>
+      <w:footerReference w:type="even" r:id="rId11"/>
+      <w:footerReference w:type="default" r:id="rId12"/>
+      <w:headerReference w:type="first" r:id="rId13"/>
+      <w:footerReference w:type="first" r:id="rId14"/>
       <w:pgSz w:w="11900" w:h="16840"/>
       <w:pgMar w:top="1440" w:right="1800" w:bottom="1440" w:left="1800" w:header="708" w:footer="708" w:gutter="0"/>
       <w:pgNumType w:start="1"/>
@@ -4798,6 +4800,36 @@
     </w:p>
   </w:endnote>
 </w:endnotes>
+</file>
+
+<file path=word/footer1.xml><?xml version="1.0" encoding="utf-8"?>
+<w:ftr xmlns:wpc="http://schemas.microsoft.com/office/word/2010/wordprocessingCanvas" xmlns:cx="http://schemas.microsoft.com/office/drawing/2014/chartex" xmlns:cx1="http://schemas.microsoft.com/office/drawing/2015/9/8/chartex" xmlns:cx2="http://schemas.microsoft.com/office/drawing/2015/10/21/chartex" xmlns:cx3="http://schemas.microsoft.com/office/drawing/2016/5/9/chartex" xmlns:cx4="http://schemas.microsoft.com/office/drawing/2016/5/10/chartex" xmlns:cx5="http://schemas.microsoft.com/office/drawing/2016/5/11/chartex" xmlns:cx6="http://schemas.microsoft.com/office/drawing/2016/5/12/chartex" xmlns:cx7="http://schemas.microsoft.com/office/drawing/2016/5/13/chartex" xmlns:cx8="http://schemas.microsoft.com/office/drawing/2016/5/14/chartex" xmlns:mc="http://schemas.openxmlformats.org/markup-compatibility/2006" xmlns:aink="http://schemas.microsoft.com/office/drawing/2016/ink" xmlns:am3d="http://schemas.microsoft.com/office/drawing/2017/model3d" xmlns:o="urn:schemas-microsoft-com:office:office" xmlns:r="http://schemas.openxmlformats.org/officeDocument/2006/relationships" xmlns:m="http://schemas.openxmlformats.org/officeDocument/2006/math" xmlns:v="urn:schemas-microsoft-com:vml" xmlns:wp14="http://schemas.microsoft.com/office/word/2010/wordprocessingDrawing" xmlns:wp="http://schemas.openxmlformats.org/drawingml/2006/wordprocessingDrawing" xmlns:w10="urn:schemas-microsoft-com:office:word" xmlns:w="http://schemas.openxmlformats.org/wordprocessingml/2006/main" xmlns:w14="http://schemas.microsoft.com/office/word/2010/wordml" xmlns:w15="http://schemas.microsoft.com/office/word/2012/wordml" xmlns:w16cid="http://schemas.microsoft.com/office/word/2016/wordml/cid" xmlns:w16se="http://schemas.microsoft.com/office/word/2015/wordml/symex" xmlns:wpg="http://schemas.microsoft.com/office/word/2010/wordprocessingGroup" xmlns:wpi="http://schemas.microsoft.com/office/word/2010/wordprocessingInk" xmlns:wne="http://schemas.microsoft.com/office/word/2006/wordml" xmlns:wps="http://schemas.microsoft.com/office/word/2010/wordprocessingShape" mc:Ignorable="w14 w15 w16se w16cid wp14">
+  <w:p>
+    <w:pPr>
+      <w:pStyle w:val="Footer"/>
+    </w:pPr>
+  </w:p>
+</w:ftr>
+</file>
+
+<file path=word/footer2.xml><?xml version="1.0" encoding="utf-8"?>
+<w:ftr xmlns:wpc="http://schemas.microsoft.com/office/word/2010/wordprocessingCanvas" xmlns:cx="http://schemas.microsoft.com/office/drawing/2014/chartex" xmlns:cx1="http://schemas.microsoft.com/office/drawing/2015/9/8/chartex" xmlns:cx2="http://schemas.microsoft.com/office/drawing/2015/10/21/chartex" xmlns:cx3="http://schemas.microsoft.com/office/drawing/2016/5/9/chartex" xmlns:cx4="http://schemas.microsoft.com/office/drawing/2016/5/10/chartex" xmlns:cx5="http://schemas.microsoft.com/office/drawing/2016/5/11/chartex" xmlns:cx6="http://schemas.microsoft.com/office/drawing/2016/5/12/chartex" xmlns:cx7="http://schemas.microsoft.com/office/drawing/2016/5/13/chartex" xmlns:cx8="http://schemas.microsoft.com/office/drawing/2016/5/14/chartex" xmlns:mc="http://schemas.openxmlformats.org/markup-compatibility/2006" xmlns:aink="http://schemas.microsoft.com/office/drawing/2016/ink" xmlns:am3d="http://schemas.microsoft.com/office/drawing/2017/model3d" xmlns:o="urn:schemas-microsoft-com:office:office" xmlns:r="http://schemas.openxmlformats.org/officeDocument/2006/relationships" xmlns:m="http://schemas.openxmlformats.org/officeDocument/2006/math" xmlns:v="urn:schemas-microsoft-com:vml" xmlns:wp14="http://schemas.microsoft.com/office/word/2010/wordprocessingDrawing" xmlns:wp="http://schemas.openxmlformats.org/drawingml/2006/wordprocessingDrawing" xmlns:w10="urn:schemas-microsoft-com:office:word" xmlns:w="http://schemas.openxmlformats.org/wordprocessingml/2006/main" xmlns:w14="http://schemas.microsoft.com/office/word/2010/wordml" xmlns:w15="http://schemas.microsoft.com/office/word/2012/wordml" xmlns:w16cid="http://schemas.microsoft.com/office/word/2016/wordml/cid" xmlns:w16se="http://schemas.microsoft.com/office/word/2015/wordml/symex" xmlns:wpg="http://schemas.microsoft.com/office/word/2010/wordprocessingGroup" xmlns:wpi="http://schemas.microsoft.com/office/word/2010/wordprocessingInk" xmlns:wne="http://schemas.microsoft.com/office/word/2006/wordml" xmlns:wps="http://schemas.microsoft.com/office/word/2010/wordprocessingShape" mc:Ignorable="w14 w15 w16se w16cid wp14">
+  <w:p>
+    <w:pPr>
+      <w:pStyle w:val="Footer"/>
+    </w:pPr>
+  </w:p>
+</w:ftr>
+</file>
+
+<file path=word/footer3.xml><?xml version="1.0" encoding="utf-8"?>
+<w:ftr xmlns:wpc="http://schemas.microsoft.com/office/word/2010/wordprocessingCanvas" xmlns:cx="http://schemas.microsoft.com/office/drawing/2014/chartex" xmlns:cx1="http://schemas.microsoft.com/office/drawing/2015/9/8/chartex" xmlns:cx2="http://schemas.microsoft.com/office/drawing/2015/10/21/chartex" xmlns:cx3="http://schemas.microsoft.com/office/drawing/2016/5/9/chartex" xmlns:cx4="http://schemas.microsoft.com/office/drawing/2016/5/10/chartex" xmlns:cx5="http://schemas.microsoft.com/office/drawing/2016/5/11/chartex" xmlns:cx6="http://schemas.microsoft.com/office/drawing/2016/5/12/chartex" xmlns:cx7="http://schemas.microsoft.com/office/drawing/2016/5/13/chartex" xmlns:cx8="http://schemas.microsoft.com/office/drawing/2016/5/14/chartex" xmlns:mc="http://schemas.openxmlformats.org/markup-compatibility/2006" xmlns:aink="http://schemas.microsoft.com/office/drawing/2016/ink" xmlns:am3d="http://schemas.microsoft.com/office/drawing/2017/model3d" xmlns:o="urn:schemas-microsoft-com:office:office" xmlns:r="http://schemas.openxmlformats.org/officeDocument/2006/relationships" xmlns:m="http://schemas.openxmlformats.org/officeDocument/2006/math" xmlns:v="urn:schemas-microsoft-com:vml" xmlns:wp14="http://schemas.microsoft.com/office/word/2010/wordprocessingDrawing" xmlns:wp="http://schemas.openxmlformats.org/drawingml/2006/wordprocessingDrawing" xmlns:w10="urn:schemas-microsoft-com:office:word" xmlns:w="http://schemas.openxmlformats.org/wordprocessingml/2006/main" xmlns:w14="http://schemas.microsoft.com/office/word/2010/wordml" xmlns:w15="http://schemas.microsoft.com/office/word/2012/wordml" xmlns:w16cid="http://schemas.microsoft.com/office/word/2016/wordml/cid" xmlns:w16se="http://schemas.microsoft.com/office/word/2015/wordml/symex" xmlns:wpg="http://schemas.microsoft.com/office/word/2010/wordprocessingGroup" xmlns:wpi="http://schemas.microsoft.com/office/word/2010/wordprocessingInk" xmlns:wne="http://schemas.microsoft.com/office/word/2006/wordml" xmlns:wps="http://schemas.microsoft.com/office/word/2010/wordprocessingShape" mc:Ignorable="w14 w15 w16se w16cid wp14">
+  <w:p>
+    <w:pPr>
+      <w:pStyle w:val="Footer"/>
+    </w:pPr>
+  </w:p>
+</w:ftr>
 </file>
 
 <file path=word/footnotes.xml><?xml version="1.0" encoding="utf-8"?>
@@ -4952,7 +4984,23 @@
               <w:rFonts w:ascii="Calibri" w:eastAsia="Calibri" w:hAnsi="Calibri" w:cs="Calibri"/>
               <w:b/>
             </w:rPr>
-            <w:t>Sample Answers WS, WS10 and Ex 9&amp;10</w:t>
+            <w:t>Sample Answers WS</w:t>
+          </w:r>
+          <w:r>
+            <w:rPr>
+              <w:rFonts w:ascii="Calibri" w:eastAsia="Calibri" w:hAnsi="Calibri" w:cs="Calibri"/>
+              <w:b/>
+            </w:rPr>
+            <w:t>9</w:t>
+          </w:r>
+          <w:bookmarkStart w:id="1" w:name="_GoBack"/>
+          <w:bookmarkEnd w:id="1"/>
+          <w:r>
+            <w:rPr>
+              <w:rFonts w:ascii="Calibri" w:eastAsia="Calibri" w:hAnsi="Calibri" w:cs="Calibri"/>
+              <w:b/>
+            </w:rPr>
+            <w:t>, WS10 and Ex 9&amp;10</w:t>
           </w:r>
         </w:p>
       </w:tc>
@@ -5039,6 +5087,13 @@
               <w:b/>
             </w:rPr>
             <w:t>Sample Answers WS</w:t>
+          </w:r>
+          <w:r>
+            <w:rPr>
+              <w:rFonts w:ascii="Calibri" w:eastAsia="Calibri" w:hAnsi="Calibri" w:cs="Calibri"/>
+              <w:b/>
+            </w:rPr>
+            <w:t>9</w:t>
           </w:r>
           <w:r>
             <w:rPr>
@@ -5150,6 +5205,16 @@
       <w:rPr>
         <w:color w:val="000000"/>
       </w:rPr>
+    </w:pPr>
+  </w:p>
+</w:hdr>
+</file>
+
+<file path=word/header3.xml><?xml version="1.0" encoding="utf-8"?>
+<w:hdr xmlns:wpc="http://schemas.microsoft.com/office/word/2010/wordprocessingCanvas" xmlns:cx="http://schemas.microsoft.com/office/drawing/2014/chartex" xmlns:cx1="http://schemas.microsoft.com/office/drawing/2015/9/8/chartex" xmlns:cx2="http://schemas.microsoft.com/office/drawing/2015/10/21/chartex" xmlns:cx3="http://schemas.microsoft.com/office/drawing/2016/5/9/chartex" xmlns:cx4="http://schemas.microsoft.com/office/drawing/2016/5/10/chartex" xmlns:cx5="http://schemas.microsoft.com/office/drawing/2016/5/11/chartex" xmlns:cx6="http://schemas.microsoft.com/office/drawing/2016/5/12/chartex" xmlns:cx7="http://schemas.microsoft.com/office/drawing/2016/5/13/chartex" xmlns:cx8="http://schemas.microsoft.com/office/drawing/2016/5/14/chartex" xmlns:mc="http://schemas.openxmlformats.org/markup-compatibility/2006" xmlns:aink="http://schemas.microsoft.com/office/drawing/2016/ink" xmlns:am3d="http://schemas.microsoft.com/office/drawing/2017/model3d" xmlns:o="urn:schemas-microsoft-com:office:office" xmlns:r="http://schemas.openxmlformats.org/officeDocument/2006/relationships" xmlns:m="http://schemas.openxmlformats.org/officeDocument/2006/math" xmlns:v="urn:schemas-microsoft-com:vml" xmlns:wp14="http://schemas.microsoft.com/office/word/2010/wordprocessingDrawing" xmlns:wp="http://schemas.openxmlformats.org/drawingml/2006/wordprocessingDrawing" xmlns:w10="urn:schemas-microsoft-com:office:word" xmlns:w="http://schemas.openxmlformats.org/wordprocessingml/2006/main" xmlns:w14="http://schemas.microsoft.com/office/word/2010/wordml" xmlns:w15="http://schemas.microsoft.com/office/word/2012/wordml" xmlns:w16cid="http://schemas.microsoft.com/office/word/2016/wordml/cid" xmlns:w16se="http://schemas.microsoft.com/office/word/2015/wordml/symex" xmlns:wpg="http://schemas.microsoft.com/office/word/2010/wordprocessingGroup" xmlns:wpi="http://schemas.microsoft.com/office/word/2010/wordprocessingInk" xmlns:wne="http://schemas.microsoft.com/office/word/2006/wordml" xmlns:wps="http://schemas.microsoft.com/office/word/2010/wordprocessingShape" mc:Ignorable="w14 w15 w16se w16cid wp14">
+  <w:p>
+    <w:pPr>
+      <w:pStyle w:val="Header"/>
     </w:pPr>
   </w:p>
 </w:hdr>

</xml_diff>